<commit_message>
ADD - Occlusion Culling
</commit_message>
<xml_diff>
--- a/documentation/Realizações.docx
+++ b/documentation/Realizações.docx
@@ -240,6 +240,7 @@
           <w:color w:val="2E3D49"/>
           <w:sz w:val="27"/>
           <w:szCs w:val="27"/>
+          <w:highlight w:val="green"/>
           <w:lang w:eastAsia="pt-BR"/>
         </w:rPr>
         <w:t>1. Realização de Escala (100 pontos)</w:t>
@@ -288,189 +289,6 @@
                 <pic:pic xmlns:pic="http://schemas.openxmlformats.org/drawingml/2006/picture">
                   <pic:nvPicPr>
                     <pic:cNvPr id="0" name="Picture 373" descr="https://lh3.googleusercontent.com/D4hLLCQ4ABoqYgNLkf9LnvK9mn2p0Wmhk0UQFx9ak5iUVS-pe6_0d_Xvdu8YG3O-gY6nItCJG0lUe1dzKQ=s0#w=534&amp;h=534"/>
-                    <pic:cNvPicPr>
-                      <a:picLocks noChangeAspect="1" noChangeArrowheads="1"/>
-                    </pic:cNvPicPr>
-                  </pic:nvPicPr>
-                  <pic:blipFill>
-                    <a:blip r:embed="rId4" cstate="print">
-                      <a:extLst>
-                        <a:ext uri="{28A0092B-C50C-407E-A947-70E740481C1C}">
-                          <a14:useLocalDpi xmlns:a14="http://schemas.microsoft.com/office/drawing/2010/main" val="0"/>
-                        </a:ext>
-                      </a:extLst>
-                    </a:blip>
-                    <a:srcRect/>
-                    <a:stretch>
-                      <a:fillRect/>
-                    </a:stretch>
-                  </pic:blipFill>
-                  <pic:spPr bwMode="auto">
-                    <a:xfrm>
-                      <a:off x="0" y="0"/>
-                      <a:ext cx="1223645" cy="1223645"/>
-                    </a:xfrm>
-                    <a:prstGeom prst="rect">
-                      <a:avLst/>
-                    </a:prstGeom>
-                    <a:noFill/>
-                    <a:ln>
-                      <a:noFill/>
-                    </a:ln>
-                  </pic:spPr>
-                </pic:pic>
-              </a:graphicData>
-            </a:graphic>
-          </wp:anchor>
-        </w:drawing>
-      </w:r>
-      <w:r>
-        <w:rPr>
-          <w:rFonts w:ascii="Open Sans" w:eastAsia="Times New Roman" w:hAnsi="Open Sans" w:cs="Open Sans"/>
-          <w:color w:val="4F4F4F"/>
-          <w:sz w:val="24"/>
-          <w:szCs w:val="24"/>
-          <w:lang w:eastAsia="pt-BR"/>
-        </w:rPr>
-        <w:t>Use corretamente a escala para fazer o usuário se sentir </w:t>
-      </w:r>
-      <w:r>
-        <w:rPr>
-          <w:rFonts w:ascii="Open Sans" w:eastAsia="Times New Roman" w:hAnsi="Open Sans" w:cs="Open Sans"/>
-          <w:b/>
-          <w:bCs/>
-          <w:color w:val="4F4F4F"/>
-          <w:sz w:val="24"/>
-          <w:szCs w:val="24"/>
-          <w:lang w:eastAsia="pt-BR"/>
-        </w:rPr>
-        <w:t>pequeno</w:t>
-      </w:r>
-      <w:r>
-        <w:rPr>
-          <w:rFonts w:ascii="Open Sans" w:eastAsia="Times New Roman" w:hAnsi="Open Sans" w:cs="Open Sans"/>
-          <w:color w:val="4F4F4F"/>
-          <w:sz w:val="24"/>
-          <w:szCs w:val="24"/>
-          <w:lang w:eastAsia="pt-BR"/>
-        </w:rPr>
-        <w:t> ou </w:t>
-      </w:r>
-      <w:r>
-        <w:rPr>
-          <w:rFonts w:ascii="Open Sans" w:eastAsia="Times New Roman" w:hAnsi="Open Sans" w:cs="Open Sans"/>
-          <w:b/>
-          <w:bCs/>
-          <w:color w:val="4F4F4F"/>
-          <w:sz w:val="24"/>
-          <w:szCs w:val="24"/>
-          <w:lang w:eastAsia="pt-BR"/>
-        </w:rPr>
-        <w:t>grande</w:t>
-      </w:r>
-      <w:r>
-        <w:rPr>
-          <w:rFonts w:ascii="Open Sans" w:eastAsia="Times New Roman" w:hAnsi="Open Sans" w:cs="Open Sans"/>
-          <w:color w:val="4F4F4F"/>
-          <w:sz w:val="24"/>
-          <w:szCs w:val="24"/>
-          <w:lang w:eastAsia="pt-BR"/>
-        </w:rPr>
-        <w:t> relativamente a um outro objeto. Se é suposto do usuário ser gigante, então o usuário deve se sentir alto. Se é suposto do usuário ser um</w:t>
-      </w:r>
-      <w:r>
-        <w:rPr>
-          <w:rFonts w:ascii="Open Sans" w:eastAsia="Times New Roman" w:hAnsi="Open Sans" w:cs="Open Sans"/>
-          <w:color w:val="4F4F4F"/>
-          <w:sz w:val="24"/>
-          <w:szCs w:val="24"/>
-          <w:lang w:eastAsia="pt-BR"/>
-        </w:rPr>
-        <w:t>a</w:t>
-      </w:r>
-      <w:r>
-        <w:rPr>
-          <w:rFonts w:ascii="Open Sans" w:eastAsia="Times New Roman" w:hAnsi="Open Sans" w:cs="Open Sans"/>
-          <w:color w:val="4F4F4F"/>
-          <w:sz w:val="24"/>
-          <w:szCs w:val="24"/>
-          <w:lang w:eastAsia="pt-BR"/>
-        </w:rPr>
-        <w:t xml:space="preserve"> formiga, então ele deve se sentir pequeno. Ou se eles devem se sentir em uma altura humana, então use um outro objeto para comunicar um senso de disparidade de escala.</w:t>
-      </w:r>
-    </w:p>
-    <w:p>
-      <w:pPr>
-        <w:shd w:val="clear" w:color="auto" w:fill="FFFFFF"/>
-        <w:spacing w:before="420" w:after="75" w:line="320" w:lineRule="atLeast"/>
-        <w:jc w:val="both"/>
-        <w:outlineLvl w:val="2"/>
-        <w:rPr>
-          <w:rFonts w:ascii="Open Sans" w:eastAsia="Times New Roman" w:hAnsi="Open Sans" w:cs="Open Sans"/>
-          <w:b/>
-          <w:bCs/>
-          <w:color w:val="2E3D49"/>
-          <w:sz w:val="27"/>
-          <w:szCs w:val="27"/>
-          <w:lang w:eastAsia="pt-BR"/>
-        </w:rPr>
-      </w:pPr>
-      <w:r>
-        <w:rPr>
-          <w:rFonts w:ascii="Open Sans" w:eastAsia="Times New Roman" w:hAnsi="Open Sans" w:cs="Open Sans"/>
-          <w:b/>
-          <w:bCs/>
-          <w:color w:val="2E3D49"/>
-          <w:sz w:val="27"/>
-          <w:szCs w:val="27"/>
-          <w:lang w:eastAsia="pt-BR"/>
-        </w:rPr>
-        <w:t>2. Realização de Animação (100 pontos)</w:t>
-      </w:r>
-    </w:p>
-    <w:p>
-      <w:pPr>
-        <w:shd w:val="clear" w:color="auto" w:fill="FFFFFF"/>
-        <w:spacing w:after="0" w:line="320" w:lineRule="atLeast"/>
-        <w:jc w:val="both"/>
-        <w:rPr>
-          <w:rFonts w:ascii="Open Sans" w:eastAsia="Times New Roman" w:hAnsi="Open Sans" w:cs="Open Sans"/>
-          <w:color w:val="4F4F4F"/>
-          <w:sz w:val="24"/>
-          <w:szCs w:val="24"/>
-          <w:lang w:eastAsia="pt-BR"/>
-        </w:rPr>
-      </w:pPr>
-      <w:r>
-        <w:rPr>
-          <w:rFonts w:ascii="Open Sans" w:eastAsia="Times New Roman" w:hAnsi="Open Sans" w:cs="Open Sans"/>
-          <w:noProof/>
-          <w:color w:val="4F4F4F"/>
-          <w:sz w:val="24"/>
-          <w:szCs w:val="24"/>
-          <w:lang w:eastAsia="pt-BR"/>
-        </w:rPr>
-        <w:drawing>
-          <wp:anchor distT="0" distB="0" distL="114300" distR="114300" simplePos="0" relativeHeight="251659264" behindDoc="0" locked="0" layoutInCell="1" allowOverlap="1">
-            <wp:simplePos x="0" y="0"/>
-            <wp:positionH relativeFrom="column">
-              <wp:posOffset>-3810</wp:posOffset>
-            </wp:positionH>
-            <wp:positionV relativeFrom="paragraph">
-              <wp:posOffset>1270</wp:posOffset>
-            </wp:positionV>
-            <wp:extent cx="1223645" cy="1223645"/>
-            <wp:effectExtent l="0" t="0" r="0" b="0"/>
-            <wp:wrapSquare wrapText="bothSides"/>
-            <wp:docPr id="37" name="Imagem 37" descr="https://lh3.googleusercontent.com/S1gilCOoEDIMShHqV6hWLdOQ71hRsDBRYmF_5P90z93zxcFdrvqRZSii-WvhTtM9GwCkLNj12hzFgNPQI8Y=s0#w=534&amp;h=534"/>
-            <wp:cNvGraphicFramePr>
-              <a:graphicFrameLocks xmlns:a="http://schemas.openxmlformats.org/drawingml/2006/main" noChangeAspect="1"/>
-            </wp:cNvGraphicFramePr>
-            <a:graphic xmlns:a="http://schemas.openxmlformats.org/drawingml/2006/main">
-              <a:graphicData uri="http://schemas.openxmlformats.org/drawingml/2006/picture">
-                <pic:pic xmlns:pic="http://schemas.openxmlformats.org/drawingml/2006/picture">
-                  <pic:nvPicPr>
-                    <pic:cNvPr id="0" name="Picture 374" descr="https://lh3.googleusercontent.com/S1gilCOoEDIMShHqV6hWLdOQ71hRsDBRYmF_5P90z93zxcFdrvqRZSii-WvhTtM9GwCkLNj12hzFgNPQI8Y=s0#w=534&amp;h=534"/>
                     <pic:cNvPicPr>
                       <a:picLocks noChangeAspect="1" noChangeArrowheads="1"/>
                     </pic:cNvPicPr>
@@ -515,86 +333,72 @@
           <w:szCs w:val="24"/>
           <w:lang w:eastAsia="pt-BR"/>
         </w:rPr>
-        <w:t xml:space="preserve">Crie uma animação, ou por meio de scripts ou uma ferramenta como </w:t>
-      </w:r>
-      <w:proofErr w:type="spellStart"/>
-      <w:r>
-        <w:rPr>
-          <w:rFonts w:ascii="Open Sans" w:eastAsia="Times New Roman" w:hAnsi="Open Sans" w:cs="Open Sans"/>
-          <w:color w:val="4F4F4F"/>
-          <w:sz w:val="24"/>
-          <w:szCs w:val="24"/>
-          <w:lang w:eastAsia="pt-BR"/>
-        </w:rPr>
-        <w:t>Mecanim</w:t>
-      </w:r>
-      <w:proofErr w:type="spellEnd"/>
-      <w:r>
-        <w:rPr>
-          <w:rFonts w:ascii="Open Sans" w:eastAsia="Times New Roman" w:hAnsi="Open Sans" w:cs="Open Sans"/>
-          <w:color w:val="4F4F4F"/>
-          <w:sz w:val="24"/>
-          <w:szCs w:val="24"/>
-          <w:lang w:eastAsia="pt-BR"/>
-        </w:rPr>
-        <w:t xml:space="preserve"> para trazer vida para sua cena.</w:t>
-      </w:r>
-    </w:p>
-    <w:p>
-      <w:pPr>
-        <w:shd w:val="clear" w:color="auto" w:fill="FFFFFF"/>
-        <w:spacing w:after="0" w:line="320" w:lineRule="atLeast"/>
-        <w:jc w:val="both"/>
-        <w:rPr>
-          <w:rFonts w:ascii="Open Sans" w:eastAsia="Times New Roman" w:hAnsi="Open Sans" w:cs="Open Sans"/>
-          <w:color w:val="4F4F4F"/>
-          <w:sz w:val="24"/>
-          <w:szCs w:val="24"/>
-          <w:lang w:eastAsia="pt-BR"/>
-        </w:rPr>
-      </w:pPr>
-    </w:p>
-    <w:p>
-      <w:pPr>
-        <w:shd w:val="clear" w:color="auto" w:fill="FFFFFF"/>
-        <w:spacing w:after="0" w:line="320" w:lineRule="atLeast"/>
-        <w:jc w:val="both"/>
-        <w:rPr>
-          <w:rFonts w:ascii="Open Sans" w:eastAsia="Times New Roman" w:hAnsi="Open Sans" w:cs="Open Sans"/>
-          <w:color w:val="4F4F4F"/>
-          <w:sz w:val="24"/>
-          <w:szCs w:val="24"/>
-          <w:lang w:eastAsia="pt-BR"/>
-        </w:rPr>
-      </w:pPr>
-    </w:p>
-    <w:p>
-      <w:pPr>
-        <w:shd w:val="clear" w:color="auto" w:fill="FFFFFF"/>
-        <w:spacing w:after="0" w:line="320" w:lineRule="atLeast"/>
-        <w:jc w:val="both"/>
-        <w:rPr>
-          <w:rFonts w:ascii="Open Sans" w:eastAsia="Times New Roman" w:hAnsi="Open Sans" w:cs="Open Sans"/>
-          <w:color w:val="4F4F4F"/>
-          <w:sz w:val="24"/>
-          <w:szCs w:val="24"/>
-          <w:lang w:eastAsia="pt-BR"/>
-        </w:rPr>
-      </w:pPr>
-    </w:p>
-    <w:p>
-      <w:pPr>
-        <w:shd w:val="clear" w:color="auto" w:fill="FFFFFF"/>
-        <w:spacing w:after="0" w:line="320" w:lineRule="atLeast"/>
-        <w:jc w:val="both"/>
-        <w:rPr>
-          <w:rFonts w:ascii="Open Sans" w:eastAsia="Times New Roman" w:hAnsi="Open Sans" w:cs="Open Sans"/>
-          <w:color w:val="4F4F4F"/>
-          <w:sz w:val="24"/>
-          <w:szCs w:val="24"/>
-          <w:lang w:eastAsia="pt-BR"/>
-        </w:rPr>
-      </w:pPr>
+        <w:t>Use corretamente a escala para fazer o usuário se sentir </w:t>
+      </w:r>
+      <w:r>
+        <w:rPr>
+          <w:rFonts w:ascii="Open Sans" w:eastAsia="Times New Roman" w:hAnsi="Open Sans" w:cs="Open Sans"/>
+          <w:b/>
+          <w:bCs/>
+          <w:color w:val="4F4F4F"/>
+          <w:sz w:val="24"/>
+          <w:szCs w:val="24"/>
+          <w:lang w:eastAsia="pt-BR"/>
+        </w:rPr>
+        <w:t>pequeno</w:t>
+      </w:r>
+      <w:r>
+        <w:rPr>
+          <w:rFonts w:ascii="Open Sans" w:eastAsia="Times New Roman" w:hAnsi="Open Sans" w:cs="Open Sans"/>
+          <w:color w:val="4F4F4F"/>
+          <w:sz w:val="24"/>
+          <w:szCs w:val="24"/>
+          <w:lang w:eastAsia="pt-BR"/>
+        </w:rPr>
+        <w:t> ou </w:t>
+      </w:r>
+      <w:r>
+        <w:rPr>
+          <w:rFonts w:ascii="Open Sans" w:eastAsia="Times New Roman" w:hAnsi="Open Sans" w:cs="Open Sans"/>
+          <w:b/>
+          <w:bCs/>
+          <w:color w:val="4F4F4F"/>
+          <w:sz w:val="24"/>
+          <w:szCs w:val="24"/>
+          <w:lang w:eastAsia="pt-BR"/>
+        </w:rPr>
+        <w:t>grande</w:t>
+      </w:r>
+      <w:r>
+        <w:rPr>
+          <w:rFonts w:ascii="Open Sans" w:eastAsia="Times New Roman" w:hAnsi="Open Sans" w:cs="Open Sans"/>
+          <w:color w:val="4F4F4F"/>
+          <w:sz w:val="24"/>
+          <w:szCs w:val="24"/>
+          <w:lang w:eastAsia="pt-BR"/>
+        </w:rPr>
+        <w:t> relativamente a um outro objeto. Se é suposto do usuário ser gigante, então o usuário deve se sentir alto. Se é suposto do usuário ser um</w:t>
+      </w:r>
+      <w:r>
+        <w:rPr>
+          <w:rFonts w:ascii="Open Sans" w:eastAsia="Times New Roman" w:hAnsi="Open Sans" w:cs="Open Sans"/>
+          <w:color w:val="4F4F4F"/>
+          <w:sz w:val="24"/>
+          <w:szCs w:val="24"/>
+          <w:lang w:eastAsia="pt-BR"/>
+        </w:rPr>
+        <w:t>a</w:t>
+      </w:r>
+      <w:r>
+        <w:rPr>
+          <w:rFonts w:ascii="Open Sans" w:eastAsia="Times New Roman" w:hAnsi="Open Sans" w:cs="Open Sans"/>
+          <w:color w:val="4F4F4F"/>
+          <w:sz w:val="24"/>
+          <w:szCs w:val="24"/>
+          <w:lang w:eastAsia="pt-BR"/>
+        </w:rPr>
+        <w:t xml:space="preserve"> formiga, então ele deve se sentir pequeno. Ou se eles devem se sentir em uma altura humana, então use um outro objeto para comunicar um senso de disparidade de escala.</w:t>
+      </w:r>
     </w:p>
     <w:p>
       <w:pPr>
@@ -620,6 +424,205 @@
           <w:color w:val="2E3D49"/>
           <w:sz w:val="27"/>
           <w:szCs w:val="27"/>
+          <w:highlight w:val="green"/>
+          <w:lang w:eastAsia="pt-BR"/>
+        </w:rPr>
+        <w:t>2. Realização de Animação (100 pontos)</w:t>
+      </w:r>
+    </w:p>
+    <w:p>
+      <w:pPr>
+        <w:shd w:val="clear" w:color="auto" w:fill="FFFFFF"/>
+        <w:spacing w:after="0" w:line="320" w:lineRule="atLeast"/>
+        <w:jc w:val="both"/>
+        <w:rPr>
+          <w:rFonts w:ascii="Open Sans" w:eastAsia="Times New Roman" w:hAnsi="Open Sans" w:cs="Open Sans"/>
+          <w:color w:val="4F4F4F"/>
+          <w:sz w:val="24"/>
+          <w:szCs w:val="24"/>
+          <w:lang w:eastAsia="pt-BR"/>
+        </w:rPr>
+      </w:pPr>
+      <w:r>
+        <w:rPr>
+          <w:rFonts w:ascii="Open Sans" w:eastAsia="Times New Roman" w:hAnsi="Open Sans" w:cs="Open Sans"/>
+          <w:noProof/>
+          <w:color w:val="4F4F4F"/>
+          <w:sz w:val="24"/>
+          <w:szCs w:val="24"/>
+          <w:lang w:eastAsia="pt-BR"/>
+        </w:rPr>
+        <w:drawing>
+          <wp:anchor distT="0" distB="0" distL="114300" distR="114300" simplePos="0" relativeHeight="251659264" behindDoc="0" locked="0" layoutInCell="1" allowOverlap="1">
+            <wp:simplePos x="0" y="0"/>
+            <wp:positionH relativeFrom="column">
+              <wp:posOffset>-3810</wp:posOffset>
+            </wp:positionH>
+            <wp:positionV relativeFrom="paragraph">
+              <wp:posOffset>1270</wp:posOffset>
+            </wp:positionV>
+            <wp:extent cx="1223645" cy="1223645"/>
+            <wp:effectExtent l="0" t="0" r="0" b="0"/>
+            <wp:wrapSquare wrapText="bothSides"/>
+            <wp:docPr id="37" name="Imagem 37" descr="https://lh3.googleusercontent.com/S1gilCOoEDIMShHqV6hWLdOQ71hRsDBRYmF_5P90z93zxcFdrvqRZSii-WvhTtM9GwCkLNj12hzFgNPQI8Y=s0#w=534&amp;h=534"/>
+            <wp:cNvGraphicFramePr>
+              <a:graphicFrameLocks xmlns:a="http://schemas.openxmlformats.org/drawingml/2006/main" noChangeAspect="1"/>
+            </wp:cNvGraphicFramePr>
+            <a:graphic xmlns:a="http://schemas.openxmlformats.org/drawingml/2006/main">
+              <a:graphicData uri="http://schemas.openxmlformats.org/drawingml/2006/picture">
+                <pic:pic xmlns:pic="http://schemas.openxmlformats.org/drawingml/2006/picture">
+                  <pic:nvPicPr>
+                    <pic:cNvPr id="0" name="Picture 374" descr="https://lh3.googleusercontent.com/S1gilCOoEDIMShHqV6hWLdOQ71hRsDBRYmF_5P90z93zxcFdrvqRZSii-WvhTtM9GwCkLNj12hzFgNPQI8Y=s0#w=534&amp;h=534"/>
+                    <pic:cNvPicPr>
+                      <a:picLocks noChangeAspect="1" noChangeArrowheads="1"/>
+                    </pic:cNvPicPr>
+                  </pic:nvPicPr>
+                  <pic:blipFill>
+                    <a:blip r:embed="rId6" cstate="print">
+                      <a:extLst>
+                        <a:ext uri="{28A0092B-C50C-407E-A947-70E740481C1C}">
+                          <a14:useLocalDpi xmlns:a14="http://schemas.microsoft.com/office/drawing/2010/main" val="0"/>
+                        </a:ext>
+                      </a:extLst>
+                    </a:blip>
+                    <a:srcRect/>
+                    <a:stretch>
+                      <a:fillRect/>
+                    </a:stretch>
+                  </pic:blipFill>
+                  <pic:spPr bwMode="auto">
+                    <a:xfrm>
+                      <a:off x="0" y="0"/>
+                      <a:ext cx="1223645" cy="1223645"/>
+                    </a:xfrm>
+                    <a:prstGeom prst="rect">
+                      <a:avLst/>
+                    </a:prstGeom>
+                    <a:noFill/>
+                    <a:ln>
+                      <a:noFill/>
+                    </a:ln>
+                  </pic:spPr>
+                </pic:pic>
+              </a:graphicData>
+            </a:graphic>
+          </wp:anchor>
+        </w:drawing>
+      </w:r>
+      <w:r>
+        <w:rPr>
+          <w:rFonts w:ascii="Open Sans" w:eastAsia="Times New Roman" w:hAnsi="Open Sans" w:cs="Open Sans"/>
+          <w:color w:val="4F4F4F"/>
+          <w:sz w:val="24"/>
+          <w:szCs w:val="24"/>
+          <w:lang w:eastAsia="pt-BR"/>
+        </w:rPr>
+        <w:t xml:space="preserve">Crie uma animação, ou por meio de scripts ou uma ferramenta como </w:t>
+      </w:r>
+      <w:proofErr w:type="spellStart"/>
+      <w:r>
+        <w:rPr>
+          <w:rFonts w:ascii="Open Sans" w:eastAsia="Times New Roman" w:hAnsi="Open Sans" w:cs="Open Sans"/>
+          <w:color w:val="4F4F4F"/>
+          <w:sz w:val="24"/>
+          <w:szCs w:val="24"/>
+          <w:lang w:eastAsia="pt-BR"/>
+        </w:rPr>
+        <w:t>Mecanim</w:t>
+      </w:r>
+      <w:proofErr w:type="spellEnd"/>
+      <w:r>
+        <w:rPr>
+          <w:rFonts w:ascii="Open Sans" w:eastAsia="Times New Roman" w:hAnsi="Open Sans" w:cs="Open Sans"/>
+          <w:color w:val="4F4F4F"/>
+          <w:sz w:val="24"/>
+          <w:szCs w:val="24"/>
+          <w:lang w:eastAsia="pt-BR"/>
+        </w:rPr>
+        <w:t xml:space="preserve"> para trazer vida para sua cena.</w:t>
+      </w:r>
+    </w:p>
+    <w:p>
+      <w:pPr>
+        <w:shd w:val="clear" w:color="auto" w:fill="FFFFFF"/>
+        <w:spacing w:after="0" w:line="320" w:lineRule="atLeast"/>
+        <w:jc w:val="both"/>
+        <w:rPr>
+          <w:rFonts w:ascii="Open Sans" w:eastAsia="Times New Roman" w:hAnsi="Open Sans" w:cs="Open Sans"/>
+          <w:color w:val="4F4F4F"/>
+          <w:sz w:val="24"/>
+          <w:szCs w:val="24"/>
+          <w:lang w:eastAsia="pt-BR"/>
+        </w:rPr>
+      </w:pPr>
+    </w:p>
+    <w:p>
+      <w:pPr>
+        <w:shd w:val="clear" w:color="auto" w:fill="FFFFFF"/>
+        <w:spacing w:after="0" w:line="320" w:lineRule="atLeast"/>
+        <w:jc w:val="both"/>
+        <w:rPr>
+          <w:rFonts w:ascii="Open Sans" w:eastAsia="Times New Roman" w:hAnsi="Open Sans" w:cs="Open Sans"/>
+          <w:color w:val="4F4F4F"/>
+          <w:sz w:val="24"/>
+          <w:szCs w:val="24"/>
+          <w:lang w:eastAsia="pt-BR"/>
+        </w:rPr>
+      </w:pPr>
+    </w:p>
+    <w:p>
+      <w:pPr>
+        <w:shd w:val="clear" w:color="auto" w:fill="FFFFFF"/>
+        <w:spacing w:after="0" w:line="320" w:lineRule="atLeast"/>
+        <w:jc w:val="both"/>
+        <w:rPr>
+          <w:rFonts w:ascii="Open Sans" w:eastAsia="Times New Roman" w:hAnsi="Open Sans" w:cs="Open Sans"/>
+          <w:color w:val="4F4F4F"/>
+          <w:sz w:val="24"/>
+          <w:szCs w:val="24"/>
+          <w:lang w:eastAsia="pt-BR"/>
+        </w:rPr>
+      </w:pPr>
+    </w:p>
+    <w:p>
+      <w:pPr>
+        <w:shd w:val="clear" w:color="auto" w:fill="FFFFFF"/>
+        <w:spacing w:after="0" w:line="320" w:lineRule="atLeast"/>
+        <w:jc w:val="both"/>
+        <w:rPr>
+          <w:rFonts w:ascii="Open Sans" w:eastAsia="Times New Roman" w:hAnsi="Open Sans" w:cs="Open Sans"/>
+          <w:color w:val="4F4F4F"/>
+          <w:sz w:val="24"/>
+          <w:szCs w:val="24"/>
+          <w:lang w:eastAsia="pt-BR"/>
+        </w:rPr>
+      </w:pPr>
+    </w:p>
+    <w:p>
+      <w:pPr>
+        <w:shd w:val="clear" w:color="auto" w:fill="FFFFFF"/>
+        <w:spacing w:before="420" w:after="75" w:line="320" w:lineRule="atLeast"/>
+        <w:jc w:val="both"/>
+        <w:outlineLvl w:val="2"/>
+        <w:rPr>
+          <w:rFonts w:ascii="Open Sans" w:eastAsia="Times New Roman" w:hAnsi="Open Sans" w:cs="Open Sans"/>
+          <w:b/>
+          <w:bCs/>
+          <w:color w:val="2E3D49"/>
+          <w:sz w:val="27"/>
+          <w:szCs w:val="27"/>
+          <w:lang w:eastAsia="pt-BR"/>
+        </w:rPr>
+      </w:pPr>
+      <w:r>
+        <w:rPr>
+          <w:rFonts w:ascii="Open Sans" w:eastAsia="Times New Roman" w:hAnsi="Open Sans" w:cs="Open Sans"/>
+          <w:b/>
+          <w:bCs/>
+          <w:color w:val="2E3D49"/>
+          <w:sz w:val="27"/>
+          <w:szCs w:val="27"/>
+          <w:highlight w:val="green"/>
           <w:lang w:eastAsia="pt-BR"/>
         </w:rPr>
         <w:t>3. Realização de Iluminação (100 pontos)</w:t>
@@ -668,274 +671,6 @@
                 <pic:pic xmlns:pic="http://schemas.openxmlformats.org/drawingml/2006/picture">
                   <pic:nvPicPr>
                     <pic:cNvPr id="0" name="Picture 375" descr="https://lh3.googleusercontent.com/3dDOqQQnNrGePmn-PcWaNy1x3dQMKW_S2AxcRa2rgxIuXMYGULrbhoO1nNVkRDkyp8dUi-ys99cGmHc3gkGt=s0#w=534&amp;h=534"/>
-                    <pic:cNvPicPr>
-                      <a:picLocks noChangeAspect="1" noChangeArrowheads="1"/>
-                    </pic:cNvPicPr>
-                  </pic:nvPicPr>
-                  <pic:blipFill>
-                    <a:blip r:embed="rId6" cstate="print">
-                      <a:extLst>
-                        <a:ext uri="{28A0092B-C50C-407E-A947-70E740481C1C}">
-                          <a14:useLocalDpi xmlns:a14="http://schemas.microsoft.com/office/drawing/2010/main" val="0"/>
-                        </a:ext>
-                      </a:extLst>
-                    </a:blip>
-                    <a:srcRect/>
-                    <a:stretch>
-                      <a:fillRect/>
-                    </a:stretch>
-                  </pic:blipFill>
-                  <pic:spPr bwMode="auto">
-                    <a:xfrm>
-                      <a:off x="0" y="0"/>
-                      <a:ext cx="1224000" cy="1224000"/>
-                    </a:xfrm>
-                    <a:prstGeom prst="rect">
-                      <a:avLst/>
-                    </a:prstGeom>
-                    <a:noFill/>
-                    <a:ln>
-                      <a:noFill/>
-                    </a:ln>
-                  </pic:spPr>
-                </pic:pic>
-              </a:graphicData>
-            </a:graphic>
-          </wp:anchor>
-        </w:drawing>
-      </w:r>
-      <w:r>
-        <w:rPr>
-          <w:rFonts w:ascii="Open Sans" w:eastAsia="Times New Roman" w:hAnsi="Open Sans" w:cs="Open Sans"/>
-          <w:color w:val="4F4F4F"/>
-          <w:sz w:val="24"/>
-          <w:szCs w:val="24"/>
-          <w:lang w:eastAsia="pt-BR"/>
-        </w:rPr>
-        <w:t xml:space="preserve">Use uma mistura de iluminação </w:t>
-      </w:r>
-      <w:proofErr w:type="spellStart"/>
-      <w:r>
-        <w:rPr>
-          <w:rFonts w:ascii="Open Sans" w:eastAsia="Times New Roman" w:hAnsi="Open Sans" w:cs="Open Sans"/>
-          <w:color w:val="4F4F4F"/>
-          <w:sz w:val="24"/>
-          <w:szCs w:val="24"/>
-          <w:lang w:eastAsia="pt-BR"/>
-        </w:rPr>
-        <w:t>baked</w:t>
-      </w:r>
-      <w:proofErr w:type="spellEnd"/>
-      <w:r>
-        <w:rPr>
-          <w:rFonts w:ascii="Open Sans" w:eastAsia="Times New Roman" w:hAnsi="Open Sans" w:cs="Open Sans"/>
-          <w:color w:val="4F4F4F"/>
-          <w:sz w:val="24"/>
-          <w:szCs w:val="24"/>
-          <w:lang w:eastAsia="pt-BR"/>
-        </w:rPr>
-        <w:t xml:space="preserve"> ou de tempo real para adicionar sombreamento realista para cada cena.</w:t>
-      </w:r>
-    </w:p>
-    <w:p>
-      <w:pPr>
-        <w:shd w:val="clear" w:color="auto" w:fill="FFFFFF"/>
-        <w:spacing w:after="0" w:line="320" w:lineRule="atLeast"/>
-        <w:jc w:val="both"/>
-        <w:rPr>
-          <w:rFonts w:ascii="Open Sans" w:eastAsia="Times New Roman" w:hAnsi="Open Sans" w:cs="Open Sans"/>
-          <w:color w:val="4F4F4F"/>
-          <w:sz w:val="24"/>
-          <w:szCs w:val="24"/>
-          <w:lang w:eastAsia="pt-BR"/>
-        </w:rPr>
-      </w:pPr>
-    </w:p>
-    <w:p>
-      <w:pPr>
-        <w:shd w:val="clear" w:color="auto" w:fill="FFFFFF"/>
-        <w:spacing w:after="0" w:line="320" w:lineRule="atLeast"/>
-        <w:jc w:val="both"/>
-        <w:rPr>
-          <w:rFonts w:ascii="Open Sans" w:eastAsia="Times New Roman" w:hAnsi="Open Sans" w:cs="Open Sans"/>
-          <w:color w:val="4F4F4F"/>
-          <w:sz w:val="24"/>
-          <w:szCs w:val="24"/>
-          <w:lang w:eastAsia="pt-BR"/>
-        </w:rPr>
-      </w:pPr>
-    </w:p>
-    <w:p>
-      <w:pPr>
-        <w:shd w:val="clear" w:color="auto" w:fill="FFFFFF"/>
-        <w:spacing w:after="0" w:line="320" w:lineRule="atLeast"/>
-        <w:jc w:val="both"/>
-        <w:rPr>
-          <w:rFonts w:ascii="Open Sans" w:eastAsia="Times New Roman" w:hAnsi="Open Sans" w:cs="Open Sans"/>
-          <w:color w:val="4F4F4F"/>
-          <w:sz w:val="24"/>
-          <w:szCs w:val="24"/>
-          <w:lang w:eastAsia="pt-BR"/>
-        </w:rPr>
-      </w:pPr>
-    </w:p>
-    <w:p>
-      <w:pPr>
-        <w:shd w:val="clear" w:color="auto" w:fill="FFFFFF"/>
-        <w:spacing w:after="0" w:line="320" w:lineRule="atLeast"/>
-        <w:jc w:val="both"/>
-        <w:rPr>
-          <w:rFonts w:ascii="Open Sans" w:eastAsia="Times New Roman" w:hAnsi="Open Sans" w:cs="Open Sans"/>
-          <w:color w:val="4F4F4F"/>
-          <w:sz w:val="24"/>
-          <w:szCs w:val="24"/>
-          <w:lang w:eastAsia="pt-BR"/>
-        </w:rPr>
-      </w:pPr>
-    </w:p>
-    <w:p>
-      <w:pPr>
-        <w:shd w:val="clear" w:color="auto" w:fill="FFFFFF"/>
-        <w:spacing w:after="0" w:line="320" w:lineRule="atLeast"/>
-        <w:jc w:val="both"/>
-        <w:rPr>
-          <w:rFonts w:ascii="Open Sans" w:eastAsia="Times New Roman" w:hAnsi="Open Sans" w:cs="Open Sans"/>
-          <w:color w:val="4F4F4F"/>
-          <w:sz w:val="24"/>
-          <w:szCs w:val="24"/>
-          <w:lang w:eastAsia="pt-BR"/>
-        </w:rPr>
-      </w:pPr>
-    </w:p>
-    <w:p>
-      <w:pPr>
-        <w:shd w:val="clear" w:color="auto" w:fill="FFFFFF"/>
-        <w:spacing w:after="0" w:line="320" w:lineRule="atLeast"/>
-        <w:jc w:val="both"/>
-        <w:rPr>
-          <w:rFonts w:ascii="Open Sans" w:eastAsia="Times New Roman" w:hAnsi="Open Sans" w:cs="Open Sans"/>
-          <w:color w:val="4F4F4F"/>
-          <w:sz w:val="24"/>
-          <w:szCs w:val="24"/>
-          <w:lang w:eastAsia="pt-BR"/>
-        </w:rPr>
-      </w:pPr>
-    </w:p>
-    <w:p>
-      <w:pPr>
-        <w:shd w:val="clear" w:color="auto" w:fill="FFFFFF"/>
-        <w:spacing w:after="0" w:line="320" w:lineRule="atLeast"/>
-        <w:jc w:val="both"/>
-        <w:rPr>
-          <w:rFonts w:ascii="Open Sans" w:eastAsia="Times New Roman" w:hAnsi="Open Sans" w:cs="Open Sans"/>
-          <w:color w:val="4F4F4F"/>
-          <w:sz w:val="24"/>
-          <w:szCs w:val="24"/>
-          <w:lang w:eastAsia="pt-BR"/>
-        </w:rPr>
-      </w:pPr>
-    </w:p>
-    <w:p>
-      <w:pPr>
-        <w:shd w:val="clear" w:color="auto" w:fill="FFFFFF"/>
-        <w:spacing w:after="0" w:line="320" w:lineRule="atLeast"/>
-        <w:jc w:val="both"/>
-        <w:rPr>
-          <w:rFonts w:ascii="Open Sans" w:eastAsia="Times New Roman" w:hAnsi="Open Sans" w:cs="Open Sans"/>
-          <w:color w:val="4F4F4F"/>
-          <w:sz w:val="24"/>
-          <w:szCs w:val="24"/>
-          <w:lang w:eastAsia="pt-BR"/>
-        </w:rPr>
-      </w:pPr>
-    </w:p>
-    <w:p>
-      <w:pPr>
-        <w:shd w:val="clear" w:color="auto" w:fill="FFFFFF"/>
-        <w:spacing w:after="0" w:line="320" w:lineRule="atLeast"/>
-        <w:jc w:val="both"/>
-        <w:rPr>
-          <w:rFonts w:ascii="Open Sans" w:eastAsia="Times New Roman" w:hAnsi="Open Sans" w:cs="Open Sans"/>
-          <w:color w:val="4F4F4F"/>
-          <w:sz w:val="24"/>
-          <w:szCs w:val="24"/>
-          <w:lang w:eastAsia="pt-BR"/>
-        </w:rPr>
-      </w:pPr>
-    </w:p>
-    <w:p>
-      <w:pPr>
-        <w:shd w:val="clear" w:color="auto" w:fill="FFFFFF"/>
-        <w:spacing w:before="420" w:after="75" w:line="320" w:lineRule="atLeast"/>
-        <w:jc w:val="both"/>
-        <w:outlineLvl w:val="2"/>
-        <w:rPr>
-          <w:rFonts w:ascii="Open Sans" w:eastAsia="Times New Roman" w:hAnsi="Open Sans" w:cs="Open Sans"/>
-          <w:b/>
-          <w:bCs/>
-          <w:color w:val="2E3D49"/>
-          <w:sz w:val="27"/>
-          <w:szCs w:val="27"/>
-          <w:lang w:eastAsia="pt-BR"/>
-        </w:rPr>
-      </w:pPr>
-      <w:r>
-        <w:rPr>
-          <w:rFonts w:ascii="Open Sans" w:eastAsia="Times New Roman" w:hAnsi="Open Sans" w:cs="Open Sans"/>
-          <w:b/>
-          <w:bCs/>
-          <w:color w:val="2E3D49"/>
-          <w:sz w:val="27"/>
-          <w:szCs w:val="27"/>
-          <w:lang w:eastAsia="pt-BR"/>
-        </w:rPr>
-        <w:lastRenderedPageBreak/>
-        <w:t>4. Realização de Locomoção (100 pontos)</w:t>
-      </w:r>
-    </w:p>
-    <w:p>
-      <w:pPr>
-        <w:shd w:val="clear" w:color="auto" w:fill="FFFFFF"/>
-        <w:spacing w:after="0" w:line="320" w:lineRule="atLeast"/>
-        <w:jc w:val="both"/>
-        <w:rPr>
-          <w:rFonts w:ascii="Open Sans" w:eastAsia="Times New Roman" w:hAnsi="Open Sans" w:cs="Open Sans"/>
-          <w:color w:val="4F4F4F"/>
-          <w:sz w:val="24"/>
-          <w:szCs w:val="24"/>
-          <w:lang w:eastAsia="pt-BR"/>
-        </w:rPr>
-      </w:pPr>
-      <w:r>
-        <w:rPr>
-          <w:rFonts w:ascii="Open Sans" w:eastAsia="Times New Roman" w:hAnsi="Open Sans" w:cs="Open Sans"/>
-          <w:noProof/>
-          <w:color w:val="4F4F4F"/>
-          <w:sz w:val="24"/>
-          <w:szCs w:val="24"/>
-          <w:lang w:eastAsia="pt-BR"/>
-        </w:rPr>
-        <w:drawing>
-          <wp:anchor distT="0" distB="0" distL="114300" distR="114300" simplePos="0" relativeHeight="251661312" behindDoc="0" locked="0" layoutInCell="1" allowOverlap="1">
-            <wp:simplePos x="0" y="0"/>
-            <wp:positionH relativeFrom="column">
-              <wp:posOffset>-3810</wp:posOffset>
-            </wp:positionH>
-            <wp:positionV relativeFrom="paragraph">
-              <wp:posOffset>0</wp:posOffset>
-            </wp:positionV>
-            <wp:extent cx="1224000" cy="1224000"/>
-            <wp:effectExtent l="0" t="0" r="0" b="0"/>
-            <wp:wrapSquare wrapText="bothSides"/>
-            <wp:docPr id="35" name="Imagem 35" descr="https://lh3.googleusercontent.com/gEkLWK5hcLJ1txzDRmUxSkCRmwjt0oalNj08jaH8yHUBakfExXTiXTiN6yBjjxgB8z2hx-fHkulbMWRQwx8=s0#w=534&amp;h=534"/>
-            <wp:cNvGraphicFramePr>
-              <a:graphicFrameLocks xmlns:a="http://schemas.openxmlformats.org/drawingml/2006/main" noChangeAspect="1"/>
-            </wp:cNvGraphicFramePr>
-            <a:graphic xmlns:a="http://schemas.openxmlformats.org/drawingml/2006/main">
-              <a:graphicData uri="http://schemas.openxmlformats.org/drawingml/2006/picture">
-                <pic:pic xmlns:pic="http://schemas.openxmlformats.org/drawingml/2006/picture">
-                  <pic:nvPicPr>
-                    <pic:cNvPr id="0" name="Picture 376" descr="https://lh3.googleusercontent.com/gEkLWK5hcLJ1txzDRmUxSkCRmwjt0oalNj08jaH8yHUBakfExXTiXTiN6yBjjxgB8z2hx-fHkulbMWRQwx8=s0#w=534&amp;h=534"/>
                     <pic:cNvPicPr>
                       <a:picLocks noChangeAspect="1" noChangeArrowheads="1"/>
                     </pic:cNvPicPr>
@@ -980,28 +715,128 @@
           <w:szCs w:val="24"/>
           <w:lang w:eastAsia="pt-BR"/>
         </w:rPr>
-        <w:t xml:space="preserve">Crie um sistema de locomoção que é apropriado para sua experiência. Por exemplo, se você está construindo um museu, pontos de rota podem ser </w:t>
-      </w:r>
-      <w:r>
-        <w:rPr>
-          <w:rFonts w:ascii="Open Sans" w:eastAsia="Times New Roman" w:hAnsi="Open Sans" w:cs="Open Sans"/>
-          <w:color w:val="4F4F4F"/>
-          <w:sz w:val="24"/>
-          <w:szCs w:val="24"/>
-          <w:lang w:eastAsia="pt-BR"/>
-        </w:rPr>
-        <w:t>apropriados</w:t>
-      </w:r>
-      <w:r>
-        <w:rPr>
-          <w:rFonts w:ascii="Open Sans" w:eastAsia="Times New Roman" w:hAnsi="Open Sans" w:cs="Open Sans"/>
-          <w:color w:val="4F4F4F"/>
-          <w:sz w:val="24"/>
-          <w:szCs w:val="24"/>
-          <w:lang w:eastAsia="pt-BR"/>
-        </w:rPr>
-        <w:t>. Se você está construindo uma experiência de alpinismo, então uma mecânica de agarra e puxa seria apropriada.</w:t>
-      </w:r>
+        <w:t xml:space="preserve">Use uma mistura de iluminação </w:t>
+      </w:r>
+      <w:proofErr w:type="spellStart"/>
+      <w:r>
+        <w:rPr>
+          <w:rFonts w:ascii="Open Sans" w:eastAsia="Times New Roman" w:hAnsi="Open Sans" w:cs="Open Sans"/>
+          <w:color w:val="4F4F4F"/>
+          <w:sz w:val="24"/>
+          <w:szCs w:val="24"/>
+          <w:lang w:eastAsia="pt-BR"/>
+        </w:rPr>
+        <w:t>baked</w:t>
+      </w:r>
+      <w:proofErr w:type="spellEnd"/>
+      <w:r>
+        <w:rPr>
+          <w:rFonts w:ascii="Open Sans" w:eastAsia="Times New Roman" w:hAnsi="Open Sans" w:cs="Open Sans"/>
+          <w:color w:val="4F4F4F"/>
+          <w:sz w:val="24"/>
+          <w:szCs w:val="24"/>
+          <w:lang w:eastAsia="pt-BR"/>
+        </w:rPr>
+        <w:t xml:space="preserve"> ou de tempo real para adicionar sombreamento realista para cada cena.</w:t>
+      </w:r>
+    </w:p>
+    <w:p>
+      <w:pPr>
+        <w:shd w:val="clear" w:color="auto" w:fill="FFFFFF"/>
+        <w:spacing w:after="0" w:line="320" w:lineRule="atLeast"/>
+        <w:jc w:val="both"/>
+        <w:rPr>
+          <w:rFonts w:ascii="Open Sans" w:eastAsia="Times New Roman" w:hAnsi="Open Sans" w:cs="Open Sans"/>
+          <w:color w:val="4F4F4F"/>
+          <w:sz w:val="24"/>
+          <w:szCs w:val="24"/>
+          <w:lang w:eastAsia="pt-BR"/>
+        </w:rPr>
+      </w:pPr>
+    </w:p>
+    <w:p>
+      <w:pPr>
+        <w:shd w:val="clear" w:color="auto" w:fill="FFFFFF"/>
+        <w:spacing w:after="0" w:line="320" w:lineRule="atLeast"/>
+        <w:jc w:val="both"/>
+        <w:rPr>
+          <w:rFonts w:ascii="Open Sans" w:eastAsia="Times New Roman" w:hAnsi="Open Sans" w:cs="Open Sans"/>
+          <w:color w:val="4F4F4F"/>
+          <w:sz w:val="24"/>
+          <w:szCs w:val="24"/>
+          <w:lang w:eastAsia="pt-BR"/>
+        </w:rPr>
+      </w:pPr>
+    </w:p>
+    <w:p>
+      <w:pPr>
+        <w:shd w:val="clear" w:color="auto" w:fill="FFFFFF"/>
+        <w:spacing w:after="0" w:line="320" w:lineRule="atLeast"/>
+        <w:jc w:val="both"/>
+        <w:rPr>
+          <w:rFonts w:ascii="Open Sans" w:eastAsia="Times New Roman" w:hAnsi="Open Sans" w:cs="Open Sans"/>
+          <w:color w:val="4F4F4F"/>
+          <w:sz w:val="24"/>
+          <w:szCs w:val="24"/>
+          <w:lang w:eastAsia="pt-BR"/>
+        </w:rPr>
+      </w:pPr>
+    </w:p>
+    <w:p>
+      <w:pPr>
+        <w:shd w:val="clear" w:color="auto" w:fill="FFFFFF"/>
+        <w:spacing w:after="0" w:line="320" w:lineRule="atLeast"/>
+        <w:jc w:val="both"/>
+        <w:rPr>
+          <w:rFonts w:ascii="Open Sans" w:eastAsia="Times New Roman" w:hAnsi="Open Sans" w:cs="Open Sans"/>
+          <w:color w:val="4F4F4F"/>
+          <w:sz w:val="24"/>
+          <w:szCs w:val="24"/>
+          <w:lang w:eastAsia="pt-BR"/>
+        </w:rPr>
+      </w:pPr>
+    </w:p>
+    <w:p>
+      <w:pPr>
+        <w:shd w:val="clear" w:color="auto" w:fill="FFFFFF"/>
+        <w:spacing w:after="0" w:line="320" w:lineRule="atLeast"/>
+        <w:jc w:val="both"/>
+        <w:rPr>
+          <w:rFonts w:ascii="Open Sans" w:eastAsia="Times New Roman" w:hAnsi="Open Sans" w:cs="Open Sans"/>
+          <w:color w:val="4F4F4F"/>
+          <w:sz w:val="24"/>
+          <w:szCs w:val="24"/>
+          <w:lang w:eastAsia="pt-BR"/>
+        </w:rPr>
+      </w:pPr>
+    </w:p>
+    <w:p>
+      <w:pPr>
+        <w:shd w:val="clear" w:color="auto" w:fill="FFFFFF"/>
+        <w:spacing w:after="0" w:line="320" w:lineRule="atLeast"/>
+        <w:jc w:val="both"/>
+        <w:rPr>
+          <w:rFonts w:ascii="Open Sans" w:eastAsia="Times New Roman" w:hAnsi="Open Sans" w:cs="Open Sans"/>
+          <w:color w:val="4F4F4F"/>
+          <w:sz w:val="24"/>
+          <w:szCs w:val="24"/>
+          <w:lang w:eastAsia="pt-BR"/>
+        </w:rPr>
+      </w:pPr>
+    </w:p>
+    <w:p>
+      <w:pPr>
+        <w:shd w:val="clear" w:color="auto" w:fill="FFFFFF"/>
+        <w:spacing w:after="0" w:line="320" w:lineRule="atLeast"/>
+        <w:jc w:val="both"/>
+        <w:rPr>
+          <w:rFonts w:ascii="Open Sans" w:eastAsia="Times New Roman" w:hAnsi="Open Sans" w:cs="Open Sans"/>
+          <w:color w:val="4F4F4F"/>
+          <w:sz w:val="24"/>
+          <w:szCs w:val="24"/>
+          <w:lang w:eastAsia="pt-BR"/>
+        </w:rPr>
+      </w:pPr>
     </w:p>
     <w:p>
       <w:pPr>
@@ -1055,9 +890,11 @@
           <w:color w:val="2E3D49"/>
           <w:sz w:val="27"/>
           <w:szCs w:val="27"/>
-          <w:lang w:eastAsia="pt-BR"/>
-        </w:rPr>
-        <w:t>5. Realização de Física (100 pontos)</w:t>
+          <w:highlight w:val="green"/>
+          <w:lang w:eastAsia="pt-BR"/>
+        </w:rPr>
+        <w:lastRenderedPageBreak/>
+        <w:t>4. Realização de Locomoção (100 pontos)</w:t>
       </w:r>
     </w:p>
     <w:p>
@@ -1083,18 +920,18 @@
           <w:lang w:eastAsia="pt-BR"/>
         </w:rPr>
         <w:drawing>
-          <wp:anchor distT="0" distB="0" distL="114300" distR="114300" simplePos="0" relativeHeight="251662336" behindDoc="0" locked="0" layoutInCell="1" allowOverlap="1">
+          <wp:anchor distT="0" distB="0" distL="114300" distR="114300" simplePos="0" relativeHeight="251661312" behindDoc="0" locked="0" layoutInCell="1" allowOverlap="1">
             <wp:simplePos x="0" y="0"/>
             <wp:positionH relativeFrom="column">
               <wp:posOffset>-3810</wp:posOffset>
             </wp:positionH>
             <wp:positionV relativeFrom="paragraph">
-              <wp:posOffset>-1905</wp:posOffset>
+              <wp:posOffset>0</wp:posOffset>
             </wp:positionV>
             <wp:extent cx="1224000" cy="1224000"/>
             <wp:effectExtent l="0" t="0" r="0" b="0"/>
             <wp:wrapSquare wrapText="bothSides"/>
-            <wp:docPr id="34" name="Imagem 34" descr="https://lh3.googleusercontent.com/cDaJ79S5ui0vejOE198JeE5eelcu6UUAHBbejjKBZ-5Bdg92or06fJqMCKgBVgvezfRjywT1Rj9AB7AZ5Q=s0#w=534&amp;h=534"/>
+            <wp:docPr id="35" name="Imagem 35" descr="https://lh3.googleusercontent.com/gEkLWK5hcLJ1txzDRmUxSkCRmwjt0oalNj08jaH8yHUBakfExXTiXTiN6yBjjxgB8z2hx-fHkulbMWRQwx8=s0#w=534&amp;h=534"/>
             <wp:cNvGraphicFramePr>
               <a:graphicFrameLocks xmlns:a="http://schemas.openxmlformats.org/drawingml/2006/main" noChangeAspect="1"/>
             </wp:cNvGraphicFramePr>
@@ -1102,7 +939,7 @@
               <a:graphicData uri="http://schemas.openxmlformats.org/drawingml/2006/picture">
                 <pic:pic xmlns:pic="http://schemas.openxmlformats.org/drawingml/2006/picture">
                   <pic:nvPicPr>
-                    <pic:cNvPr id="0" name="Picture 377" descr="https://lh3.googleusercontent.com/cDaJ79S5ui0vejOE198JeE5eelcu6UUAHBbejjKBZ-5Bdg92or06fJqMCKgBVgvezfRjywT1Rj9AB7AZ5Q=s0#w=534&amp;h=534"/>
+                    <pic:cNvPr id="0" name="Picture 376" descr="https://lh3.googleusercontent.com/gEkLWK5hcLJ1txzDRmUxSkCRmwjt0oalNj08jaH8yHUBakfExXTiXTiN6yBjjxgB8z2hx-fHkulbMWRQwx8=s0#w=534&amp;h=534"/>
                     <pic:cNvPicPr>
                       <a:picLocks noChangeAspect="1" noChangeArrowheads="1"/>
                     </pic:cNvPicPr>
@@ -1147,36 +984,28 @@
           <w:szCs w:val="24"/>
           <w:lang w:eastAsia="pt-BR"/>
         </w:rPr>
-        <w:t>Simule forças físicas em sua experiência. Por exemplo, dependendo de sua experiência, você pode querer simular gravidade.</w:t>
-      </w:r>
-    </w:p>
-    <w:p>
-      <w:pPr>
-        <w:shd w:val="clear" w:color="auto" w:fill="FFFFFF"/>
-        <w:spacing w:after="0" w:line="320" w:lineRule="atLeast"/>
-        <w:jc w:val="both"/>
-        <w:rPr>
-          <w:rFonts w:ascii="Open Sans" w:eastAsia="Times New Roman" w:hAnsi="Open Sans" w:cs="Open Sans"/>
-          <w:color w:val="4F4F4F"/>
-          <w:sz w:val="24"/>
-          <w:szCs w:val="24"/>
-          <w:lang w:eastAsia="pt-BR"/>
-        </w:rPr>
-      </w:pPr>
-    </w:p>
-    <w:p>
-      <w:pPr>
-        <w:shd w:val="clear" w:color="auto" w:fill="FFFFFF"/>
-        <w:spacing w:after="0" w:line="320" w:lineRule="atLeast"/>
-        <w:jc w:val="both"/>
-        <w:rPr>
-          <w:rFonts w:ascii="Open Sans" w:eastAsia="Times New Roman" w:hAnsi="Open Sans" w:cs="Open Sans"/>
-          <w:color w:val="4F4F4F"/>
-          <w:sz w:val="24"/>
-          <w:szCs w:val="24"/>
-          <w:lang w:eastAsia="pt-BR"/>
-        </w:rPr>
-      </w:pPr>
+        <w:t xml:space="preserve">Crie um sistema de locomoção que é apropriado para sua experiência. Por exemplo, se você está construindo um museu, pontos de rota podem ser </w:t>
+      </w:r>
+      <w:r>
+        <w:rPr>
+          <w:rFonts w:ascii="Open Sans" w:eastAsia="Times New Roman" w:hAnsi="Open Sans" w:cs="Open Sans"/>
+          <w:color w:val="4F4F4F"/>
+          <w:sz w:val="24"/>
+          <w:szCs w:val="24"/>
+          <w:lang w:eastAsia="pt-BR"/>
+        </w:rPr>
+        <w:t>apropriados</w:t>
+      </w:r>
+      <w:r>
+        <w:rPr>
+          <w:rFonts w:ascii="Open Sans" w:eastAsia="Times New Roman" w:hAnsi="Open Sans" w:cs="Open Sans"/>
+          <w:color w:val="4F4F4F"/>
+          <w:sz w:val="24"/>
+          <w:szCs w:val="24"/>
+          <w:lang w:eastAsia="pt-BR"/>
+        </w:rPr>
+        <w:t>. Se você está construindo uma experiência de alpinismo, então uma mecânica de agarra e puxa seria apropriada.</w:t>
+      </w:r>
     </w:p>
     <w:p>
       <w:pPr>
@@ -1230,64 +1059,10 @@
           <w:color w:val="2E3D49"/>
           <w:sz w:val="27"/>
           <w:szCs w:val="27"/>
-          <w:lang w:eastAsia="pt-BR"/>
-        </w:rPr>
-        <w:t xml:space="preserve">6. Realização </w:t>
-      </w:r>
-      <w:proofErr w:type="spellStart"/>
-      <w:r>
-        <w:rPr>
-          <w:rFonts w:ascii="Open Sans" w:eastAsia="Times New Roman" w:hAnsi="Open Sans" w:cs="Open Sans"/>
-          <w:b/>
-          <w:bCs/>
-          <w:color w:val="2E3D49"/>
-          <w:sz w:val="27"/>
-          <w:szCs w:val="27"/>
-          <w:lang w:eastAsia="pt-BR"/>
-        </w:rPr>
-        <w:t>Video</w:t>
-      </w:r>
-      <w:proofErr w:type="spellEnd"/>
-      <w:r>
-        <w:rPr>
-          <w:rFonts w:ascii="Open Sans" w:eastAsia="Times New Roman" w:hAnsi="Open Sans" w:cs="Open Sans"/>
-          <w:b/>
-          <w:bCs/>
-          <w:color w:val="2E3D49"/>
-          <w:sz w:val="27"/>
-          <w:szCs w:val="27"/>
-          <w:lang w:eastAsia="pt-BR"/>
-        </w:rPr>
-        <w:t xml:space="preserve"> Player (100 pontos)</w:t>
-      </w:r>
-    </w:p>
-    <w:p>
-      <w:pPr>
-        <w:shd w:val="clear" w:color="auto" w:fill="FFFFFF"/>
-        <w:spacing w:before="360" w:after="75" w:line="320" w:lineRule="atLeast"/>
-        <w:jc w:val="both"/>
-        <w:outlineLvl w:val="3"/>
-        <w:rPr>
-          <w:rFonts w:ascii="Open Sans" w:eastAsia="Times New Roman" w:hAnsi="Open Sans" w:cs="Open Sans"/>
-          <w:b/>
-          <w:bCs/>
-          <w:color w:val="2E3D49"/>
-          <w:sz w:val="24"/>
-          <w:szCs w:val="24"/>
-          <w:lang w:eastAsia="pt-BR"/>
-        </w:rPr>
-      </w:pPr>
-      <w:r>
-        <w:rPr>
-          <w:rFonts w:ascii="Open Sans" w:eastAsia="Times New Roman" w:hAnsi="Open Sans" w:cs="Open Sans"/>
-          <w:b/>
-          <w:bCs/>
-          <w:color w:val="2E3D49"/>
-          <w:sz w:val="24"/>
-          <w:szCs w:val="24"/>
-          <w:lang w:eastAsia="pt-BR"/>
-        </w:rPr>
-        <w:t>(2x se a Realização de Iluminação está também completa)</w:t>
+          <w:highlight w:val="green"/>
+          <w:lang w:eastAsia="pt-BR"/>
+        </w:rPr>
+        <w:t>5. Realização de Física (100 pontos)</w:t>
       </w:r>
     </w:p>
     <w:p>
@@ -1313,18 +1088,18 @@
           <w:lang w:eastAsia="pt-BR"/>
         </w:rPr>
         <w:drawing>
-          <wp:anchor distT="0" distB="0" distL="114300" distR="114300" simplePos="0" relativeHeight="251663360" behindDoc="0" locked="0" layoutInCell="1" allowOverlap="1">
+          <wp:anchor distT="0" distB="0" distL="114300" distR="114300" simplePos="0" relativeHeight="251662336" behindDoc="0" locked="0" layoutInCell="1" allowOverlap="1">
             <wp:simplePos x="0" y="0"/>
             <wp:positionH relativeFrom="column">
               <wp:posOffset>-3810</wp:posOffset>
             </wp:positionH>
             <wp:positionV relativeFrom="paragraph">
-              <wp:posOffset>-2540</wp:posOffset>
+              <wp:posOffset>-1905</wp:posOffset>
             </wp:positionV>
             <wp:extent cx="1224000" cy="1224000"/>
             <wp:effectExtent l="0" t="0" r="0" b="0"/>
             <wp:wrapSquare wrapText="bothSides"/>
-            <wp:docPr id="33" name="Imagem 33" descr="https://lh3.googleusercontent.com/r2LnA2dukzeMj0LlklB0f-VJHxlUT68FH_X-2CBvNTdBdMxe8dq7A7HkaVSLUkaVdkdK8xHcxmNWPOv-e8k1=s0#w=534&amp;h=534"/>
+            <wp:docPr id="34" name="Imagem 34" descr="https://lh3.googleusercontent.com/cDaJ79S5ui0vejOE198JeE5eelcu6UUAHBbejjKBZ-5Bdg92or06fJqMCKgBVgvezfRjywT1Rj9AB7AZ5Q=s0#w=534&amp;h=534"/>
             <wp:cNvGraphicFramePr>
               <a:graphicFrameLocks xmlns:a="http://schemas.openxmlformats.org/drawingml/2006/main" noChangeAspect="1"/>
             </wp:cNvGraphicFramePr>
@@ -1332,7 +1107,7 @@
               <a:graphicData uri="http://schemas.openxmlformats.org/drawingml/2006/picture">
                 <pic:pic xmlns:pic="http://schemas.openxmlformats.org/drawingml/2006/picture">
                   <pic:nvPicPr>
-                    <pic:cNvPr id="0" name="Picture 378" descr="https://lh3.googleusercontent.com/r2LnA2dukzeMj0LlklB0f-VJHxlUT68FH_X-2CBvNTdBdMxe8dq7A7HkaVSLUkaVdkdK8xHcxmNWPOv-e8k1=s0#w=534&amp;h=534"/>
+                    <pic:cNvPr id="0" name="Picture 377" descr="https://lh3.googleusercontent.com/cDaJ79S5ui0vejOE198JeE5eelcu6UUAHBbejjKBZ-5Bdg92or06fJqMCKgBVgvezfRjywT1Rj9AB7AZ5Q=s0#w=534&amp;h=534"/>
                     <pic:cNvPicPr>
                       <a:picLocks noChangeAspect="1" noChangeArrowheads="1"/>
                     </pic:cNvPicPr>
@@ -1377,71 +1152,67 @@
           <w:szCs w:val="24"/>
           <w:lang w:eastAsia="pt-BR"/>
         </w:rPr>
-        <w:t>Crie um vídeo (não precisa ser 360) e toque-o em algum momento durante sua experiência.</w:t>
-      </w:r>
-    </w:p>
-    <w:p>
-      <w:pPr>
-        <w:shd w:val="clear" w:color="auto" w:fill="FFFFFF"/>
-        <w:spacing w:after="0" w:line="320" w:lineRule="atLeast"/>
-        <w:jc w:val="both"/>
-        <w:rPr>
-          <w:rFonts w:ascii="Open Sans" w:eastAsia="Times New Roman" w:hAnsi="Open Sans" w:cs="Open Sans"/>
-          <w:color w:val="4F4F4F"/>
-          <w:sz w:val="24"/>
-          <w:szCs w:val="24"/>
-          <w:lang w:eastAsia="pt-BR"/>
-        </w:rPr>
-      </w:pPr>
-    </w:p>
-    <w:p>
-      <w:pPr>
-        <w:shd w:val="clear" w:color="auto" w:fill="FFFFFF"/>
-        <w:spacing w:after="0" w:line="320" w:lineRule="atLeast"/>
-        <w:jc w:val="both"/>
-        <w:rPr>
-          <w:rFonts w:ascii="Open Sans" w:eastAsia="Times New Roman" w:hAnsi="Open Sans" w:cs="Open Sans"/>
-          <w:color w:val="4F4F4F"/>
-          <w:sz w:val="24"/>
-          <w:szCs w:val="24"/>
-          <w:lang w:eastAsia="pt-BR"/>
-        </w:rPr>
-      </w:pPr>
-    </w:p>
-    <w:p>
-      <w:pPr>
-        <w:shd w:val="clear" w:color="auto" w:fill="FFFFFF"/>
-        <w:spacing w:after="0" w:line="320" w:lineRule="atLeast"/>
-        <w:jc w:val="both"/>
-        <w:rPr>
-          <w:rFonts w:ascii="Open Sans" w:eastAsia="Times New Roman" w:hAnsi="Open Sans" w:cs="Open Sans"/>
-          <w:color w:val="4F4F4F"/>
-          <w:sz w:val="24"/>
-          <w:szCs w:val="24"/>
-          <w:lang w:eastAsia="pt-BR"/>
-        </w:rPr>
-      </w:pPr>
-    </w:p>
-    <w:p>
-      <w:pPr>
-        <w:shd w:val="clear" w:color="auto" w:fill="FFFFFF"/>
-        <w:spacing w:after="0" w:line="320" w:lineRule="atLeast"/>
-        <w:jc w:val="both"/>
-        <w:rPr>
-          <w:rFonts w:ascii="Open Sans" w:eastAsia="Times New Roman" w:hAnsi="Open Sans" w:cs="Open Sans"/>
-          <w:color w:val="4F4F4F"/>
-          <w:sz w:val="24"/>
-          <w:szCs w:val="24"/>
-          <w:lang w:eastAsia="pt-BR"/>
-        </w:rPr>
-      </w:pPr>
-    </w:p>
-    <w:p>
-      <w:pPr>
-        <w:shd w:val="clear" w:color="auto" w:fill="FFFFFF"/>
-        <w:spacing w:before="420" w:after="75" w:line="320" w:lineRule="atLeast"/>
-        <w:jc w:val="both"/>
-        <w:outlineLvl w:val="2"/>
+        <w:t>Simule forças físicas em sua experiência. Por exemplo, dependendo de sua experiência, você pode querer simular gravidade.</w:t>
+      </w:r>
+    </w:p>
+    <w:p>
+      <w:pPr>
+        <w:shd w:val="clear" w:color="auto" w:fill="FFFFFF"/>
+        <w:spacing w:after="0" w:line="320" w:lineRule="atLeast"/>
+        <w:jc w:val="both"/>
+        <w:rPr>
+          <w:rFonts w:ascii="Open Sans" w:eastAsia="Times New Roman" w:hAnsi="Open Sans" w:cs="Open Sans"/>
+          <w:color w:val="4F4F4F"/>
+          <w:sz w:val="24"/>
+          <w:szCs w:val="24"/>
+          <w:lang w:eastAsia="pt-BR"/>
+        </w:rPr>
+      </w:pPr>
+    </w:p>
+    <w:p>
+      <w:pPr>
+        <w:shd w:val="clear" w:color="auto" w:fill="FFFFFF"/>
+        <w:spacing w:after="0" w:line="320" w:lineRule="atLeast"/>
+        <w:jc w:val="both"/>
+        <w:rPr>
+          <w:rFonts w:ascii="Open Sans" w:eastAsia="Times New Roman" w:hAnsi="Open Sans" w:cs="Open Sans"/>
+          <w:color w:val="4F4F4F"/>
+          <w:sz w:val="24"/>
+          <w:szCs w:val="24"/>
+          <w:lang w:eastAsia="pt-BR"/>
+        </w:rPr>
+      </w:pPr>
+    </w:p>
+    <w:p>
+      <w:pPr>
+        <w:shd w:val="clear" w:color="auto" w:fill="FFFFFF"/>
+        <w:spacing w:after="0" w:line="320" w:lineRule="atLeast"/>
+        <w:jc w:val="both"/>
+        <w:rPr>
+          <w:rFonts w:ascii="Open Sans" w:eastAsia="Times New Roman" w:hAnsi="Open Sans" w:cs="Open Sans"/>
+          <w:color w:val="4F4F4F"/>
+          <w:sz w:val="24"/>
+          <w:szCs w:val="24"/>
+          <w:lang w:eastAsia="pt-BR"/>
+        </w:rPr>
+      </w:pPr>
+    </w:p>
+    <w:p>
+      <w:pPr>
+        <w:shd w:val="clear" w:color="auto" w:fill="FFFFFF"/>
+        <w:spacing w:after="0" w:line="320" w:lineRule="atLeast"/>
+        <w:jc w:val="both"/>
+        <w:rPr>
+          <w:rFonts w:ascii="Open Sans" w:eastAsia="Times New Roman" w:hAnsi="Open Sans" w:cs="Open Sans"/>
+          <w:color w:val="4F4F4F"/>
+          <w:sz w:val="24"/>
+          <w:szCs w:val="24"/>
+          <w:lang w:eastAsia="pt-BR"/>
+        </w:rPr>
+      </w:pPr>
+    </w:p>
+    <w:p>
+      <w:pPr>
         <w:rPr>
           <w:rFonts w:ascii="Open Sans" w:eastAsia="Times New Roman" w:hAnsi="Open Sans" w:cs="Open Sans"/>
           <w:b/>
@@ -1452,7 +1223,9 @@
           <w:lang w:eastAsia="pt-BR"/>
         </w:rPr>
       </w:pPr>
-      <w:r>
+    </w:p>
+    <w:p>
+      <w:pPr>
         <w:rPr>
           <w:rFonts w:ascii="Open Sans" w:eastAsia="Times New Roman" w:hAnsi="Open Sans" w:cs="Open Sans"/>
           <w:b/>
@@ -1462,7 +1235,69 @@
           <w:szCs w:val="27"/>
           <w:lang w:eastAsia="pt-BR"/>
         </w:rPr>
-        <w:t>7. Realização Empatia (100 pontos)</w:t>
+      </w:pPr>
+      <w:r>
+        <w:rPr>
+          <w:rFonts w:ascii="Open Sans" w:eastAsia="Times New Roman" w:hAnsi="Open Sans" w:cs="Open Sans"/>
+          <w:b/>
+          <w:bCs/>
+          <w:color w:val="2E3D49"/>
+          <w:sz w:val="27"/>
+          <w:szCs w:val="27"/>
+          <w:lang w:eastAsia="pt-BR"/>
+        </w:rPr>
+        <w:t xml:space="preserve">6. Realização </w:t>
+      </w:r>
+      <w:proofErr w:type="spellStart"/>
+      <w:r>
+        <w:rPr>
+          <w:rFonts w:ascii="Open Sans" w:eastAsia="Times New Roman" w:hAnsi="Open Sans" w:cs="Open Sans"/>
+          <w:b/>
+          <w:bCs/>
+          <w:color w:val="2E3D49"/>
+          <w:sz w:val="27"/>
+          <w:szCs w:val="27"/>
+          <w:lang w:eastAsia="pt-BR"/>
+        </w:rPr>
+        <w:t>Video</w:t>
+      </w:r>
+      <w:proofErr w:type="spellEnd"/>
+      <w:r>
+        <w:rPr>
+          <w:rFonts w:ascii="Open Sans" w:eastAsia="Times New Roman" w:hAnsi="Open Sans" w:cs="Open Sans"/>
+          <w:b/>
+          <w:bCs/>
+          <w:color w:val="2E3D49"/>
+          <w:sz w:val="27"/>
+          <w:szCs w:val="27"/>
+          <w:lang w:eastAsia="pt-BR"/>
+        </w:rPr>
+        <w:t xml:space="preserve"> Player (100 pontos)</w:t>
+      </w:r>
+    </w:p>
+    <w:p>
+      <w:pPr>
+        <w:rPr>
+          <w:rFonts w:ascii="Open Sans" w:eastAsia="Times New Roman" w:hAnsi="Open Sans" w:cs="Open Sans"/>
+          <w:b/>
+          <w:bCs/>
+          <w:color w:val="2E3D49"/>
+          <w:sz w:val="24"/>
+          <w:szCs w:val="24"/>
+          <w:lang w:eastAsia="pt-BR"/>
+        </w:rPr>
+      </w:pPr>
+      <w:r>
+        <w:rPr>
+          <w:rFonts w:ascii="Open Sans" w:eastAsia="Times New Roman" w:hAnsi="Open Sans" w:cs="Open Sans"/>
+          <w:b/>
+          <w:bCs/>
+          <w:color w:val="2E3D49"/>
+          <w:sz w:val="24"/>
+          <w:szCs w:val="24"/>
+          <w:lang w:eastAsia="pt-BR"/>
+        </w:rPr>
+        <w:t>(2x se a Realização de Iluminação está também completa)</w:t>
       </w:r>
     </w:p>
     <w:p>
@@ -1488,18 +1323,18 @@
           <w:lang w:eastAsia="pt-BR"/>
         </w:rPr>
         <w:drawing>
-          <wp:anchor distT="0" distB="0" distL="114300" distR="114300" simplePos="0" relativeHeight="251664384" behindDoc="0" locked="0" layoutInCell="1" allowOverlap="1">
+          <wp:anchor distT="0" distB="0" distL="114300" distR="114300" simplePos="0" relativeHeight="251663360" behindDoc="0" locked="0" layoutInCell="1" allowOverlap="1">
             <wp:simplePos x="0" y="0"/>
             <wp:positionH relativeFrom="column">
               <wp:posOffset>-3810</wp:posOffset>
             </wp:positionH>
             <wp:positionV relativeFrom="paragraph">
-              <wp:posOffset>4445</wp:posOffset>
+              <wp:posOffset>-2540</wp:posOffset>
             </wp:positionV>
             <wp:extent cx="1224000" cy="1224000"/>
             <wp:effectExtent l="0" t="0" r="0" b="0"/>
             <wp:wrapSquare wrapText="bothSides"/>
-            <wp:docPr id="32" name="Imagem 32" descr="https://lh3.googleusercontent.com/LTOigMjCBMDW4_t3-LkEEoysdFt9Y6Y0ZkHgjBv2A_e0tVMrYyAP4p6YnrdCxj4diWLW4-i8V-_X5wjhpw0=s0#w=534&amp;h=534"/>
+            <wp:docPr id="33" name="Imagem 33" descr="https://lh3.googleusercontent.com/r2LnA2dukzeMj0LlklB0f-VJHxlUT68FH_X-2CBvNTdBdMxe8dq7A7HkaVSLUkaVdkdK8xHcxmNWPOv-e8k1=s0#w=534&amp;h=534"/>
             <wp:cNvGraphicFramePr>
               <a:graphicFrameLocks xmlns:a="http://schemas.openxmlformats.org/drawingml/2006/main" noChangeAspect="1"/>
             </wp:cNvGraphicFramePr>
@@ -1507,7 +1342,7 @@
               <a:graphicData uri="http://schemas.openxmlformats.org/drawingml/2006/picture">
                 <pic:pic xmlns:pic="http://schemas.openxmlformats.org/drawingml/2006/picture">
                   <pic:nvPicPr>
-                    <pic:cNvPr id="0" name="Picture 379" descr="https://lh3.googleusercontent.com/LTOigMjCBMDW4_t3-LkEEoysdFt9Y6Y0ZkHgjBv2A_e0tVMrYyAP4p6YnrdCxj4diWLW4-i8V-_X5wjhpw0=s0#w=534&amp;h=534"/>
+                    <pic:cNvPr id="0" name="Picture 378" descr="https://lh3.googleusercontent.com/r2LnA2dukzeMj0LlklB0f-VJHxlUT68FH_X-2CBvNTdBdMxe8dq7A7HkaVSLUkaVdkdK8xHcxmNWPOv-e8k1=s0#w=534&amp;h=534"/>
                     <pic:cNvPicPr>
                       <a:picLocks noChangeAspect="1" noChangeArrowheads="1"/>
                     </pic:cNvPicPr>
@@ -1552,261 +1387,67 @@
           <w:szCs w:val="24"/>
           <w:lang w:eastAsia="pt-BR"/>
         </w:rPr>
-        <w:t>Projete uma experiência que ajude os outros a ter empatia com um ponto de vista diferente. Alguns exemplos são bullying, poluição da natureza, ou a vida de um deficiente físico, para citar alguns.</w:t>
-      </w:r>
-    </w:p>
-    <w:p>
-      <w:pPr>
-        <w:shd w:val="clear" w:color="auto" w:fill="FFFFFF"/>
-        <w:spacing w:after="0" w:line="320" w:lineRule="atLeast"/>
-        <w:jc w:val="both"/>
-        <w:rPr>
-          <w:rFonts w:ascii="Open Sans" w:eastAsia="Times New Roman" w:hAnsi="Open Sans" w:cs="Open Sans"/>
-          <w:color w:val="4F4F4F"/>
-          <w:sz w:val="24"/>
-          <w:szCs w:val="24"/>
-          <w:lang w:eastAsia="pt-BR"/>
-        </w:rPr>
-      </w:pPr>
-    </w:p>
-    <w:p>
-      <w:pPr>
-        <w:spacing w:after="0" w:line="240" w:lineRule="auto"/>
-        <w:jc w:val="both"/>
-        <w:rPr>
-          <w:rFonts w:ascii="Times New Roman" w:eastAsia="Times New Roman" w:hAnsi="Times New Roman" w:cs="Times New Roman"/>
-          <w:sz w:val="24"/>
-          <w:szCs w:val="24"/>
-          <w:lang w:eastAsia="pt-BR"/>
-        </w:rPr>
-      </w:pPr>
-    </w:p>
-    <w:p>
-      <w:pPr>
-        <w:spacing w:after="0" w:line="240" w:lineRule="auto"/>
-        <w:jc w:val="both"/>
-        <w:rPr>
-          <w:rFonts w:ascii="Times New Roman" w:eastAsia="Times New Roman" w:hAnsi="Times New Roman" w:cs="Times New Roman"/>
-          <w:sz w:val="24"/>
-          <w:szCs w:val="24"/>
-          <w:lang w:eastAsia="pt-BR"/>
-        </w:rPr>
-      </w:pPr>
-    </w:p>
-    <w:p>
-      <w:pPr>
-        <w:spacing w:after="0" w:line="240" w:lineRule="auto"/>
-        <w:jc w:val="both"/>
-        <w:rPr>
-          <w:rFonts w:ascii="Times New Roman" w:eastAsia="Times New Roman" w:hAnsi="Times New Roman" w:cs="Times New Roman"/>
-          <w:sz w:val="24"/>
-          <w:szCs w:val="24"/>
-          <w:lang w:eastAsia="pt-BR"/>
-        </w:rPr>
-      </w:pPr>
-    </w:p>
-    <w:p>
-      <w:pPr>
-        <w:spacing w:after="0" w:line="240" w:lineRule="auto"/>
-        <w:jc w:val="both"/>
-        <w:rPr>
-          <w:rFonts w:ascii="Times New Roman" w:eastAsia="Times New Roman" w:hAnsi="Times New Roman" w:cs="Times New Roman"/>
-          <w:sz w:val="24"/>
-          <w:szCs w:val="24"/>
-          <w:lang w:eastAsia="pt-BR"/>
-        </w:rPr>
-      </w:pPr>
-    </w:p>
-    <w:p>
-      <w:pPr>
-        <w:spacing w:after="0" w:line="240" w:lineRule="auto"/>
-        <w:jc w:val="both"/>
-        <w:rPr>
-          <w:rFonts w:ascii="Times New Roman" w:eastAsia="Times New Roman" w:hAnsi="Times New Roman" w:cs="Times New Roman"/>
-          <w:sz w:val="24"/>
-          <w:szCs w:val="24"/>
-          <w:lang w:eastAsia="pt-BR"/>
-        </w:rPr>
-      </w:pPr>
-    </w:p>
-    <w:p>
-      <w:pPr>
-        <w:spacing w:after="0" w:line="240" w:lineRule="auto"/>
-        <w:jc w:val="both"/>
-        <w:rPr>
-          <w:rFonts w:ascii="Times New Roman" w:eastAsia="Times New Roman" w:hAnsi="Times New Roman" w:cs="Times New Roman"/>
-          <w:sz w:val="24"/>
-          <w:szCs w:val="24"/>
-          <w:lang w:eastAsia="pt-BR"/>
-        </w:rPr>
-      </w:pPr>
-    </w:p>
-    <w:p>
-      <w:pPr>
-        <w:spacing w:after="0" w:line="240" w:lineRule="auto"/>
-        <w:jc w:val="both"/>
-        <w:rPr>
-          <w:rFonts w:ascii="Times New Roman" w:eastAsia="Times New Roman" w:hAnsi="Times New Roman" w:cs="Times New Roman"/>
-          <w:sz w:val="24"/>
-          <w:szCs w:val="24"/>
-          <w:lang w:eastAsia="pt-BR"/>
-        </w:rPr>
-      </w:pPr>
-    </w:p>
-    <w:p>
-      <w:pPr>
-        <w:spacing w:after="0" w:line="240" w:lineRule="auto"/>
-        <w:jc w:val="both"/>
-        <w:rPr>
-          <w:rFonts w:ascii="Times New Roman" w:eastAsia="Times New Roman" w:hAnsi="Times New Roman" w:cs="Times New Roman"/>
-          <w:sz w:val="24"/>
-          <w:szCs w:val="24"/>
-          <w:lang w:eastAsia="pt-BR"/>
-        </w:rPr>
-      </w:pPr>
-    </w:p>
-    <w:p>
-      <w:pPr>
-        <w:spacing w:after="0" w:line="240" w:lineRule="auto"/>
-        <w:jc w:val="both"/>
-        <w:rPr>
-          <w:rFonts w:ascii="Times New Roman" w:eastAsia="Times New Roman" w:hAnsi="Times New Roman" w:cs="Times New Roman"/>
-          <w:sz w:val="24"/>
-          <w:szCs w:val="24"/>
-          <w:lang w:eastAsia="pt-BR"/>
-        </w:rPr>
-      </w:pPr>
-    </w:p>
-    <w:p>
-      <w:pPr>
-        <w:spacing w:after="0" w:line="240" w:lineRule="auto"/>
-        <w:jc w:val="both"/>
-        <w:rPr>
-          <w:rFonts w:ascii="Times New Roman" w:eastAsia="Times New Roman" w:hAnsi="Times New Roman" w:cs="Times New Roman"/>
-          <w:sz w:val="24"/>
-          <w:szCs w:val="24"/>
-          <w:lang w:eastAsia="pt-BR"/>
-        </w:rPr>
-      </w:pPr>
-    </w:p>
-    <w:p>
-      <w:pPr>
-        <w:spacing w:after="0" w:line="240" w:lineRule="auto"/>
-        <w:jc w:val="both"/>
-        <w:rPr>
-          <w:rFonts w:ascii="Times New Roman" w:eastAsia="Times New Roman" w:hAnsi="Times New Roman" w:cs="Times New Roman"/>
-          <w:sz w:val="24"/>
-          <w:szCs w:val="24"/>
-          <w:lang w:eastAsia="pt-BR"/>
-        </w:rPr>
-      </w:pPr>
-    </w:p>
-    <w:p>
-      <w:pPr>
-        <w:spacing w:after="0" w:line="240" w:lineRule="auto"/>
-        <w:jc w:val="both"/>
-        <w:rPr>
-          <w:rFonts w:ascii="Times New Roman" w:eastAsia="Times New Roman" w:hAnsi="Times New Roman" w:cs="Times New Roman"/>
-          <w:sz w:val="24"/>
-          <w:szCs w:val="24"/>
-          <w:lang w:eastAsia="pt-BR"/>
-        </w:rPr>
-      </w:pPr>
-    </w:p>
-    <w:p>
-      <w:pPr>
-        <w:spacing w:after="0" w:line="240" w:lineRule="auto"/>
-        <w:jc w:val="both"/>
-        <w:rPr>
-          <w:rFonts w:ascii="Times New Roman" w:eastAsia="Times New Roman" w:hAnsi="Times New Roman" w:cs="Times New Roman"/>
-          <w:sz w:val="24"/>
-          <w:szCs w:val="24"/>
-          <w:lang w:eastAsia="pt-BR"/>
-        </w:rPr>
-      </w:pPr>
-    </w:p>
-    <w:p>
-      <w:pPr>
-        <w:shd w:val="clear" w:color="auto" w:fill="FFFFFF"/>
-        <w:spacing w:before="600" w:after="0" w:line="320" w:lineRule="atLeast"/>
-        <w:jc w:val="both"/>
-        <w:outlineLvl w:val="0"/>
-        <w:rPr>
-          <w:rFonts w:ascii="Open Sans" w:eastAsia="Times New Roman" w:hAnsi="Open Sans" w:cs="Open Sans"/>
-          <w:b/>
-          <w:bCs/>
-          <w:color w:val="2E3D49"/>
-          <w:kern w:val="36"/>
-          <w:sz w:val="36"/>
-          <w:szCs w:val="36"/>
-          <w:lang w:eastAsia="pt-BR"/>
-        </w:rPr>
-      </w:pPr>
-      <w:r>
-        <w:rPr>
-          <w:rFonts w:ascii="Open Sans" w:eastAsia="Times New Roman" w:hAnsi="Open Sans" w:cs="Open Sans"/>
-          <w:b/>
-          <w:bCs/>
-          <w:color w:val="14C5E5"/>
-          <w:kern w:val="36"/>
-          <w:sz w:val="36"/>
-          <w:szCs w:val="36"/>
-          <w:lang w:eastAsia="pt-BR"/>
-        </w:rPr>
-        <w:lastRenderedPageBreak/>
-        <w:t>Integridade</w:t>
-      </w:r>
-      <w:r>
-        <w:rPr>
-          <w:rFonts w:ascii="Open Sans" w:eastAsia="Times New Roman" w:hAnsi="Open Sans" w:cs="Open Sans"/>
-          <w:b/>
-          <w:bCs/>
-          <w:color w:val="14C5E5"/>
-          <w:kern w:val="36"/>
-          <w:sz w:val="36"/>
-          <w:szCs w:val="36"/>
-          <w:lang w:eastAsia="pt-BR"/>
-        </w:rPr>
-        <w:t xml:space="preserve"> (Completude)</w:t>
-      </w:r>
-    </w:p>
-    <w:p>
-      <w:pPr>
-        <w:shd w:val="clear" w:color="auto" w:fill="FFFFFF"/>
-        <w:spacing w:before="360" w:after="75" w:line="320" w:lineRule="atLeast"/>
-        <w:jc w:val="both"/>
-        <w:outlineLvl w:val="3"/>
-        <w:rPr>
-          <w:rFonts w:ascii="Open Sans" w:eastAsia="Times New Roman" w:hAnsi="Open Sans" w:cs="Open Sans"/>
-          <w:b/>
-          <w:bCs/>
-          <w:color w:val="2E3D49"/>
-          <w:sz w:val="24"/>
-          <w:szCs w:val="24"/>
-          <w:lang w:eastAsia="pt-BR"/>
-        </w:rPr>
-      </w:pPr>
-      <w:r>
-        <w:rPr>
-          <w:rFonts w:ascii="Open Sans" w:eastAsia="Times New Roman" w:hAnsi="Open Sans" w:cs="Open Sans"/>
-          <w:b/>
-          <w:bCs/>
-          <w:color w:val="2E3D49"/>
-          <w:sz w:val="24"/>
-          <w:szCs w:val="24"/>
-          <w:lang w:eastAsia="pt-BR"/>
-        </w:rPr>
-        <w:t>Complete 500 pontos nesta categoria</w:t>
-      </w:r>
-      <w:bookmarkStart w:id="0" w:name="_GoBack"/>
-      <w:bookmarkEnd w:id="0"/>
-    </w:p>
-    <w:p>
-      <w:pPr>
-        <w:shd w:val="clear" w:color="auto" w:fill="FFFFFF"/>
-        <w:spacing w:before="420" w:after="75" w:line="320" w:lineRule="atLeast"/>
-        <w:jc w:val="both"/>
-        <w:outlineLvl w:val="2"/>
+        <w:t>Crie um vídeo (não precisa ser 360) e toque-o em algum momento durante sua experiência.</w:t>
+      </w:r>
+    </w:p>
+    <w:p>
+      <w:pPr>
+        <w:shd w:val="clear" w:color="auto" w:fill="FFFFFF"/>
+        <w:spacing w:after="0" w:line="320" w:lineRule="atLeast"/>
+        <w:jc w:val="both"/>
+        <w:rPr>
+          <w:rFonts w:ascii="Open Sans" w:eastAsia="Times New Roman" w:hAnsi="Open Sans" w:cs="Open Sans"/>
+          <w:color w:val="4F4F4F"/>
+          <w:sz w:val="24"/>
+          <w:szCs w:val="24"/>
+          <w:lang w:eastAsia="pt-BR"/>
+        </w:rPr>
+      </w:pPr>
+    </w:p>
+    <w:p>
+      <w:pPr>
+        <w:shd w:val="clear" w:color="auto" w:fill="FFFFFF"/>
+        <w:spacing w:after="0" w:line="320" w:lineRule="atLeast"/>
+        <w:jc w:val="both"/>
+        <w:rPr>
+          <w:rFonts w:ascii="Open Sans" w:eastAsia="Times New Roman" w:hAnsi="Open Sans" w:cs="Open Sans"/>
+          <w:color w:val="4F4F4F"/>
+          <w:sz w:val="24"/>
+          <w:szCs w:val="24"/>
+          <w:lang w:eastAsia="pt-BR"/>
+        </w:rPr>
+      </w:pPr>
+    </w:p>
+    <w:p>
+      <w:pPr>
+        <w:shd w:val="clear" w:color="auto" w:fill="FFFFFF"/>
+        <w:spacing w:after="0" w:line="320" w:lineRule="atLeast"/>
+        <w:jc w:val="both"/>
+        <w:rPr>
+          <w:rFonts w:ascii="Open Sans" w:eastAsia="Times New Roman" w:hAnsi="Open Sans" w:cs="Open Sans"/>
+          <w:color w:val="4F4F4F"/>
+          <w:sz w:val="24"/>
+          <w:szCs w:val="24"/>
+          <w:lang w:eastAsia="pt-BR"/>
+        </w:rPr>
+      </w:pPr>
+    </w:p>
+    <w:p>
+      <w:pPr>
+        <w:shd w:val="clear" w:color="auto" w:fill="FFFFFF"/>
+        <w:spacing w:after="0" w:line="320" w:lineRule="atLeast"/>
+        <w:jc w:val="both"/>
+        <w:rPr>
+          <w:rFonts w:ascii="Open Sans" w:eastAsia="Times New Roman" w:hAnsi="Open Sans" w:cs="Open Sans"/>
+          <w:color w:val="4F4F4F"/>
+          <w:sz w:val="24"/>
+          <w:szCs w:val="24"/>
+          <w:lang w:eastAsia="pt-BR"/>
+        </w:rPr>
+      </w:pPr>
+    </w:p>
+    <w:p>
+      <w:pPr>
         <w:rPr>
           <w:rFonts w:ascii="Open Sans" w:eastAsia="Times New Roman" w:hAnsi="Open Sans" w:cs="Open Sans"/>
           <w:b/>
@@ -1817,7 +1458,9 @@
           <w:lang w:eastAsia="pt-BR"/>
         </w:rPr>
       </w:pPr>
-      <w:r>
+    </w:p>
+    <w:p>
+      <w:pPr>
         <w:rPr>
           <w:rFonts w:ascii="Open Sans" w:eastAsia="Times New Roman" w:hAnsi="Open Sans" w:cs="Open Sans"/>
           <w:b/>
@@ -1827,7 +1470,18 @@
           <w:szCs w:val="27"/>
           <w:lang w:eastAsia="pt-BR"/>
         </w:rPr>
-        <w:t>1. Realização Gamificação (250 pontos)</w:t>
+      </w:pPr>
+      <w:r>
+        <w:rPr>
+          <w:rFonts w:ascii="Open Sans" w:eastAsia="Times New Roman" w:hAnsi="Open Sans" w:cs="Open Sans"/>
+          <w:b/>
+          <w:bCs/>
+          <w:color w:val="2E3D49"/>
+          <w:sz w:val="27"/>
+          <w:szCs w:val="27"/>
+          <w:lang w:eastAsia="pt-BR"/>
+        </w:rPr>
+        <w:t>7. Realização Empatia (100 pontos)</w:t>
       </w:r>
     </w:p>
     <w:p>
@@ -1853,18 +1507,18 @@
           <w:lang w:eastAsia="pt-BR"/>
         </w:rPr>
         <w:drawing>
-          <wp:anchor distT="0" distB="0" distL="114300" distR="114300" simplePos="0" relativeHeight="251665408" behindDoc="0" locked="0" layoutInCell="1" allowOverlap="1">
+          <wp:anchor distT="0" distB="0" distL="114300" distR="114300" simplePos="0" relativeHeight="251664384" behindDoc="0" locked="0" layoutInCell="1" allowOverlap="1">
             <wp:simplePos x="0" y="0"/>
             <wp:positionH relativeFrom="column">
               <wp:posOffset>-3810</wp:posOffset>
             </wp:positionH>
             <wp:positionV relativeFrom="paragraph">
-              <wp:posOffset>-4445</wp:posOffset>
+              <wp:posOffset>4445</wp:posOffset>
             </wp:positionV>
             <wp:extent cx="1224000" cy="1224000"/>
             <wp:effectExtent l="0" t="0" r="0" b="0"/>
             <wp:wrapSquare wrapText="bothSides"/>
-            <wp:docPr id="31" name="Imagem 31" descr="https://lh3.googleusercontent.com/3HsndJu2EZcBUezS4bFscoBW_yWBviqxfkVwBVbHCAJPOH9pSQ6Ac3l2O_1VuMmiG3HLJzH3fZuaeVmPFVQ=s0#w=534&amp;h=534"/>
+            <wp:docPr id="32" name="Imagem 32" descr="https://lh3.googleusercontent.com/LTOigMjCBMDW4_t3-LkEEoysdFt9Y6Y0ZkHgjBv2A_e0tVMrYyAP4p6YnrdCxj4diWLW4-i8V-_X5wjhpw0=s0#w=534&amp;h=534"/>
             <wp:cNvGraphicFramePr>
               <a:graphicFrameLocks xmlns:a="http://schemas.openxmlformats.org/drawingml/2006/main" noChangeAspect="1"/>
             </wp:cNvGraphicFramePr>
@@ -1872,7 +1526,7 @@
               <a:graphicData uri="http://schemas.openxmlformats.org/drawingml/2006/picture">
                 <pic:pic xmlns:pic="http://schemas.openxmlformats.org/drawingml/2006/picture">
                   <pic:nvPicPr>
-                    <pic:cNvPr id="0" name="Picture 381" descr="https://lh3.googleusercontent.com/3HsndJu2EZcBUezS4bFscoBW_yWBviqxfkVwBVbHCAJPOH9pSQ6Ac3l2O_1VuMmiG3HLJzH3fZuaeVmPFVQ=s0#w=534&amp;h=534"/>
+                    <pic:cNvPr id="0" name="Picture 379" descr="https://lh3.googleusercontent.com/LTOigMjCBMDW4_t3-LkEEoysdFt9Y6Y0ZkHgjBv2A_e0tVMrYyAP4p6YnrdCxj4diWLW4-i8V-_X5wjhpw0=s0#w=534&amp;h=534"/>
                     <pic:cNvPicPr>
                       <a:picLocks noChangeAspect="1" noChangeArrowheads="1"/>
                     </pic:cNvPicPr>
@@ -1917,72 +1571,252 @@
           <w:szCs w:val="24"/>
           <w:lang w:eastAsia="pt-BR"/>
         </w:rPr>
-        <w:t xml:space="preserve">Torne sua experiência divertida adicionando um sistema de recompensa. Você pode escolher </w:t>
-      </w:r>
-      <w:proofErr w:type="spellStart"/>
-      <w:r>
-        <w:rPr>
-          <w:rFonts w:ascii="Open Sans" w:eastAsia="Times New Roman" w:hAnsi="Open Sans" w:cs="Open Sans"/>
-          <w:color w:val="4F4F4F"/>
-          <w:sz w:val="24"/>
-          <w:szCs w:val="24"/>
-          <w:lang w:eastAsia="pt-BR"/>
-        </w:rPr>
-        <w:t>gamificar</w:t>
-      </w:r>
-      <w:proofErr w:type="spellEnd"/>
-      <w:r>
-        <w:rPr>
-          <w:rFonts w:ascii="Open Sans" w:eastAsia="Times New Roman" w:hAnsi="Open Sans" w:cs="Open Sans"/>
-          <w:color w:val="4F4F4F"/>
-          <w:sz w:val="24"/>
-          <w:szCs w:val="24"/>
-          <w:lang w:eastAsia="pt-BR"/>
-        </w:rPr>
-        <w:t xml:space="preserve"> sua experiência recompensando a realização, a exploração, ou a competição.</w:t>
-      </w:r>
-    </w:p>
-    <w:p>
-      <w:pPr>
-        <w:shd w:val="clear" w:color="auto" w:fill="FFFFFF"/>
-        <w:spacing w:after="0" w:line="320" w:lineRule="atLeast"/>
-        <w:jc w:val="both"/>
-        <w:rPr>
-          <w:rFonts w:ascii="Open Sans" w:eastAsia="Times New Roman" w:hAnsi="Open Sans" w:cs="Open Sans"/>
-          <w:color w:val="4F4F4F"/>
-          <w:sz w:val="24"/>
-          <w:szCs w:val="24"/>
-          <w:lang w:eastAsia="pt-BR"/>
-        </w:rPr>
-      </w:pPr>
-    </w:p>
-    <w:p>
-      <w:pPr>
-        <w:shd w:val="clear" w:color="auto" w:fill="FFFFFF"/>
-        <w:spacing w:after="0" w:line="320" w:lineRule="atLeast"/>
-        <w:jc w:val="both"/>
-        <w:rPr>
-          <w:rFonts w:ascii="Open Sans" w:eastAsia="Times New Roman" w:hAnsi="Open Sans" w:cs="Open Sans"/>
-          <w:color w:val="4F4F4F"/>
-          <w:sz w:val="24"/>
-          <w:szCs w:val="24"/>
-          <w:lang w:eastAsia="pt-BR"/>
-        </w:rPr>
-      </w:pPr>
-    </w:p>
-    <w:p>
-      <w:pPr>
-        <w:shd w:val="clear" w:color="auto" w:fill="FFFFFF"/>
-        <w:spacing w:after="0" w:line="320" w:lineRule="atLeast"/>
-        <w:jc w:val="both"/>
-        <w:rPr>
-          <w:rFonts w:ascii="Open Sans" w:eastAsia="Times New Roman" w:hAnsi="Open Sans" w:cs="Open Sans"/>
-          <w:color w:val="4F4F4F"/>
-          <w:sz w:val="24"/>
-          <w:szCs w:val="24"/>
-          <w:lang w:eastAsia="pt-BR"/>
-        </w:rPr>
-      </w:pPr>
+        <w:t>Projete uma experiência que ajude os outros a ter empatia com um ponto de vista diferente. Alguns exemplos são bullying, poluição da natureza, ou a vida de um deficiente físico, para citar alguns.</w:t>
+      </w:r>
+    </w:p>
+    <w:p>
+      <w:pPr>
+        <w:shd w:val="clear" w:color="auto" w:fill="FFFFFF"/>
+        <w:spacing w:after="0" w:line="320" w:lineRule="atLeast"/>
+        <w:jc w:val="both"/>
+        <w:rPr>
+          <w:rFonts w:ascii="Open Sans" w:eastAsia="Times New Roman" w:hAnsi="Open Sans" w:cs="Open Sans"/>
+          <w:color w:val="4F4F4F"/>
+          <w:sz w:val="24"/>
+          <w:szCs w:val="24"/>
+          <w:lang w:eastAsia="pt-BR"/>
+        </w:rPr>
+      </w:pPr>
+    </w:p>
+    <w:p>
+      <w:pPr>
+        <w:spacing w:after="0" w:line="240" w:lineRule="auto"/>
+        <w:jc w:val="both"/>
+        <w:rPr>
+          <w:rFonts w:ascii="Times New Roman" w:eastAsia="Times New Roman" w:hAnsi="Times New Roman" w:cs="Times New Roman"/>
+          <w:sz w:val="24"/>
+          <w:szCs w:val="24"/>
+          <w:lang w:eastAsia="pt-BR"/>
+        </w:rPr>
+      </w:pPr>
+    </w:p>
+    <w:p>
+      <w:pPr>
+        <w:spacing w:after="0" w:line="240" w:lineRule="auto"/>
+        <w:jc w:val="both"/>
+        <w:rPr>
+          <w:rFonts w:ascii="Times New Roman" w:eastAsia="Times New Roman" w:hAnsi="Times New Roman" w:cs="Times New Roman"/>
+          <w:sz w:val="24"/>
+          <w:szCs w:val="24"/>
+          <w:lang w:eastAsia="pt-BR"/>
+        </w:rPr>
+      </w:pPr>
+    </w:p>
+    <w:p>
+      <w:pPr>
+        <w:spacing w:after="0" w:line="240" w:lineRule="auto"/>
+        <w:jc w:val="both"/>
+        <w:rPr>
+          <w:rFonts w:ascii="Times New Roman" w:eastAsia="Times New Roman" w:hAnsi="Times New Roman" w:cs="Times New Roman"/>
+          <w:sz w:val="24"/>
+          <w:szCs w:val="24"/>
+          <w:lang w:eastAsia="pt-BR"/>
+        </w:rPr>
+      </w:pPr>
+    </w:p>
+    <w:p>
+      <w:pPr>
+        <w:spacing w:after="0" w:line="240" w:lineRule="auto"/>
+        <w:jc w:val="both"/>
+        <w:rPr>
+          <w:rFonts w:ascii="Times New Roman" w:eastAsia="Times New Roman" w:hAnsi="Times New Roman" w:cs="Times New Roman"/>
+          <w:sz w:val="24"/>
+          <w:szCs w:val="24"/>
+          <w:lang w:eastAsia="pt-BR"/>
+        </w:rPr>
+      </w:pPr>
+    </w:p>
+    <w:p>
+      <w:pPr>
+        <w:spacing w:after="0" w:line="240" w:lineRule="auto"/>
+        <w:jc w:val="both"/>
+        <w:rPr>
+          <w:rFonts w:ascii="Times New Roman" w:eastAsia="Times New Roman" w:hAnsi="Times New Roman" w:cs="Times New Roman"/>
+          <w:sz w:val="24"/>
+          <w:szCs w:val="24"/>
+          <w:lang w:eastAsia="pt-BR"/>
+        </w:rPr>
+      </w:pPr>
+    </w:p>
+    <w:p>
+      <w:pPr>
+        <w:spacing w:after="0" w:line="240" w:lineRule="auto"/>
+        <w:jc w:val="both"/>
+        <w:rPr>
+          <w:rFonts w:ascii="Times New Roman" w:eastAsia="Times New Roman" w:hAnsi="Times New Roman" w:cs="Times New Roman"/>
+          <w:sz w:val="24"/>
+          <w:szCs w:val="24"/>
+          <w:lang w:eastAsia="pt-BR"/>
+        </w:rPr>
+      </w:pPr>
+    </w:p>
+    <w:p>
+      <w:pPr>
+        <w:spacing w:after="0" w:line="240" w:lineRule="auto"/>
+        <w:jc w:val="both"/>
+        <w:rPr>
+          <w:rFonts w:ascii="Times New Roman" w:eastAsia="Times New Roman" w:hAnsi="Times New Roman" w:cs="Times New Roman"/>
+          <w:sz w:val="24"/>
+          <w:szCs w:val="24"/>
+          <w:lang w:eastAsia="pt-BR"/>
+        </w:rPr>
+      </w:pPr>
+    </w:p>
+    <w:p>
+      <w:pPr>
+        <w:spacing w:after="0" w:line="240" w:lineRule="auto"/>
+        <w:jc w:val="both"/>
+        <w:rPr>
+          <w:rFonts w:ascii="Times New Roman" w:eastAsia="Times New Roman" w:hAnsi="Times New Roman" w:cs="Times New Roman"/>
+          <w:sz w:val="24"/>
+          <w:szCs w:val="24"/>
+          <w:lang w:eastAsia="pt-BR"/>
+        </w:rPr>
+      </w:pPr>
+    </w:p>
+    <w:p>
+      <w:pPr>
+        <w:spacing w:after="0" w:line="240" w:lineRule="auto"/>
+        <w:jc w:val="both"/>
+        <w:rPr>
+          <w:rFonts w:ascii="Times New Roman" w:eastAsia="Times New Roman" w:hAnsi="Times New Roman" w:cs="Times New Roman"/>
+          <w:sz w:val="24"/>
+          <w:szCs w:val="24"/>
+          <w:lang w:eastAsia="pt-BR"/>
+        </w:rPr>
+      </w:pPr>
+    </w:p>
+    <w:p>
+      <w:pPr>
+        <w:spacing w:after="0" w:line="240" w:lineRule="auto"/>
+        <w:jc w:val="both"/>
+        <w:rPr>
+          <w:rFonts w:ascii="Times New Roman" w:eastAsia="Times New Roman" w:hAnsi="Times New Roman" w:cs="Times New Roman"/>
+          <w:sz w:val="24"/>
+          <w:szCs w:val="24"/>
+          <w:lang w:eastAsia="pt-BR"/>
+        </w:rPr>
+      </w:pPr>
+    </w:p>
+    <w:p>
+      <w:pPr>
+        <w:spacing w:after="0" w:line="240" w:lineRule="auto"/>
+        <w:jc w:val="both"/>
+        <w:rPr>
+          <w:rFonts w:ascii="Times New Roman" w:eastAsia="Times New Roman" w:hAnsi="Times New Roman" w:cs="Times New Roman"/>
+          <w:sz w:val="24"/>
+          <w:szCs w:val="24"/>
+          <w:lang w:eastAsia="pt-BR"/>
+        </w:rPr>
+      </w:pPr>
+    </w:p>
+    <w:p>
+      <w:pPr>
+        <w:spacing w:after="0" w:line="240" w:lineRule="auto"/>
+        <w:jc w:val="both"/>
+        <w:rPr>
+          <w:rFonts w:ascii="Times New Roman" w:eastAsia="Times New Roman" w:hAnsi="Times New Roman" w:cs="Times New Roman"/>
+          <w:sz w:val="24"/>
+          <w:szCs w:val="24"/>
+          <w:lang w:eastAsia="pt-BR"/>
+        </w:rPr>
+      </w:pPr>
+    </w:p>
+    <w:p>
+      <w:pPr>
+        <w:spacing w:after="0" w:line="240" w:lineRule="auto"/>
+        <w:jc w:val="both"/>
+        <w:rPr>
+          <w:rFonts w:ascii="Times New Roman" w:eastAsia="Times New Roman" w:hAnsi="Times New Roman" w:cs="Times New Roman"/>
+          <w:sz w:val="24"/>
+          <w:szCs w:val="24"/>
+          <w:lang w:eastAsia="pt-BR"/>
+        </w:rPr>
+      </w:pPr>
+    </w:p>
+    <w:p>
+      <w:pPr>
+        <w:shd w:val="clear" w:color="auto" w:fill="FFFFFF"/>
+        <w:spacing w:before="600" w:after="0" w:line="320" w:lineRule="atLeast"/>
+        <w:jc w:val="both"/>
+        <w:outlineLvl w:val="0"/>
+        <w:rPr>
+          <w:rFonts w:ascii="Open Sans" w:eastAsia="Times New Roman" w:hAnsi="Open Sans" w:cs="Open Sans"/>
+          <w:b/>
+          <w:bCs/>
+          <w:color w:val="2E3D49"/>
+          <w:kern w:val="36"/>
+          <w:sz w:val="36"/>
+          <w:szCs w:val="36"/>
+          <w:lang w:eastAsia="pt-BR"/>
+        </w:rPr>
+      </w:pPr>
+      <w:r>
+        <w:rPr>
+          <w:rFonts w:ascii="Open Sans" w:eastAsia="Times New Roman" w:hAnsi="Open Sans" w:cs="Open Sans"/>
+          <w:b/>
+          <w:bCs/>
+          <w:color w:val="14C5E5"/>
+          <w:kern w:val="36"/>
+          <w:sz w:val="36"/>
+          <w:szCs w:val="36"/>
+          <w:lang w:eastAsia="pt-BR"/>
+        </w:rPr>
+        <w:lastRenderedPageBreak/>
+        <w:t>Integridade</w:t>
+      </w:r>
+      <w:r>
+        <w:rPr>
+          <w:rFonts w:ascii="Open Sans" w:eastAsia="Times New Roman" w:hAnsi="Open Sans" w:cs="Open Sans"/>
+          <w:b/>
+          <w:bCs/>
+          <w:color w:val="14C5E5"/>
+          <w:kern w:val="36"/>
+          <w:sz w:val="36"/>
+          <w:szCs w:val="36"/>
+          <w:lang w:eastAsia="pt-BR"/>
+        </w:rPr>
+        <w:t xml:space="preserve"> (Completude)</w:t>
+      </w:r>
+    </w:p>
+    <w:p>
+      <w:pPr>
+        <w:shd w:val="clear" w:color="auto" w:fill="FFFFFF"/>
+        <w:spacing w:before="360" w:after="75" w:line="320" w:lineRule="atLeast"/>
+        <w:jc w:val="both"/>
+        <w:outlineLvl w:val="3"/>
+        <w:rPr>
+          <w:rFonts w:ascii="Open Sans" w:eastAsia="Times New Roman" w:hAnsi="Open Sans" w:cs="Open Sans"/>
+          <w:b/>
+          <w:bCs/>
+          <w:color w:val="2E3D49"/>
+          <w:sz w:val="24"/>
+          <w:szCs w:val="24"/>
+          <w:lang w:eastAsia="pt-BR"/>
+        </w:rPr>
+      </w:pPr>
+      <w:r>
+        <w:rPr>
+          <w:rFonts w:ascii="Open Sans" w:eastAsia="Times New Roman" w:hAnsi="Open Sans" w:cs="Open Sans"/>
+          <w:b/>
+          <w:bCs/>
+          <w:color w:val="2E3D49"/>
+          <w:sz w:val="24"/>
+          <w:szCs w:val="24"/>
+          <w:lang w:eastAsia="pt-BR"/>
+        </w:rPr>
+        <w:t>Complete 500 pontos nesta categoria</w:t>
+      </w:r>
     </w:p>
     <w:p>
       <w:pPr>
@@ -2008,35 +1842,10 @@
           <w:color w:val="2E3D49"/>
           <w:sz w:val="27"/>
           <w:szCs w:val="27"/>
-          <w:lang w:eastAsia="pt-BR"/>
-        </w:rPr>
-        <w:t xml:space="preserve">2. Realização </w:t>
-      </w:r>
-      <w:proofErr w:type="spellStart"/>
-      <w:r>
-        <w:rPr>
-          <w:rFonts w:ascii="Open Sans" w:eastAsia="Times New Roman" w:hAnsi="Open Sans" w:cs="Open Sans"/>
-          <w:b/>
-          <w:bCs/>
-          <w:color w:val="2E3D49"/>
-          <w:sz w:val="27"/>
-          <w:szCs w:val="27"/>
-          <w:lang w:eastAsia="pt-BR"/>
-        </w:rPr>
-        <w:t>Diegetic</w:t>
-      </w:r>
-      <w:proofErr w:type="spellEnd"/>
-      <w:r>
-        <w:rPr>
-          <w:rFonts w:ascii="Open Sans" w:eastAsia="Times New Roman" w:hAnsi="Open Sans" w:cs="Open Sans"/>
-          <w:b/>
-          <w:bCs/>
-          <w:color w:val="2E3D49"/>
-          <w:sz w:val="27"/>
-          <w:szCs w:val="27"/>
-          <w:lang w:eastAsia="pt-BR"/>
-        </w:rPr>
-        <w:t xml:space="preserve"> UI (250 pontos)</w:t>
+          <w:highlight w:val="green"/>
+          <w:lang w:eastAsia="pt-BR"/>
+        </w:rPr>
+        <w:t>1. Realização Gamificação (250 pontos)</w:t>
       </w:r>
     </w:p>
     <w:p>
@@ -2062,18 +1871,18 @@
           <w:lang w:eastAsia="pt-BR"/>
         </w:rPr>
         <w:drawing>
-          <wp:anchor distT="0" distB="0" distL="114300" distR="114300" simplePos="0" relativeHeight="251666432" behindDoc="0" locked="0" layoutInCell="1" allowOverlap="1">
+          <wp:anchor distT="0" distB="0" distL="114300" distR="114300" simplePos="0" relativeHeight="251665408" behindDoc="0" locked="0" layoutInCell="1" allowOverlap="1">
             <wp:simplePos x="0" y="0"/>
             <wp:positionH relativeFrom="column">
               <wp:posOffset>-3810</wp:posOffset>
             </wp:positionH>
             <wp:positionV relativeFrom="paragraph">
-              <wp:posOffset>3175</wp:posOffset>
+              <wp:posOffset>-4445</wp:posOffset>
             </wp:positionV>
             <wp:extent cx="1224000" cy="1224000"/>
             <wp:effectExtent l="0" t="0" r="0" b="0"/>
             <wp:wrapSquare wrapText="bothSides"/>
-            <wp:docPr id="30" name="Imagem 30" descr="https://lh3.googleusercontent.com/G6XJKjUBHU_SdBMS5eaMdEKZb1EVfUBs0zrUQxF4QN3ppgLSNsKgSaQr4mYkf-rmsmOE_WCwrD1TEp9pvA3e=s0#w=534&amp;h=534"/>
+            <wp:docPr id="31" name="Imagem 31" descr="https://lh3.googleusercontent.com/3HsndJu2EZcBUezS4bFscoBW_yWBviqxfkVwBVbHCAJPOH9pSQ6Ac3l2O_1VuMmiG3HLJzH3fZuaeVmPFVQ=s0#w=534&amp;h=534"/>
             <wp:cNvGraphicFramePr>
               <a:graphicFrameLocks xmlns:a="http://schemas.openxmlformats.org/drawingml/2006/main" noChangeAspect="1"/>
             </wp:cNvGraphicFramePr>
@@ -2081,7 +1890,7 @@
               <a:graphicData uri="http://schemas.openxmlformats.org/drawingml/2006/picture">
                 <pic:pic xmlns:pic="http://schemas.openxmlformats.org/drawingml/2006/picture">
                   <pic:nvPicPr>
-                    <pic:cNvPr id="0" name="Picture 382" descr="https://lh3.googleusercontent.com/G6XJKjUBHU_SdBMS5eaMdEKZb1EVfUBs0zrUQxF4QN3ppgLSNsKgSaQr4mYkf-rmsmOE_WCwrD1TEp9pvA3e=s0#w=534&amp;h=534"/>
+                    <pic:cNvPr id="0" name="Picture 381" descr="https://lh3.googleusercontent.com/3HsndJu2EZcBUezS4bFscoBW_yWBviqxfkVwBVbHCAJPOH9pSQ6Ac3l2O_1VuMmiG3HLJzH3fZuaeVmPFVQ=s0#w=534&amp;h=534"/>
                     <pic:cNvPicPr>
                       <a:picLocks noChangeAspect="1" noChangeArrowheads="1"/>
                     </pic:cNvPicPr>
@@ -2126,8 +1935,44 @@
           <w:szCs w:val="24"/>
           <w:lang w:eastAsia="pt-BR"/>
         </w:rPr>
-        <w:t>Ao invés de adicionar muito texto às suas cenas, represente elementos de interface naturalmente de forma que os usuários intuitivamente descubram as coisas por eles mesmos. Não se deve falar para eles o que eles têm que fazer, eles devem facilmente descobrir como fazer.</w:t>
-      </w:r>
+        <w:t xml:space="preserve">Torne sua experiência divertida adicionando um sistema de recompensa. Você pode escolher </w:t>
+      </w:r>
+      <w:proofErr w:type="spellStart"/>
+      <w:r>
+        <w:rPr>
+          <w:rFonts w:ascii="Open Sans" w:eastAsia="Times New Roman" w:hAnsi="Open Sans" w:cs="Open Sans"/>
+          <w:color w:val="4F4F4F"/>
+          <w:sz w:val="24"/>
+          <w:szCs w:val="24"/>
+          <w:lang w:eastAsia="pt-BR"/>
+        </w:rPr>
+        <w:t>gamificar</w:t>
+      </w:r>
+      <w:proofErr w:type="spellEnd"/>
+      <w:r>
+        <w:rPr>
+          <w:rFonts w:ascii="Open Sans" w:eastAsia="Times New Roman" w:hAnsi="Open Sans" w:cs="Open Sans"/>
+          <w:color w:val="4F4F4F"/>
+          <w:sz w:val="24"/>
+          <w:szCs w:val="24"/>
+          <w:lang w:eastAsia="pt-BR"/>
+        </w:rPr>
+        <w:t xml:space="preserve"> sua experiência recompensando a realização, a exploração, ou a competição.</w:t>
+      </w:r>
+    </w:p>
+    <w:p>
+      <w:pPr>
+        <w:shd w:val="clear" w:color="auto" w:fill="FFFFFF"/>
+        <w:spacing w:after="0" w:line="320" w:lineRule="atLeast"/>
+        <w:jc w:val="both"/>
+        <w:rPr>
+          <w:rFonts w:ascii="Open Sans" w:eastAsia="Times New Roman" w:hAnsi="Open Sans" w:cs="Open Sans"/>
+          <w:color w:val="4F4F4F"/>
+          <w:sz w:val="24"/>
+          <w:szCs w:val="24"/>
+          <w:lang w:eastAsia="pt-BR"/>
+        </w:rPr>
+      </w:pPr>
     </w:p>
     <w:p>
       <w:pPr>
@@ -2181,9 +2026,38 @@
           <w:color w:val="2E3D49"/>
           <w:sz w:val="27"/>
           <w:szCs w:val="27"/>
-          <w:lang w:eastAsia="pt-BR"/>
-        </w:rPr>
-        <w:t>3. Realização História Alternativa (250 pontos)</w:t>
+          <w:highlight w:val="green"/>
+          <w:lang w:eastAsia="pt-BR"/>
+        </w:rPr>
+        <w:t xml:space="preserve">2. Realização </w:t>
+      </w:r>
+      <w:proofErr w:type="spellStart"/>
+      <w:r>
+        <w:rPr>
+          <w:rFonts w:ascii="Open Sans" w:eastAsia="Times New Roman" w:hAnsi="Open Sans" w:cs="Open Sans"/>
+          <w:b/>
+          <w:bCs/>
+          <w:color w:val="2E3D49"/>
+          <w:sz w:val="27"/>
+          <w:szCs w:val="27"/>
+          <w:highlight w:val="green"/>
+          <w:lang w:eastAsia="pt-BR"/>
+        </w:rPr>
+        <w:t>Diegetic</w:t>
+      </w:r>
+      <w:proofErr w:type="spellEnd"/>
+      <w:r>
+        <w:rPr>
+          <w:rFonts w:ascii="Open Sans" w:eastAsia="Times New Roman" w:hAnsi="Open Sans" w:cs="Open Sans"/>
+          <w:b/>
+          <w:bCs/>
+          <w:color w:val="2E3D49"/>
+          <w:sz w:val="27"/>
+          <w:szCs w:val="27"/>
+          <w:highlight w:val="green"/>
+          <w:lang w:eastAsia="pt-BR"/>
+        </w:rPr>
+        <w:t xml:space="preserve"> UI (250 pontos)</w:t>
       </w:r>
     </w:p>
     <w:p>
@@ -2209,18 +2083,18 @@
           <w:lang w:eastAsia="pt-BR"/>
         </w:rPr>
         <w:drawing>
-          <wp:anchor distT="0" distB="0" distL="114300" distR="114300" simplePos="0" relativeHeight="251667456" behindDoc="0" locked="0" layoutInCell="1" allowOverlap="1">
+          <wp:anchor distT="0" distB="0" distL="114300" distR="114300" simplePos="0" relativeHeight="251666432" behindDoc="0" locked="0" layoutInCell="1" allowOverlap="1">
             <wp:simplePos x="0" y="0"/>
             <wp:positionH relativeFrom="column">
               <wp:posOffset>-3810</wp:posOffset>
             </wp:positionH>
             <wp:positionV relativeFrom="paragraph">
-              <wp:posOffset>635</wp:posOffset>
+              <wp:posOffset>3175</wp:posOffset>
             </wp:positionV>
             <wp:extent cx="1224000" cy="1224000"/>
             <wp:effectExtent l="0" t="0" r="0" b="0"/>
             <wp:wrapSquare wrapText="bothSides"/>
-            <wp:docPr id="29" name="Imagem 29" descr="https://lh3.googleusercontent.com/SuQtgNrfqbl0wHI0Tu90o-zqpydt_viaLTtlWAOpkg46eLYKSmVljNavf7UG4YHW92rHGhrk9g0O1kl_yg=s0#w=534&amp;h=534"/>
+            <wp:docPr id="30" name="Imagem 30" descr="https://lh3.googleusercontent.com/G6XJKjUBHU_SdBMS5eaMdEKZb1EVfUBs0zrUQxF4QN3ppgLSNsKgSaQr4mYkf-rmsmOE_WCwrD1TEp9pvA3e=s0#w=534&amp;h=534"/>
             <wp:cNvGraphicFramePr>
               <a:graphicFrameLocks xmlns:a="http://schemas.openxmlformats.org/drawingml/2006/main" noChangeAspect="1"/>
             </wp:cNvGraphicFramePr>
@@ -2228,7 +2102,7 @@
               <a:graphicData uri="http://schemas.openxmlformats.org/drawingml/2006/picture">
                 <pic:pic xmlns:pic="http://schemas.openxmlformats.org/drawingml/2006/picture">
                   <pic:nvPicPr>
-                    <pic:cNvPr id="0" name="Picture 383" descr="https://lh3.googleusercontent.com/SuQtgNrfqbl0wHI0Tu90o-zqpydt_viaLTtlWAOpkg46eLYKSmVljNavf7UG4YHW92rHGhrk9g0O1kl_yg=s0#w=534&amp;h=534"/>
+                    <pic:cNvPr id="0" name="Picture 382" descr="https://lh3.googleusercontent.com/G6XJKjUBHU_SdBMS5eaMdEKZb1EVfUBs0zrUQxF4QN3ppgLSNsKgSaQr4mYkf-rmsmOE_WCwrD1TEp9pvA3e=s0#w=534&amp;h=534"/>
                     <pic:cNvPicPr>
                       <a:picLocks noChangeAspect="1" noChangeArrowheads="1"/>
                     </pic:cNvPicPr>
@@ -2273,71 +2147,39 @@
           <w:szCs w:val="24"/>
           <w:lang w:eastAsia="pt-BR"/>
         </w:rPr>
-        <w:t>Em algum ponto de sua história / experiência, dê a seu usuário a opção de escolher entre diferentes histórias.</w:t>
-      </w:r>
-    </w:p>
-    <w:p>
-      <w:pPr>
-        <w:shd w:val="clear" w:color="auto" w:fill="FFFFFF"/>
-        <w:spacing w:after="0" w:line="320" w:lineRule="atLeast"/>
-        <w:jc w:val="both"/>
-        <w:rPr>
-          <w:rFonts w:ascii="Open Sans" w:eastAsia="Times New Roman" w:hAnsi="Open Sans" w:cs="Open Sans"/>
-          <w:color w:val="4F4F4F"/>
-          <w:sz w:val="24"/>
-          <w:szCs w:val="24"/>
-          <w:lang w:eastAsia="pt-BR"/>
-        </w:rPr>
-      </w:pPr>
-    </w:p>
-    <w:p>
-      <w:pPr>
-        <w:shd w:val="clear" w:color="auto" w:fill="FFFFFF"/>
-        <w:spacing w:after="0" w:line="320" w:lineRule="atLeast"/>
-        <w:jc w:val="both"/>
-        <w:rPr>
-          <w:rFonts w:ascii="Open Sans" w:eastAsia="Times New Roman" w:hAnsi="Open Sans" w:cs="Open Sans"/>
-          <w:color w:val="4F4F4F"/>
-          <w:sz w:val="24"/>
-          <w:szCs w:val="24"/>
-          <w:lang w:eastAsia="pt-BR"/>
-        </w:rPr>
-      </w:pPr>
-    </w:p>
-    <w:p>
-      <w:pPr>
-        <w:shd w:val="clear" w:color="auto" w:fill="FFFFFF"/>
-        <w:spacing w:after="0" w:line="320" w:lineRule="atLeast"/>
-        <w:jc w:val="both"/>
-        <w:rPr>
-          <w:rFonts w:ascii="Open Sans" w:eastAsia="Times New Roman" w:hAnsi="Open Sans" w:cs="Open Sans"/>
-          <w:color w:val="4F4F4F"/>
-          <w:sz w:val="24"/>
-          <w:szCs w:val="24"/>
-          <w:lang w:eastAsia="pt-BR"/>
-        </w:rPr>
-      </w:pPr>
-    </w:p>
-    <w:p>
-      <w:pPr>
-        <w:shd w:val="clear" w:color="auto" w:fill="FFFFFF"/>
-        <w:spacing w:after="0" w:line="320" w:lineRule="atLeast"/>
-        <w:jc w:val="both"/>
-        <w:rPr>
-          <w:rFonts w:ascii="Open Sans" w:eastAsia="Times New Roman" w:hAnsi="Open Sans" w:cs="Open Sans"/>
-          <w:color w:val="4F4F4F"/>
-          <w:sz w:val="24"/>
-          <w:szCs w:val="24"/>
-          <w:lang w:eastAsia="pt-BR"/>
-        </w:rPr>
-      </w:pPr>
-    </w:p>
-    <w:p>
-      <w:pPr>
-        <w:shd w:val="clear" w:color="auto" w:fill="FFFFFF"/>
-        <w:spacing w:before="420" w:after="75" w:line="320" w:lineRule="atLeast"/>
-        <w:jc w:val="both"/>
-        <w:outlineLvl w:val="2"/>
+        <w:t>Ao invés de adicionar muito texto às suas cenas, represente elementos de interface naturalmente de forma que os usuários intuitivamente descubram as coisas por eles mesmos. Não se deve falar para eles o que eles têm que fazer, eles devem facilmente descobrir como fazer.</w:t>
+      </w:r>
+    </w:p>
+    <w:p>
+      <w:pPr>
+        <w:shd w:val="clear" w:color="auto" w:fill="FFFFFF"/>
+        <w:spacing w:after="0" w:line="320" w:lineRule="atLeast"/>
+        <w:jc w:val="both"/>
+        <w:rPr>
+          <w:rFonts w:ascii="Open Sans" w:eastAsia="Times New Roman" w:hAnsi="Open Sans" w:cs="Open Sans"/>
+          <w:color w:val="4F4F4F"/>
+          <w:sz w:val="24"/>
+          <w:szCs w:val="24"/>
+          <w:lang w:eastAsia="pt-BR"/>
+        </w:rPr>
+      </w:pPr>
+    </w:p>
+    <w:p>
+      <w:pPr>
+        <w:shd w:val="clear" w:color="auto" w:fill="FFFFFF"/>
+        <w:spacing w:after="0" w:line="320" w:lineRule="atLeast"/>
+        <w:jc w:val="both"/>
+        <w:rPr>
+          <w:rFonts w:ascii="Open Sans" w:eastAsia="Times New Roman" w:hAnsi="Open Sans" w:cs="Open Sans"/>
+          <w:color w:val="4F4F4F"/>
+          <w:sz w:val="24"/>
+          <w:szCs w:val="24"/>
+          <w:lang w:eastAsia="pt-BR"/>
+        </w:rPr>
+      </w:pPr>
+    </w:p>
+    <w:p>
+      <w:pPr>
         <w:rPr>
           <w:rFonts w:ascii="Open Sans" w:eastAsia="Times New Roman" w:hAnsi="Open Sans" w:cs="Open Sans"/>
           <w:b/>
@@ -2348,7 +2190,9 @@
           <w:lang w:eastAsia="pt-BR"/>
         </w:rPr>
       </w:pPr>
-      <w:r>
+    </w:p>
+    <w:p>
+      <w:pPr>
         <w:rPr>
           <w:rFonts w:ascii="Open Sans" w:eastAsia="Times New Roman" w:hAnsi="Open Sans" w:cs="Open Sans"/>
           <w:b/>
@@ -2358,7 +2202,18 @@
           <w:szCs w:val="27"/>
           <w:lang w:eastAsia="pt-BR"/>
         </w:rPr>
-        <w:t>4. Realização AI (250 pontos)</w:t>
+      </w:pPr>
+      <w:r>
+        <w:rPr>
+          <w:rFonts w:ascii="Open Sans" w:eastAsia="Times New Roman" w:hAnsi="Open Sans" w:cs="Open Sans"/>
+          <w:b/>
+          <w:bCs/>
+          <w:color w:val="2E3D49"/>
+          <w:sz w:val="27"/>
+          <w:szCs w:val="27"/>
+          <w:lang w:eastAsia="pt-BR"/>
+        </w:rPr>
+        <w:t>3. Realização História Alternativa (250 pontos)</w:t>
       </w:r>
     </w:p>
     <w:p>
@@ -2384,18 +2239,18 @@
           <w:lang w:eastAsia="pt-BR"/>
         </w:rPr>
         <w:drawing>
-          <wp:anchor distT="0" distB="0" distL="114300" distR="114300" simplePos="0" relativeHeight="251668480" behindDoc="0" locked="0" layoutInCell="1" allowOverlap="1">
+          <wp:anchor distT="0" distB="0" distL="114300" distR="114300" simplePos="0" relativeHeight="251667456" behindDoc="0" locked="0" layoutInCell="1" allowOverlap="1">
             <wp:simplePos x="0" y="0"/>
             <wp:positionH relativeFrom="column">
               <wp:posOffset>-3810</wp:posOffset>
             </wp:positionH>
             <wp:positionV relativeFrom="paragraph">
-              <wp:posOffset>-1905</wp:posOffset>
+              <wp:posOffset>635</wp:posOffset>
             </wp:positionV>
             <wp:extent cx="1224000" cy="1224000"/>
             <wp:effectExtent l="0" t="0" r="0" b="0"/>
             <wp:wrapSquare wrapText="bothSides"/>
-            <wp:docPr id="28" name="Imagem 28" descr="https://lh3.googleusercontent.com/WgQuztZKjarPNgP133IJxUubCrc20_ajmmmdUlyUjG0GLNyorCO77dLsYMAB6ImdmIciF5fbel_RfS0aCQ=s0#w=534&amp;h=534"/>
+            <wp:docPr id="29" name="Imagem 29" descr="https://lh3.googleusercontent.com/SuQtgNrfqbl0wHI0Tu90o-zqpydt_viaLTtlWAOpkg46eLYKSmVljNavf7UG4YHW92rHGhrk9g0O1kl_yg=s0#w=534&amp;h=534"/>
             <wp:cNvGraphicFramePr>
               <a:graphicFrameLocks xmlns:a="http://schemas.openxmlformats.org/drawingml/2006/main" noChangeAspect="1"/>
             </wp:cNvGraphicFramePr>
@@ -2403,7 +2258,7 @@
               <a:graphicData uri="http://schemas.openxmlformats.org/drawingml/2006/picture">
                 <pic:pic xmlns:pic="http://schemas.openxmlformats.org/drawingml/2006/picture">
                   <pic:nvPicPr>
-                    <pic:cNvPr id="0" name="Picture 384" descr="https://lh3.googleusercontent.com/WgQuztZKjarPNgP133IJxUubCrc20_ajmmmdUlyUjG0GLNyorCO77dLsYMAB6ImdmIciF5fbel_RfS0aCQ=s0#w=534&amp;h=534"/>
+                    <pic:cNvPr id="0" name="Picture 383" descr="https://lh3.googleusercontent.com/SuQtgNrfqbl0wHI0Tu90o-zqpydt_viaLTtlWAOpkg46eLYKSmVljNavf7UG4YHW92rHGhrk9g0O1kl_yg=s0#w=534&amp;h=534"/>
                     <pic:cNvPicPr>
                       <a:picLocks noChangeAspect="1" noChangeArrowheads="1"/>
                     </pic:cNvPicPr>
@@ -2448,150 +2303,8 @@
           <w:szCs w:val="24"/>
           <w:lang w:eastAsia="pt-BR"/>
         </w:rPr>
-        <w:t xml:space="preserve">Crie algum AI simples usando o sistema de navegação ou um algoritmo como o </w:t>
-      </w:r>
-      <w:proofErr w:type="spellStart"/>
-      <w:r>
-        <w:rPr>
-          <w:rFonts w:ascii="Open Sans" w:eastAsia="Times New Roman" w:hAnsi="Open Sans" w:cs="Open Sans"/>
-          <w:color w:val="4F4F4F"/>
-          <w:sz w:val="24"/>
-          <w:szCs w:val="24"/>
-          <w:lang w:eastAsia="pt-BR"/>
-        </w:rPr>
-        <w:t>Boids</w:t>
-      </w:r>
-      <w:proofErr w:type="spellEnd"/>
-      <w:r>
-        <w:rPr>
-          <w:rFonts w:ascii="Open Sans" w:eastAsia="Times New Roman" w:hAnsi="Open Sans" w:cs="Open Sans"/>
-          <w:color w:val="4F4F4F"/>
-          <w:sz w:val="24"/>
-          <w:szCs w:val="24"/>
-          <w:lang w:eastAsia="pt-BR"/>
-        </w:rPr>
-        <w:t xml:space="preserve"> </w:t>
-      </w:r>
-      <w:proofErr w:type="spellStart"/>
-      <w:r>
-        <w:rPr>
-          <w:rFonts w:ascii="Open Sans" w:eastAsia="Times New Roman" w:hAnsi="Open Sans" w:cs="Open Sans"/>
-          <w:color w:val="4F4F4F"/>
-          <w:sz w:val="24"/>
-          <w:szCs w:val="24"/>
-          <w:lang w:eastAsia="pt-BR"/>
-        </w:rPr>
-        <w:t>Flocking</w:t>
-      </w:r>
-      <w:proofErr w:type="spellEnd"/>
-      <w:r>
-        <w:rPr>
-          <w:rFonts w:ascii="Open Sans" w:eastAsia="Times New Roman" w:hAnsi="Open Sans" w:cs="Open Sans"/>
-          <w:color w:val="4F4F4F"/>
-          <w:sz w:val="24"/>
-          <w:szCs w:val="24"/>
-          <w:lang w:eastAsia="pt-BR"/>
-        </w:rPr>
-        <w:t>.</w:t>
-      </w:r>
-    </w:p>
-    <w:p>
-      <w:pPr>
-        <w:shd w:val="clear" w:color="auto" w:fill="FFFFFF"/>
-        <w:spacing w:after="0" w:line="320" w:lineRule="atLeast"/>
-        <w:jc w:val="both"/>
-        <w:rPr>
-          <w:rFonts w:ascii="Open Sans" w:eastAsia="Times New Roman" w:hAnsi="Open Sans" w:cs="Open Sans"/>
-          <w:color w:val="4F4F4F"/>
-          <w:sz w:val="24"/>
-          <w:szCs w:val="24"/>
-          <w:lang w:eastAsia="pt-BR"/>
-        </w:rPr>
-      </w:pPr>
-    </w:p>
-    <w:p>
-      <w:pPr>
-        <w:shd w:val="clear" w:color="auto" w:fill="FFFFFF"/>
-        <w:spacing w:after="0" w:line="320" w:lineRule="atLeast"/>
-        <w:jc w:val="both"/>
-        <w:rPr>
-          <w:rFonts w:ascii="Open Sans" w:eastAsia="Times New Roman" w:hAnsi="Open Sans" w:cs="Open Sans"/>
-          <w:color w:val="4F4F4F"/>
-          <w:sz w:val="24"/>
-          <w:szCs w:val="24"/>
-          <w:lang w:eastAsia="pt-BR"/>
-        </w:rPr>
-      </w:pPr>
-    </w:p>
-    <w:p>
-      <w:pPr>
-        <w:shd w:val="clear" w:color="auto" w:fill="FFFFFF"/>
-        <w:spacing w:after="0" w:line="320" w:lineRule="atLeast"/>
-        <w:jc w:val="both"/>
-        <w:rPr>
-          <w:rFonts w:ascii="Open Sans" w:eastAsia="Times New Roman" w:hAnsi="Open Sans" w:cs="Open Sans"/>
-          <w:color w:val="4F4F4F"/>
-          <w:sz w:val="24"/>
-          <w:szCs w:val="24"/>
-          <w:lang w:eastAsia="pt-BR"/>
-        </w:rPr>
-      </w:pPr>
-    </w:p>
-    <w:p>
-      <w:pPr>
-        <w:shd w:val="clear" w:color="auto" w:fill="FFFFFF"/>
-        <w:spacing w:after="0" w:line="320" w:lineRule="atLeast"/>
-        <w:jc w:val="both"/>
-        <w:rPr>
-          <w:rFonts w:ascii="Open Sans" w:eastAsia="Times New Roman" w:hAnsi="Open Sans" w:cs="Open Sans"/>
-          <w:color w:val="4F4F4F"/>
-          <w:sz w:val="24"/>
-          <w:szCs w:val="24"/>
-          <w:lang w:eastAsia="pt-BR"/>
-        </w:rPr>
-      </w:pPr>
-    </w:p>
-    <w:p>
-      <w:pPr>
-        <w:shd w:val="clear" w:color="auto" w:fill="FFFFFF"/>
-        <w:spacing w:after="0" w:line="320" w:lineRule="atLeast"/>
-        <w:jc w:val="both"/>
-        <w:rPr>
-          <w:rFonts w:ascii="Open Sans" w:eastAsia="Times New Roman" w:hAnsi="Open Sans" w:cs="Open Sans"/>
-          <w:color w:val="4F4F4F"/>
-          <w:sz w:val="24"/>
-          <w:szCs w:val="24"/>
-          <w:lang w:eastAsia="pt-BR"/>
-        </w:rPr>
-      </w:pPr>
-    </w:p>
-    <w:p>
-      <w:pPr>
-        <w:shd w:val="clear" w:color="auto" w:fill="FFFFFF"/>
-        <w:spacing w:after="0" w:line="320" w:lineRule="atLeast"/>
-        <w:jc w:val="both"/>
-        <w:rPr>
-          <w:rFonts w:ascii="Open Sans" w:eastAsia="Times New Roman" w:hAnsi="Open Sans" w:cs="Open Sans"/>
-          <w:color w:val="4F4F4F"/>
-          <w:sz w:val="24"/>
-          <w:szCs w:val="24"/>
-          <w:lang w:eastAsia="pt-BR"/>
-        </w:rPr>
-      </w:pPr>
-    </w:p>
-    <w:p>
-      <w:pPr>
-        <w:shd w:val="clear" w:color="auto" w:fill="FFFFFF"/>
-        <w:spacing w:after="0" w:line="320" w:lineRule="atLeast"/>
-        <w:jc w:val="both"/>
-        <w:rPr>
-          <w:rFonts w:ascii="Open Sans" w:eastAsia="Times New Roman" w:hAnsi="Open Sans" w:cs="Open Sans"/>
-          <w:color w:val="4F4F4F"/>
-          <w:sz w:val="24"/>
-          <w:szCs w:val="24"/>
-          <w:lang w:eastAsia="pt-BR"/>
-        </w:rPr>
-      </w:pPr>
+        <w:t>Em algum ponto de sua história / experiência, dê a seu usuário a opção de escolher entre diferentes histórias.</w:t>
+      </w:r>
     </w:p>
     <w:p>
       <w:pPr>
@@ -2673,10 +2386,10 @@
           <w:color w:val="2E3D49"/>
           <w:sz w:val="27"/>
           <w:szCs w:val="27"/>
-          <w:lang w:eastAsia="pt-BR"/>
-        </w:rPr>
-        <w:lastRenderedPageBreak/>
-        <w:t>5. Realização Modelagem 3D (250 pontos)</w:t>
+          <w:highlight w:val="green"/>
+          <w:lang w:eastAsia="pt-BR"/>
+        </w:rPr>
+        <w:t>4. Realização AI (250 pontos)</w:t>
       </w:r>
     </w:p>
     <w:p>
@@ -2702,18 +2415,18 @@
           <w:lang w:eastAsia="pt-BR"/>
         </w:rPr>
         <w:drawing>
-          <wp:anchor distT="0" distB="0" distL="114300" distR="114300" simplePos="0" relativeHeight="251669504" behindDoc="0" locked="0" layoutInCell="1" allowOverlap="1">
+          <wp:anchor distT="0" distB="0" distL="114300" distR="114300" simplePos="0" relativeHeight="251668480" behindDoc="0" locked="0" layoutInCell="1" allowOverlap="1">
             <wp:simplePos x="0" y="0"/>
             <wp:positionH relativeFrom="column">
               <wp:posOffset>-3810</wp:posOffset>
             </wp:positionH>
             <wp:positionV relativeFrom="paragraph">
-              <wp:posOffset>0</wp:posOffset>
+              <wp:posOffset>-1905</wp:posOffset>
             </wp:positionV>
             <wp:extent cx="1224000" cy="1224000"/>
             <wp:effectExtent l="0" t="0" r="0" b="0"/>
             <wp:wrapSquare wrapText="bothSides"/>
-            <wp:docPr id="27" name="Imagem 27" descr="https://lh3.googleusercontent.com/JFBAzgMT40eH86MII5Fg3GSE2fquywML2OyzDQwdoRDvY68oCxynekQmD_w4nh_aeOZbjR5caVdR3YZy6EZT=s0#w=534&amp;h=534"/>
+            <wp:docPr id="28" name="Imagem 28" descr="https://lh3.googleusercontent.com/WgQuztZKjarPNgP133IJxUubCrc20_ajmmmdUlyUjG0GLNyorCO77dLsYMAB6ImdmIciF5fbel_RfS0aCQ=s0#w=534&amp;h=534"/>
             <wp:cNvGraphicFramePr>
               <a:graphicFrameLocks xmlns:a="http://schemas.openxmlformats.org/drawingml/2006/main" noChangeAspect="1"/>
             </wp:cNvGraphicFramePr>
@@ -2721,7 +2434,7 @@
               <a:graphicData uri="http://schemas.openxmlformats.org/drawingml/2006/picture">
                 <pic:pic xmlns:pic="http://schemas.openxmlformats.org/drawingml/2006/picture">
                   <pic:nvPicPr>
-                    <pic:cNvPr id="0" name="Picture 385" descr="https://lh3.googleusercontent.com/JFBAzgMT40eH86MII5Fg3GSE2fquywML2OyzDQwdoRDvY68oCxynekQmD_w4nh_aeOZbjR5caVdR3YZy6EZT=s0#w=534&amp;h=534"/>
+                    <pic:cNvPr id="0" name="Picture 384" descr="https://lh3.googleusercontent.com/WgQuztZKjarPNgP133IJxUubCrc20_ajmmmdUlyUjG0GLNyorCO77dLsYMAB6ImdmIciF5fbel_RfS0aCQ=s0#w=534&amp;h=534"/>
                     <pic:cNvPicPr>
                       <a:picLocks noChangeAspect="1" noChangeArrowheads="1"/>
                     </pic:cNvPicPr>
@@ -2766,7 +2479,7 @@
           <w:szCs w:val="24"/>
           <w:lang w:eastAsia="pt-BR"/>
         </w:rPr>
-        <w:t xml:space="preserve">Crie seu próprio modelo 3D personalizado. Isto pode ser feito em uma ferramenta como Blender, Maya, ou em um aplicativo de VR como </w:t>
+        <w:t xml:space="preserve">Crie algum AI simples usando o sistema de navegação ou um algoritmo como o </w:t>
       </w:r>
       <w:proofErr w:type="spellStart"/>
       <w:r>
@@ -2777,7 +2490,7 @@
           <w:szCs w:val="24"/>
           <w:lang w:eastAsia="pt-BR"/>
         </w:rPr>
-        <w:t>Tilt</w:t>
+        <w:t>Boids</w:t>
       </w:r>
       <w:proofErr w:type="spellEnd"/>
       <w:r>
@@ -2799,7 +2512,7 @@
           <w:szCs w:val="24"/>
           <w:lang w:eastAsia="pt-BR"/>
         </w:rPr>
-        <w:t>Brush</w:t>
+        <w:t>Flocking</w:t>
       </w:r>
       <w:proofErr w:type="spellEnd"/>
       <w:r>
@@ -2810,28 +2523,6 @@
           <w:szCs w:val="24"/>
           <w:lang w:eastAsia="pt-BR"/>
         </w:rPr>
-        <w:t xml:space="preserve"> ou </w:t>
-      </w:r>
-      <w:proofErr w:type="spellStart"/>
-      <w:r>
-        <w:rPr>
-          <w:rFonts w:ascii="Open Sans" w:eastAsia="Times New Roman" w:hAnsi="Open Sans" w:cs="Open Sans"/>
-          <w:color w:val="4F4F4F"/>
-          <w:sz w:val="24"/>
-          <w:szCs w:val="24"/>
-          <w:lang w:eastAsia="pt-BR"/>
-        </w:rPr>
-        <w:t>Medium</w:t>
-      </w:r>
-      <w:proofErr w:type="spellEnd"/>
-      <w:r>
-        <w:rPr>
-          <w:rFonts w:ascii="Open Sans" w:eastAsia="Times New Roman" w:hAnsi="Open Sans" w:cs="Open Sans"/>
-          <w:color w:val="4F4F4F"/>
-          <w:sz w:val="24"/>
-          <w:szCs w:val="24"/>
-          <w:lang w:eastAsia="pt-BR"/>
-        </w:rPr>
         <w:t>.</w:t>
       </w:r>
     </w:p>
@@ -2880,9 +2571,131 @@
     <w:p>
       <w:pPr>
         <w:shd w:val="clear" w:color="auto" w:fill="FFFFFF"/>
-        <w:spacing w:before="420" w:after="75" w:line="320" w:lineRule="atLeast"/>
-        <w:jc w:val="both"/>
-        <w:outlineLvl w:val="2"/>
+        <w:spacing w:after="0" w:line="320" w:lineRule="atLeast"/>
+        <w:jc w:val="both"/>
+        <w:rPr>
+          <w:rFonts w:ascii="Open Sans" w:eastAsia="Times New Roman" w:hAnsi="Open Sans" w:cs="Open Sans"/>
+          <w:color w:val="4F4F4F"/>
+          <w:sz w:val="24"/>
+          <w:szCs w:val="24"/>
+          <w:lang w:eastAsia="pt-BR"/>
+        </w:rPr>
+      </w:pPr>
+    </w:p>
+    <w:p>
+      <w:pPr>
+        <w:shd w:val="clear" w:color="auto" w:fill="FFFFFF"/>
+        <w:spacing w:after="0" w:line="320" w:lineRule="atLeast"/>
+        <w:jc w:val="both"/>
+        <w:rPr>
+          <w:rFonts w:ascii="Open Sans" w:eastAsia="Times New Roman" w:hAnsi="Open Sans" w:cs="Open Sans"/>
+          <w:color w:val="4F4F4F"/>
+          <w:sz w:val="24"/>
+          <w:szCs w:val="24"/>
+          <w:lang w:eastAsia="pt-BR"/>
+        </w:rPr>
+      </w:pPr>
+    </w:p>
+    <w:p>
+      <w:pPr>
+        <w:shd w:val="clear" w:color="auto" w:fill="FFFFFF"/>
+        <w:spacing w:after="0" w:line="320" w:lineRule="atLeast"/>
+        <w:jc w:val="both"/>
+        <w:rPr>
+          <w:rFonts w:ascii="Open Sans" w:eastAsia="Times New Roman" w:hAnsi="Open Sans" w:cs="Open Sans"/>
+          <w:color w:val="4F4F4F"/>
+          <w:sz w:val="24"/>
+          <w:szCs w:val="24"/>
+          <w:lang w:eastAsia="pt-BR"/>
+        </w:rPr>
+      </w:pPr>
+    </w:p>
+    <w:p>
+      <w:pPr>
+        <w:shd w:val="clear" w:color="auto" w:fill="FFFFFF"/>
+        <w:spacing w:after="0" w:line="320" w:lineRule="atLeast"/>
+        <w:jc w:val="both"/>
+        <w:rPr>
+          <w:rFonts w:ascii="Open Sans" w:eastAsia="Times New Roman" w:hAnsi="Open Sans" w:cs="Open Sans"/>
+          <w:color w:val="4F4F4F"/>
+          <w:sz w:val="24"/>
+          <w:szCs w:val="24"/>
+          <w:lang w:eastAsia="pt-BR"/>
+        </w:rPr>
+      </w:pPr>
+    </w:p>
+    <w:p>
+      <w:pPr>
+        <w:shd w:val="clear" w:color="auto" w:fill="FFFFFF"/>
+        <w:spacing w:after="0" w:line="320" w:lineRule="atLeast"/>
+        <w:jc w:val="both"/>
+        <w:rPr>
+          <w:rFonts w:ascii="Open Sans" w:eastAsia="Times New Roman" w:hAnsi="Open Sans" w:cs="Open Sans"/>
+          <w:color w:val="4F4F4F"/>
+          <w:sz w:val="24"/>
+          <w:szCs w:val="24"/>
+          <w:lang w:eastAsia="pt-BR"/>
+        </w:rPr>
+      </w:pPr>
+    </w:p>
+    <w:p>
+      <w:pPr>
+        <w:shd w:val="clear" w:color="auto" w:fill="FFFFFF"/>
+        <w:spacing w:after="0" w:line="320" w:lineRule="atLeast"/>
+        <w:jc w:val="both"/>
+        <w:rPr>
+          <w:rFonts w:ascii="Open Sans" w:eastAsia="Times New Roman" w:hAnsi="Open Sans" w:cs="Open Sans"/>
+          <w:color w:val="4F4F4F"/>
+          <w:sz w:val="24"/>
+          <w:szCs w:val="24"/>
+          <w:lang w:eastAsia="pt-BR"/>
+        </w:rPr>
+      </w:pPr>
+    </w:p>
+    <w:p>
+      <w:pPr>
+        <w:shd w:val="clear" w:color="auto" w:fill="FFFFFF"/>
+        <w:spacing w:after="0" w:line="320" w:lineRule="atLeast"/>
+        <w:jc w:val="both"/>
+        <w:rPr>
+          <w:rFonts w:ascii="Open Sans" w:eastAsia="Times New Roman" w:hAnsi="Open Sans" w:cs="Open Sans"/>
+          <w:color w:val="4F4F4F"/>
+          <w:sz w:val="24"/>
+          <w:szCs w:val="24"/>
+          <w:lang w:eastAsia="pt-BR"/>
+        </w:rPr>
+      </w:pPr>
+    </w:p>
+    <w:p>
+      <w:pPr>
+        <w:shd w:val="clear" w:color="auto" w:fill="FFFFFF"/>
+        <w:spacing w:after="0" w:line="320" w:lineRule="atLeast"/>
+        <w:jc w:val="both"/>
+        <w:rPr>
+          <w:rFonts w:ascii="Open Sans" w:eastAsia="Times New Roman" w:hAnsi="Open Sans" w:cs="Open Sans"/>
+          <w:color w:val="4F4F4F"/>
+          <w:sz w:val="24"/>
+          <w:szCs w:val="24"/>
+          <w:lang w:eastAsia="pt-BR"/>
+        </w:rPr>
+      </w:pPr>
+    </w:p>
+    <w:p>
+      <w:pPr>
+        <w:shd w:val="clear" w:color="auto" w:fill="FFFFFF"/>
+        <w:spacing w:after="0" w:line="320" w:lineRule="atLeast"/>
+        <w:jc w:val="both"/>
+        <w:rPr>
+          <w:rFonts w:ascii="Open Sans" w:eastAsia="Times New Roman" w:hAnsi="Open Sans" w:cs="Open Sans"/>
+          <w:color w:val="4F4F4F"/>
+          <w:sz w:val="24"/>
+          <w:szCs w:val="24"/>
+          <w:lang w:eastAsia="pt-BR"/>
+        </w:rPr>
+      </w:pPr>
+    </w:p>
+    <w:p>
+      <w:pPr>
         <w:rPr>
           <w:rFonts w:ascii="Open Sans" w:eastAsia="Times New Roman" w:hAnsi="Open Sans" w:cs="Open Sans"/>
           <w:b/>
@@ -2903,7 +2716,8 @@
           <w:szCs w:val="27"/>
           <w:lang w:eastAsia="pt-BR"/>
         </w:rPr>
-        <w:t>6. Realização Fotogrametria (250 pontos)</w:t>
+        <w:lastRenderedPageBreak/>
+        <w:t>5. Realização Modelagem 3D (250 pontos)</w:t>
       </w:r>
     </w:p>
     <w:p>
@@ -2929,18 +2743,18 @@
           <w:lang w:eastAsia="pt-BR"/>
         </w:rPr>
         <w:drawing>
-          <wp:anchor distT="0" distB="0" distL="114300" distR="114300" simplePos="0" relativeHeight="251670528" behindDoc="0" locked="0" layoutInCell="1" allowOverlap="1">
+          <wp:anchor distT="0" distB="0" distL="114300" distR="114300" simplePos="0" relativeHeight="251669504" behindDoc="0" locked="0" layoutInCell="1" allowOverlap="1">
             <wp:simplePos x="0" y="0"/>
             <wp:positionH relativeFrom="column">
               <wp:posOffset>-3810</wp:posOffset>
             </wp:positionH>
             <wp:positionV relativeFrom="paragraph">
-              <wp:posOffset>-1905</wp:posOffset>
+              <wp:posOffset>0</wp:posOffset>
             </wp:positionV>
             <wp:extent cx="1224000" cy="1224000"/>
             <wp:effectExtent l="0" t="0" r="0" b="0"/>
             <wp:wrapSquare wrapText="bothSides"/>
-            <wp:docPr id="26" name="Imagem 26" descr="https://lh3.googleusercontent.com/WDfzLrMy5X6mBGRD8qNFhaPqFgMckfaE2H-hsD1EAFbriICSBBXfX-wGcATEcJq1BbH31ms39HPEsHKLD18=s0#w=534&amp;h=534"/>
+            <wp:docPr id="27" name="Imagem 27" descr="https://lh3.googleusercontent.com/JFBAzgMT40eH86MII5Fg3GSE2fquywML2OyzDQwdoRDvY68oCxynekQmD_w4nh_aeOZbjR5caVdR3YZy6EZT=s0#w=534&amp;h=534"/>
             <wp:cNvGraphicFramePr>
               <a:graphicFrameLocks xmlns:a="http://schemas.openxmlformats.org/drawingml/2006/main" noChangeAspect="1"/>
             </wp:cNvGraphicFramePr>
@@ -2948,7 +2762,7 @@
               <a:graphicData uri="http://schemas.openxmlformats.org/drawingml/2006/picture">
                 <pic:pic xmlns:pic="http://schemas.openxmlformats.org/drawingml/2006/picture">
                   <pic:nvPicPr>
-                    <pic:cNvPr id="0" name="Picture 386" descr="https://lh3.googleusercontent.com/WDfzLrMy5X6mBGRD8qNFhaPqFgMckfaE2H-hsD1EAFbriICSBBXfX-wGcATEcJq1BbH31ms39HPEsHKLD18=s0#w=534&amp;h=534"/>
+                    <pic:cNvPr id="0" name="Picture 385" descr="https://lh3.googleusercontent.com/JFBAzgMT40eH86MII5Fg3GSE2fquywML2OyzDQwdoRDvY68oCxynekQmD_w4nh_aeOZbjR5caVdR3YZy6EZT=s0#w=534&amp;h=534"/>
                     <pic:cNvPicPr>
                       <a:picLocks noChangeAspect="1" noChangeArrowheads="1"/>
                     </pic:cNvPicPr>
@@ -2993,103 +2807,119 @@
           <w:szCs w:val="24"/>
           <w:lang w:eastAsia="pt-BR"/>
         </w:rPr>
-        <w:t>Crie seu próprio modelo customizado usando Fotogrametria. Isto envolverá tirar várias fotos de um objeto, e então usar um software para transformar tais fotos em um modelo 3D. Existem muitos aplicativos de PC ou móveis que você pode usar para fazer isso.</w:t>
-      </w:r>
-    </w:p>
-    <w:p>
-      <w:pPr>
-        <w:shd w:val="clear" w:color="auto" w:fill="FFFFFF"/>
-        <w:spacing w:after="0" w:line="320" w:lineRule="atLeast"/>
-        <w:jc w:val="both"/>
-        <w:rPr>
-          <w:rFonts w:ascii="Open Sans" w:eastAsia="Times New Roman" w:hAnsi="Open Sans" w:cs="Open Sans"/>
-          <w:color w:val="4F4F4F"/>
-          <w:sz w:val="24"/>
-          <w:szCs w:val="24"/>
-          <w:lang w:eastAsia="pt-BR"/>
-        </w:rPr>
-      </w:pPr>
-    </w:p>
-    <w:p>
-      <w:pPr>
-        <w:shd w:val="clear" w:color="auto" w:fill="FFFFFF"/>
-        <w:spacing w:after="0" w:line="320" w:lineRule="atLeast"/>
-        <w:jc w:val="both"/>
-        <w:rPr>
-          <w:rFonts w:ascii="Open Sans" w:eastAsia="Times New Roman" w:hAnsi="Open Sans" w:cs="Open Sans"/>
-          <w:color w:val="4F4F4F"/>
-          <w:sz w:val="24"/>
-          <w:szCs w:val="24"/>
-          <w:lang w:eastAsia="pt-BR"/>
-        </w:rPr>
-      </w:pPr>
-    </w:p>
-    <w:p>
-      <w:pPr>
-        <w:shd w:val="clear" w:color="auto" w:fill="FFFFFF"/>
-        <w:spacing w:before="600" w:after="0" w:line="320" w:lineRule="atLeast"/>
-        <w:jc w:val="both"/>
-        <w:outlineLvl w:val="0"/>
-        <w:rPr>
-          <w:rFonts w:ascii="Open Sans" w:eastAsia="Times New Roman" w:hAnsi="Open Sans" w:cs="Open Sans"/>
-          <w:b/>
-          <w:bCs/>
-          <w:color w:val="2E3D49"/>
-          <w:kern w:val="36"/>
-          <w:sz w:val="36"/>
-          <w:szCs w:val="36"/>
-          <w:lang w:eastAsia="pt-BR"/>
-        </w:rPr>
-      </w:pPr>
-      <w:r>
-        <w:rPr>
-          <w:rFonts w:ascii="Open Sans" w:eastAsia="Times New Roman" w:hAnsi="Open Sans" w:cs="Open Sans"/>
-          <w:b/>
-          <w:bCs/>
-          <w:color w:val="14C5E5"/>
-          <w:kern w:val="36"/>
-          <w:sz w:val="36"/>
-          <w:szCs w:val="36"/>
-          <w:lang w:eastAsia="pt-BR"/>
-        </w:rPr>
-        <w:t>Desafios</w:t>
-      </w:r>
-    </w:p>
-    <w:p>
-      <w:pPr>
-        <w:shd w:val="clear" w:color="auto" w:fill="FFFFFF"/>
-        <w:spacing w:before="360" w:after="75" w:line="320" w:lineRule="atLeast"/>
-        <w:jc w:val="both"/>
-        <w:outlineLvl w:val="3"/>
-        <w:rPr>
-          <w:rFonts w:ascii="Open Sans" w:eastAsia="Times New Roman" w:hAnsi="Open Sans" w:cs="Open Sans"/>
-          <w:b/>
-          <w:bCs/>
-          <w:color w:val="2E3D49"/>
-          <w:sz w:val="24"/>
-          <w:szCs w:val="24"/>
-          <w:lang w:eastAsia="pt-BR"/>
-        </w:rPr>
-      </w:pPr>
-      <w:r>
-        <w:rPr>
-          <w:rFonts w:ascii="Open Sans" w:eastAsia="Times New Roman" w:hAnsi="Open Sans" w:cs="Open Sans"/>
-          <w:b/>
-          <w:bCs/>
-          <w:color w:val="2E3D49"/>
-          <w:sz w:val="24"/>
-          <w:szCs w:val="24"/>
-          <w:lang w:eastAsia="pt-BR"/>
-        </w:rPr>
-        <w:t>Complete 500 pontos nesta categoria</w:t>
-      </w:r>
-    </w:p>
-    <w:p>
-      <w:pPr>
-        <w:shd w:val="clear" w:color="auto" w:fill="FFFFFF"/>
-        <w:spacing w:before="420" w:after="75" w:line="320" w:lineRule="atLeast"/>
-        <w:jc w:val="both"/>
-        <w:outlineLvl w:val="2"/>
+        <w:t xml:space="preserve">Crie seu próprio modelo 3D personalizado. Isto pode ser feito em uma ferramenta como Blender, Maya, ou em um aplicativo de VR como </w:t>
+      </w:r>
+      <w:proofErr w:type="spellStart"/>
+      <w:r>
+        <w:rPr>
+          <w:rFonts w:ascii="Open Sans" w:eastAsia="Times New Roman" w:hAnsi="Open Sans" w:cs="Open Sans"/>
+          <w:color w:val="4F4F4F"/>
+          <w:sz w:val="24"/>
+          <w:szCs w:val="24"/>
+          <w:lang w:eastAsia="pt-BR"/>
+        </w:rPr>
+        <w:t>Tilt</w:t>
+      </w:r>
+      <w:proofErr w:type="spellEnd"/>
+      <w:r>
+        <w:rPr>
+          <w:rFonts w:ascii="Open Sans" w:eastAsia="Times New Roman" w:hAnsi="Open Sans" w:cs="Open Sans"/>
+          <w:color w:val="4F4F4F"/>
+          <w:sz w:val="24"/>
+          <w:szCs w:val="24"/>
+          <w:lang w:eastAsia="pt-BR"/>
+        </w:rPr>
+        <w:t xml:space="preserve"> </w:t>
+      </w:r>
+      <w:proofErr w:type="spellStart"/>
+      <w:r>
+        <w:rPr>
+          <w:rFonts w:ascii="Open Sans" w:eastAsia="Times New Roman" w:hAnsi="Open Sans" w:cs="Open Sans"/>
+          <w:color w:val="4F4F4F"/>
+          <w:sz w:val="24"/>
+          <w:szCs w:val="24"/>
+          <w:lang w:eastAsia="pt-BR"/>
+        </w:rPr>
+        <w:t>Brush</w:t>
+      </w:r>
+      <w:proofErr w:type="spellEnd"/>
+      <w:r>
+        <w:rPr>
+          <w:rFonts w:ascii="Open Sans" w:eastAsia="Times New Roman" w:hAnsi="Open Sans" w:cs="Open Sans"/>
+          <w:color w:val="4F4F4F"/>
+          <w:sz w:val="24"/>
+          <w:szCs w:val="24"/>
+          <w:lang w:eastAsia="pt-BR"/>
+        </w:rPr>
+        <w:t xml:space="preserve"> ou </w:t>
+      </w:r>
+      <w:proofErr w:type="spellStart"/>
+      <w:r>
+        <w:rPr>
+          <w:rFonts w:ascii="Open Sans" w:eastAsia="Times New Roman" w:hAnsi="Open Sans" w:cs="Open Sans"/>
+          <w:color w:val="4F4F4F"/>
+          <w:sz w:val="24"/>
+          <w:szCs w:val="24"/>
+          <w:lang w:eastAsia="pt-BR"/>
+        </w:rPr>
+        <w:t>Medium</w:t>
+      </w:r>
+      <w:proofErr w:type="spellEnd"/>
+      <w:r>
+        <w:rPr>
+          <w:rFonts w:ascii="Open Sans" w:eastAsia="Times New Roman" w:hAnsi="Open Sans" w:cs="Open Sans"/>
+          <w:color w:val="4F4F4F"/>
+          <w:sz w:val="24"/>
+          <w:szCs w:val="24"/>
+          <w:lang w:eastAsia="pt-BR"/>
+        </w:rPr>
+        <w:t>.</w:t>
+      </w:r>
+    </w:p>
+    <w:p>
+      <w:pPr>
+        <w:shd w:val="clear" w:color="auto" w:fill="FFFFFF"/>
+        <w:spacing w:after="0" w:line="320" w:lineRule="atLeast"/>
+        <w:jc w:val="both"/>
+        <w:rPr>
+          <w:rFonts w:ascii="Open Sans" w:eastAsia="Times New Roman" w:hAnsi="Open Sans" w:cs="Open Sans"/>
+          <w:color w:val="4F4F4F"/>
+          <w:sz w:val="24"/>
+          <w:szCs w:val="24"/>
+          <w:lang w:eastAsia="pt-BR"/>
+        </w:rPr>
+      </w:pPr>
+    </w:p>
+    <w:p>
+      <w:pPr>
+        <w:shd w:val="clear" w:color="auto" w:fill="FFFFFF"/>
+        <w:spacing w:after="0" w:line="320" w:lineRule="atLeast"/>
+        <w:jc w:val="both"/>
+        <w:rPr>
+          <w:rFonts w:ascii="Open Sans" w:eastAsia="Times New Roman" w:hAnsi="Open Sans" w:cs="Open Sans"/>
+          <w:color w:val="4F4F4F"/>
+          <w:sz w:val="24"/>
+          <w:szCs w:val="24"/>
+          <w:lang w:eastAsia="pt-BR"/>
+        </w:rPr>
+      </w:pPr>
+    </w:p>
+    <w:p>
+      <w:pPr>
+        <w:shd w:val="clear" w:color="auto" w:fill="FFFFFF"/>
+        <w:spacing w:after="0" w:line="320" w:lineRule="atLeast"/>
+        <w:jc w:val="both"/>
+        <w:rPr>
+          <w:rFonts w:ascii="Open Sans" w:eastAsia="Times New Roman" w:hAnsi="Open Sans" w:cs="Open Sans"/>
+          <w:color w:val="4F4F4F"/>
+          <w:sz w:val="24"/>
+          <w:szCs w:val="24"/>
+          <w:lang w:eastAsia="pt-BR"/>
+        </w:rPr>
+      </w:pPr>
+    </w:p>
+    <w:p>
+      <w:pPr>
         <w:rPr>
           <w:rFonts w:ascii="Open Sans" w:eastAsia="Times New Roman" w:hAnsi="Open Sans" w:cs="Open Sans"/>
           <w:b/>
@@ -3100,7 +2930,9 @@
           <w:lang w:eastAsia="pt-BR"/>
         </w:rPr>
       </w:pPr>
-      <w:r>
+    </w:p>
+    <w:p>
+      <w:pPr>
         <w:rPr>
           <w:rFonts w:ascii="Open Sans" w:eastAsia="Times New Roman" w:hAnsi="Open Sans" w:cs="Open Sans"/>
           <w:b/>
@@ -3110,7 +2942,18 @@
           <w:szCs w:val="27"/>
           <w:lang w:eastAsia="pt-BR"/>
         </w:rPr>
-        <w:t>1. Realização Reconhecimento de Fala (500 pontos)</w:t>
+      </w:pPr>
+      <w:r>
+        <w:rPr>
+          <w:rFonts w:ascii="Open Sans" w:eastAsia="Times New Roman" w:hAnsi="Open Sans" w:cs="Open Sans"/>
+          <w:b/>
+          <w:bCs/>
+          <w:color w:val="2E3D49"/>
+          <w:sz w:val="27"/>
+          <w:szCs w:val="27"/>
+          <w:lang w:eastAsia="pt-BR"/>
+        </w:rPr>
+        <w:t>6. Realização Fotogrametria (250 pontos)</w:t>
       </w:r>
     </w:p>
     <w:p>
@@ -3136,18 +2979,18 @@
           <w:lang w:eastAsia="pt-BR"/>
         </w:rPr>
         <w:drawing>
-          <wp:anchor distT="0" distB="0" distL="114300" distR="114300" simplePos="0" relativeHeight="251671552" behindDoc="0" locked="0" layoutInCell="1" allowOverlap="1">
+          <wp:anchor distT="0" distB="0" distL="114300" distR="114300" simplePos="0" relativeHeight="251670528" behindDoc="0" locked="0" layoutInCell="1" allowOverlap="1">
             <wp:simplePos x="0" y="0"/>
             <wp:positionH relativeFrom="column">
               <wp:posOffset>-3810</wp:posOffset>
             </wp:positionH>
             <wp:positionV relativeFrom="paragraph">
-              <wp:posOffset>635</wp:posOffset>
+              <wp:posOffset>-1905</wp:posOffset>
             </wp:positionV>
             <wp:extent cx="1224000" cy="1224000"/>
             <wp:effectExtent l="0" t="0" r="0" b="0"/>
             <wp:wrapSquare wrapText="bothSides"/>
-            <wp:docPr id="25" name="Imagem 25" descr="https://lh3.googleusercontent.com/1eMYf2QpmKgbHEifRZKNV0MZenn8zx7_WpIY18e5cs7ZRyrsizmm472rjnqk4IfBT3XqqzmDTueXd3r4Dxc1=s0#w=534&amp;h=534"/>
+            <wp:docPr id="26" name="Imagem 26" descr="https://lh3.googleusercontent.com/WDfzLrMy5X6mBGRD8qNFhaPqFgMckfaE2H-hsD1EAFbriICSBBXfX-wGcATEcJq1BbH31ms39HPEsHKLD18=s0#w=534&amp;h=534"/>
             <wp:cNvGraphicFramePr>
               <a:graphicFrameLocks xmlns:a="http://schemas.openxmlformats.org/drawingml/2006/main" noChangeAspect="1"/>
             </wp:cNvGraphicFramePr>
@@ -3155,7 +2998,7 @@
               <a:graphicData uri="http://schemas.openxmlformats.org/drawingml/2006/picture">
                 <pic:pic xmlns:pic="http://schemas.openxmlformats.org/drawingml/2006/picture">
                   <pic:nvPicPr>
-                    <pic:cNvPr id="0" name="Picture 387" descr="https://lh3.googleusercontent.com/1eMYf2QpmKgbHEifRZKNV0MZenn8zx7_WpIY18e5cs7ZRyrsizmm472rjnqk4IfBT3XqqzmDTueXd3r4Dxc1=s0#w=534&amp;h=534"/>
+                    <pic:cNvPr id="0" name="Picture 386" descr="https://lh3.googleusercontent.com/WDfzLrMy5X6mBGRD8qNFhaPqFgMckfaE2H-hsD1EAFbriICSBBXfX-wGcATEcJq1BbH31ms39HPEsHKLD18=s0#w=534&amp;h=534"/>
                     <pic:cNvPicPr>
                       <a:picLocks noChangeAspect="1" noChangeArrowheads="1"/>
                     </pic:cNvPicPr>
@@ -3200,71 +3043,99 @@
           <w:szCs w:val="24"/>
           <w:lang w:eastAsia="pt-BR"/>
         </w:rPr>
-        <w:t>Use o microfone para entrada e use soluções de Discurso para Texto como meios para causar eventos em seu mundo.</w:t>
-      </w:r>
-    </w:p>
-    <w:p>
-      <w:pPr>
-        <w:shd w:val="clear" w:color="auto" w:fill="FFFFFF"/>
-        <w:spacing w:after="0" w:line="320" w:lineRule="atLeast"/>
-        <w:jc w:val="both"/>
-        <w:rPr>
-          <w:rFonts w:ascii="Open Sans" w:eastAsia="Times New Roman" w:hAnsi="Open Sans" w:cs="Open Sans"/>
-          <w:color w:val="4F4F4F"/>
-          <w:sz w:val="24"/>
-          <w:szCs w:val="24"/>
-          <w:lang w:eastAsia="pt-BR"/>
-        </w:rPr>
-      </w:pPr>
-    </w:p>
-    <w:p>
-      <w:pPr>
-        <w:shd w:val="clear" w:color="auto" w:fill="FFFFFF"/>
-        <w:spacing w:after="0" w:line="320" w:lineRule="atLeast"/>
-        <w:jc w:val="both"/>
-        <w:rPr>
-          <w:rFonts w:ascii="Open Sans" w:eastAsia="Times New Roman" w:hAnsi="Open Sans" w:cs="Open Sans"/>
-          <w:color w:val="4F4F4F"/>
-          <w:sz w:val="24"/>
-          <w:szCs w:val="24"/>
-          <w:lang w:eastAsia="pt-BR"/>
-        </w:rPr>
-      </w:pPr>
-    </w:p>
-    <w:p>
-      <w:pPr>
-        <w:shd w:val="clear" w:color="auto" w:fill="FFFFFF"/>
-        <w:spacing w:after="0" w:line="320" w:lineRule="atLeast"/>
-        <w:jc w:val="both"/>
-        <w:rPr>
-          <w:rFonts w:ascii="Open Sans" w:eastAsia="Times New Roman" w:hAnsi="Open Sans" w:cs="Open Sans"/>
-          <w:color w:val="4F4F4F"/>
-          <w:sz w:val="24"/>
-          <w:szCs w:val="24"/>
-          <w:lang w:eastAsia="pt-BR"/>
-        </w:rPr>
-      </w:pPr>
-    </w:p>
-    <w:p>
-      <w:pPr>
-        <w:shd w:val="clear" w:color="auto" w:fill="FFFFFF"/>
-        <w:spacing w:after="0" w:line="320" w:lineRule="atLeast"/>
-        <w:jc w:val="both"/>
-        <w:rPr>
-          <w:rFonts w:ascii="Open Sans" w:eastAsia="Times New Roman" w:hAnsi="Open Sans" w:cs="Open Sans"/>
-          <w:color w:val="4F4F4F"/>
-          <w:sz w:val="24"/>
-          <w:szCs w:val="24"/>
-          <w:lang w:eastAsia="pt-BR"/>
-        </w:rPr>
-      </w:pPr>
-    </w:p>
-    <w:p>
-      <w:pPr>
-        <w:shd w:val="clear" w:color="auto" w:fill="FFFFFF"/>
-        <w:spacing w:before="420" w:after="75" w:line="320" w:lineRule="atLeast"/>
-        <w:jc w:val="both"/>
-        <w:outlineLvl w:val="2"/>
+        <w:t>Crie seu próprio modelo customizado usando Fotogrametria. Isto envolverá tirar várias fotos de um objeto, e então usar um software para transformar tais fotos em um modelo 3D. Existem muitos aplicativos de PC ou móveis que você pode usar para fazer isso.</w:t>
+      </w:r>
+    </w:p>
+    <w:p>
+      <w:pPr>
+        <w:shd w:val="clear" w:color="auto" w:fill="FFFFFF"/>
+        <w:spacing w:after="0" w:line="320" w:lineRule="atLeast"/>
+        <w:jc w:val="both"/>
+        <w:rPr>
+          <w:rFonts w:ascii="Open Sans" w:eastAsia="Times New Roman" w:hAnsi="Open Sans" w:cs="Open Sans"/>
+          <w:color w:val="4F4F4F"/>
+          <w:sz w:val="24"/>
+          <w:szCs w:val="24"/>
+          <w:lang w:eastAsia="pt-BR"/>
+        </w:rPr>
+      </w:pPr>
+    </w:p>
+    <w:p>
+      <w:pPr>
+        <w:shd w:val="clear" w:color="auto" w:fill="FFFFFF"/>
+        <w:spacing w:after="0" w:line="320" w:lineRule="atLeast"/>
+        <w:jc w:val="both"/>
+        <w:rPr>
+          <w:rFonts w:ascii="Open Sans" w:eastAsia="Times New Roman" w:hAnsi="Open Sans" w:cs="Open Sans"/>
+          <w:color w:val="4F4F4F"/>
+          <w:sz w:val="24"/>
+          <w:szCs w:val="24"/>
+          <w:lang w:eastAsia="pt-BR"/>
+        </w:rPr>
+      </w:pPr>
+    </w:p>
+    <w:p>
+      <w:pPr>
+        <w:shd w:val="clear" w:color="auto" w:fill="FFFFFF"/>
+        <w:spacing w:before="600" w:after="0" w:line="320" w:lineRule="atLeast"/>
+        <w:jc w:val="both"/>
+        <w:outlineLvl w:val="0"/>
+        <w:rPr>
+          <w:rFonts w:ascii="Open Sans" w:eastAsia="Times New Roman" w:hAnsi="Open Sans" w:cs="Open Sans"/>
+          <w:b/>
+          <w:bCs/>
+          <w:color w:val="2E3D49"/>
+          <w:kern w:val="36"/>
+          <w:sz w:val="36"/>
+          <w:szCs w:val="36"/>
+          <w:lang w:eastAsia="pt-BR"/>
+        </w:rPr>
+      </w:pPr>
+      <w:r>
+        <w:rPr>
+          <w:rFonts w:ascii="Open Sans" w:eastAsia="Times New Roman" w:hAnsi="Open Sans" w:cs="Open Sans"/>
+          <w:b/>
+          <w:bCs/>
+          <w:color w:val="14C5E5"/>
+          <w:kern w:val="36"/>
+          <w:sz w:val="36"/>
+          <w:szCs w:val="36"/>
+          <w:lang w:eastAsia="pt-BR"/>
+        </w:rPr>
+        <w:t>Desafios</w:t>
+      </w:r>
+    </w:p>
+    <w:p>
+      <w:pPr>
+        <w:shd w:val="clear" w:color="auto" w:fill="FFFFFF"/>
+        <w:spacing w:before="360" w:after="75" w:line="320" w:lineRule="atLeast"/>
+        <w:jc w:val="both"/>
+        <w:outlineLvl w:val="3"/>
+        <w:rPr>
+          <w:rFonts w:ascii="Open Sans" w:eastAsia="Times New Roman" w:hAnsi="Open Sans" w:cs="Open Sans"/>
+          <w:b/>
+          <w:bCs/>
+          <w:color w:val="2E3D49"/>
+          <w:sz w:val="24"/>
+          <w:szCs w:val="24"/>
+          <w:lang w:eastAsia="pt-BR"/>
+        </w:rPr>
+      </w:pPr>
+      <w:r>
+        <w:rPr>
+          <w:rFonts w:ascii="Open Sans" w:eastAsia="Times New Roman" w:hAnsi="Open Sans" w:cs="Open Sans"/>
+          <w:b/>
+          <w:bCs/>
+          <w:color w:val="2E3D49"/>
+          <w:sz w:val="24"/>
+          <w:szCs w:val="24"/>
+          <w:lang w:eastAsia="pt-BR"/>
+        </w:rPr>
+        <w:t>Complete 500 pontos nesta categoria</w:t>
+      </w:r>
+    </w:p>
+    <w:p>
+      <w:pPr>
         <w:rPr>
           <w:rFonts w:ascii="Open Sans" w:eastAsia="Times New Roman" w:hAnsi="Open Sans" w:cs="Open Sans"/>
           <w:b/>
@@ -3275,7 +3146,9 @@
           <w:lang w:eastAsia="pt-BR"/>
         </w:rPr>
       </w:pPr>
-      <w:r>
+    </w:p>
+    <w:p>
+      <w:pPr>
         <w:rPr>
           <w:rFonts w:ascii="Open Sans" w:eastAsia="Times New Roman" w:hAnsi="Open Sans" w:cs="Open Sans"/>
           <w:b/>
@@ -3285,36 +3158,18 @@
           <w:szCs w:val="27"/>
           <w:lang w:eastAsia="pt-BR"/>
         </w:rPr>
-        <w:t>2. Realização Teste de Usuário (250 pontos)</w:t>
-      </w:r>
-    </w:p>
-    <w:p>
-      <w:pPr>
-        <w:shd w:val="clear" w:color="auto" w:fill="FFFFFF"/>
-        <w:spacing w:before="360" w:after="75" w:line="320" w:lineRule="atLeast"/>
-        <w:jc w:val="both"/>
-        <w:outlineLvl w:val="3"/>
-        <w:rPr>
-          <w:rFonts w:ascii="Open Sans" w:eastAsia="Times New Roman" w:hAnsi="Open Sans" w:cs="Open Sans"/>
-          <w:b/>
-          <w:bCs/>
-          <w:color w:val="2E3D49"/>
-          <w:sz w:val="24"/>
-          <w:szCs w:val="24"/>
-          <w:lang w:eastAsia="pt-BR"/>
-        </w:rPr>
-      </w:pPr>
-      <w:r>
-        <w:rPr>
-          <w:rFonts w:ascii="Open Sans" w:eastAsia="Times New Roman" w:hAnsi="Open Sans" w:cs="Open Sans"/>
-          <w:b/>
-          <w:bCs/>
-          <w:color w:val="2E3D49"/>
-          <w:sz w:val="24"/>
-          <w:szCs w:val="24"/>
-          <w:lang w:eastAsia="pt-BR"/>
-        </w:rPr>
-        <w:t>(2x se você completou 750 pontos em Integridade)</w:t>
+      </w:pPr>
+      <w:r>
+        <w:rPr>
+          <w:rFonts w:ascii="Open Sans" w:eastAsia="Times New Roman" w:hAnsi="Open Sans" w:cs="Open Sans"/>
+          <w:b/>
+          <w:bCs/>
+          <w:color w:val="2E3D49"/>
+          <w:sz w:val="27"/>
+          <w:szCs w:val="27"/>
+          <w:lang w:eastAsia="pt-BR"/>
+        </w:rPr>
+        <w:t>1. Realização Reconhecimento de Fala (500 pontos)</w:t>
       </w:r>
     </w:p>
     <w:p>
@@ -3340,18 +3195,18 @@
           <w:lang w:eastAsia="pt-BR"/>
         </w:rPr>
         <w:drawing>
-          <wp:anchor distT="0" distB="0" distL="114300" distR="114300" simplePos="0" relativeHeight="251672576" behindDoc="0" locked="0" layoutInCell="1" allowOverlap="1">
+          <wp:anchor distT="0" distB="0" distL="114300" distR="114300" simplePos="0" relativeHeight="251671552" behindDoc="0" locked="0" layoutInCell="1" allowOverlap="1">
             <wp:simplePos x="0" y="0"/>
             <wp:positionH relativeFrom="column">
               <wp:posOffset>-3810</wp:posOffset>
             </wp:positionH>
             <wp:positionV relativeFrom="paragraph">
-              <wp:posOffset>0</wp:posOffset>
+              <wp:posOffset>635</wp:posOffset>
             </wp:positionV>
             <wp:extent cx="1224000" cy="1224000"/>
             <wp:effectExtent l="0" t="0" r="0" b="0"/>
             <wp:wrapSquare wrapText="bothSides"/>
-            <wp:docPr id="24" name="Imagem 24" descr="https://lh3.googleusercontent.com/NVQTgY30A09Shl7UbqRDz498DBXrfTLOL-IagWiGMajtSXPfiCFI-n0R-8FSHnpnzNolQn2pwGxD1d_0plU=s0#w=534&amp;h=534"/>
+            <wp:docPr id="25" name="Imagem 25" descr="https://lh3.googleusercontent.com/1eMYf2QpmKgbHEifRZKNV0MZenn8zx7_WpIY18e5cs7ZRyrsizmm472rjnqk4IfBT3XqqzmDTueXd3r4Dxc1=s0#w=534&amp;h=534"/>
             <wp:cNvGraphicFramePr>
               <a:graphicFrameLocks xmlns:a="http://schemas.openxmlformats.org/drawingml/2006/main" noChangeAspect="1"/>
             </wp:cNvGraphicFramePr>
@@ -3359,7 +3214,7 @@
               <a:graphicData uri="http://schemas.openxmlformats.org/drawingml/2006/picture">
                 <pic:pic xmlns:pic="http://schemas.openxmlformats.org/drawingml/2006/picture">
                   <pic:nvPicPr>
-                    <pic:cNvPr id="0" name="Picture 388" descr="https://lh3.googleusercontent.com/NVQTgY30A09Shl7UbqRDz498DBXrfTLOL-IagWiGMajtSXPfiCFI-n0R-8FSHnpnzNolQn2pwGxD1d_0plU=s0#w=534&amp;h=534"/>
+                    <pic:cNvPr id="0" name="Picture 387" descr="https://lh3.googleusercontent.com/1eMYf2QpmKgbHEifRZKNV0MZenn8zx7_WpIY18e5cs7ZRyrsizmm472rjnqk4IfBT3XqqzmDTueXd3r4Dxc1=s0#w=534&amp;h=534"/>
                     <pic:cNvPicPr>
                       <a:picLocks noChangeAspect="1" noChangeArrowheads="1"/>
                     </pic:cNvPicPr>
@@ -3404,64 +3259,8 @@
           <w:szCs w:val="24"/>
           <w:lang w:eastAsia="pt-BR"/>
         </w:rPr>
-        <w:t>Complete pelo menos 2 Testes de Usuário e mostre as notas em seu vídeo sobre o que você aprendeu de cada teste.</w:t>
-      </w:r>
-    </w:p>
-    <w:p>
-      <w:pPr>
-        <w:shd w:val="clear" w:color="auto" w:fill="FFFFFF"/>
-        <w:spacing w:after="0" w:line="320" w:lineRule="atLeast"/>
-        <w:jc w:val="both"/>
-        <w:rPr>
-          <w:rFonts w:ascii="Open Sans" w:eastAsia="Times New Roman" w:hAnsi="Open Sans" w:cs="Open Sans"/>
-          <w:color w:val="4F4F4F"/>
-          <w:sz w:val="24"/>
-          <w:szCs w:val="24"/>
-          <w:lang w:eastAsia="pt-BR"/>
-        </w:rPr>
-      </w:pPr>
-    </w:p>
-    <w:p>
-      <w:pPr>
-        <w:shd w:val="clear" w:color="auto" w:fill="FFFFFF"/>
-        <w:spacing w:after="0" w:line="320" w:lineRule="atLeast"/>
-        <w:jc w:val="both"/>
-        <w:rPr>
-          <w:rFonts w:ascii="Open Sans" w:eastAsia="Times New Roman" w:hAnsi="Open Sans" w:cs="Open Sans"/>
-          <w:color w:val="4F4F4F"/>
-          <w:sz w:val="24"/>
-          <w:szCs w:val="24"/>
-          <w:lang w:eastAsia="pt-BR"/>
-        </w:rPr>
-      </w:pPr>
-    </w:p>
-    <w:p>
-      <w:pPr>
-        <w:shd w:val="clear" w:color="auto" w:fill="FFFFFF"/>
-        <w:spacing w:after="0" w:line="320" w:lineRule="atLeast"/>
-        <w:jc w:val="both"/>
-        <w:rPr>
-          <w:rFonts w:ascii="Open Sans" w:eastAsia="Times New Roman" w:hAnsi="Open Sans" w:cs="Open Sans"/>
-          <w:color w:val="4F4F4F"/>
-          <w:sz w:val="24"/>
-          <w:szCs w:val="24"/>
-          <w:lang w:eastAsia="pt-BR"/>
-        </w:rPr>
-      </w:pPr>
-    </w:p>
-    <w:p>
-      <w:pPr>
-        <w:shd w:val="clear" w:color="auto" w:fill="FFFFFF"/>
-        <w:spacing w:after="0" w:line="320" w:lineRule="atLeast"/>
-        <w:jc w:val="both"/>
-        <w:rPr>
-          <w:rFonts w:ascii="Open Sans" w:eastAsia="Times New Roman" w:hAnsi="Open Sans" w:cs="Open Sans"/>
-          <w:color w:val="4F4F4F"/>
-          <w:sz w:val="24"/>
-          <w:szCs w:val="24"/>
-          <w:lang w:eastAsia="pt-BR"/>
-        </w:rPr>
-      </w:pPr>
+        <w:t>Use o microfone para entrada e use soluções de Discurso para Texto como meios para causar eventos em seu mundo.</w:t>
+      </w:r>
     </w:p>
     <w:p>
       <w:pPr>
@@ -3543,36 +3342,41 @@
           <w:color w:val="2E3D49"/>
           <w:sz w:val="27"/>
           <w:szCs w:val="27"/>
-          <w:lang w:eastAsia="pt-BR"/>
-        </w:rPr>
-        <w:lastRenderedPageBreak/>
-        <w:t xml:space="preserve">3. Realização Compute </w:t>
-      </w:r>
-      <w:proofErr w:type="spellStart"/>
-      <w:r>
-        <w:rPr>
-          <w:rFonts w:ascii="Open Sans" w:eastAsia="Times New Roman" w:hAnsi="Open Sans" w:cs="Open Sans"/>
-          <w:b/>
-          <w:bCs/>
-          <w:color w:val="2E3D49"/>
-          <w:sz w:val="27"/>
-          <w:szCs w:val="27"/>
-          <w:lang w:eastAsia="pt-BR"/>
-        </w:rPr>
-        <w:t>Shader</w:t>
-      </w:r>
-      <w:proofErr w:type="spellEnd"/>
-      <w:r>
-        <w:rPr>
-          <w:rFonts w:ascii="Open Sans" w:eastAsia="Times New Roman" w:hAnsi="Open Sans" w:cs="Open Sans"/>
-          <w:b/>
-          <w:bCs/>
-          <w:color w:val="2E3D49"/>
-          <w:sz w:val="27"/>
-          <w:szCs w:val="27"/>
-          <w:lang w:eastAsia="pt-BR"/>
-        </w:rPr>
-        <w:t xml:space="preserve"> (500 pontos)</w:t>
+          <w:highlight w:val="green"/>
+          <w:lang w:eastAsia="pt-BR"/>
+        </w:rPr>
+        <w:t>2. Realização Teste de Usuário (250 pontos)</w:t>
+      </w:r>
+      <w:bookmarkStart w:id="0" w:name="_GoBack"/>
+      <w:bookmarkEnd w:id="0"/>
+    </w:p>
+    <w:p>
+      <w:pPr>
+        <w:shd w:val="clear" w:color="auto" w:fill="FFFFFF"/>
+        <w:spacing w:before="360" w:after="75" w:line="320" w:lineRule="atLeast"/>
+        <w:jc w:val="both"/>
+        <w:outlineLvl w:val="3"/>
+        <w:rPr>
+          <w:rFonts w:ascii="Open Sans" w:eastAsia="Times New Roman" w:hAnsi="Open Sans" w:cs="Open Sans"/>
+          <w:b/>
+          <w:bCs/>
+          <w:color w:val="2E3D49"/>
+          <w:sz w:val="24"/>
+          <w:szCs w:val="24"/>
+          <w:lang w:eastAsia="pt-BR"/>
+        </w:rPr>
+      </w:pPr>
+      <w:r>
+        <w:rPr>
+          <w:rFonts w:ascii="Open Sans" w:eastAsia="Times New Roman" w:hAnsi="Open Sans" w:cs="Open Sans"/>
+          <w:b/>
+          <w:bCs/>
+          <w:color w:val="2E3D49"/>
+          <w:sz w:val="24"/>
+          <w:szCs w:val="24"/>
+          <w:lang w:eastAsia="pt-BR"/>
+        </w:rPr>
+        <w:t>(2x se você completou 750 pontos em Integridade)</w:t>
       </w:r>
     </w:p>
     <w:p>
@@ -3598,7 +3402,7 @@
           <w:lang w:eastAsia="pt-BR"/>
         </w:rPr>
         <w:drawing>
-          <wp:anchor distT="0" distB="0" distL="114300" distR="114300" simplePos="0" relativeHeight="251673600" behindDoc="0" locked="0" layoutInCell="1" allowOverlap="1">
+          <wp:anchor distT="0" distB="0" distL="114300" distR="114300" simplePos="0" relativeHeight="251672576" behindDoc="0" locked="0" layoutInCell="1" allowOverlap="1">
             <wp:simplePos x="0" y="0"/>
             <wp:positionH relativeFrom="column">
               <wp:posOffset>-3810</wp:posOffset>
@@ -3609,7 +3413,7 @@
             <wp:extent cx="1224000" cy="1224000"/>
             <wp:effectExtent l="0" t="0" r="0" b="0"/>
             <wp:wrapSquare wrapText="bothSides"/>
-            <wp:docPr id="23" name="Imagem 23" descr="https://lh3.googleusercontent.com/1zjCh4OEScAcoEXB1dawLNF5PkDGqC4wjPRLEX5Zdf-XHR8JD5r4D0NudEPayxlICZ1-wplADtgTTSdxb5h6=s0#w=534&amp;h=534"/>
+            <wp:docPr id="24" name="Imagem 24" descr="https://lh3.googleusercontent.com/NVQTgY30A09Shl7UbqRDz498DBXrfTLOL-IagWiGMajtSXPfiCFI-n0R-8FSHnpnzNolQn2pwGxD1d_0plU=s0#w=534&amp;h=534"/>
             <wp:cNvGraphicFramePr>
               <a:graphicFrameLocks xmlns:a="http://schemas.openxmlformats.org/drawingml/2006/main" noChangeAspect="1"/>
             </wp:cNvGraphicFramePr>
@@ -3617,7 +3421,7 @@
               <a:graphicData uri="http://schemas.openxmlformats.org/drawingml/2006/picture">
                 <pic:pic xmlns:pic="http://schemas.openxmlformats.org/drawingml/2006/picture">
                   <pic:nvPicPr>
-                    <pic:cNvPr id="0" name="Picture 389" descr="https://lh3.googleusercontent.com/1zjCh4OEScAcoEXB1dawLNF5PkDGqC4wjPRLEX5Zdf-XHR8JD5r4D0NudEPayxlICZ1-wplADtgTTSdxb5h6=s0#w=534&amp;h=534"/>
+                    <pic:cNvPr id="0" name="Picture 388" descr="https://lh3.googleusercontent.com/NVQTgY30A09Shl7UbqRDz498DBXrfTLOL-IagWiGMajtSXPfiCFI-n0R-8FSHnpnzNolQn2pwGxD1d_0plU=s0#w=534&amp;h=534"/>
                     <pic:cNvPicPr>
                       <a:picLocks noChangeAspect="1" noChangeArrowheads="1"/>
                     </pic:cNvPicPr>
@@ -3662,107 +3466,123 @@
           <w:szCs w:val="24"/>
           <w:lang w:eastAsia="pt-BR"/>
         </w:rPr>
-        <w:t xml:space="preserve">Escreva seu próprio Compute </w:t>
-      </w:r>
-      <w:proofErr w:type="spellStart"/>
-      <w:r>
-        <w:rPr>
-          <w:rFonts w:ascii="Open Sans" w:eastAsia="Times New Roman" w:hAnsi="Open Sans" w:cs="Open Sans"/>
-          <w:color w:val="4F4F4F"/>
-          <w:sz w:val="24"/>
-          <w:szCs w:val="24"/>
-          <w:lang w:eastAsia="pt-BR"/>
-        </w:rPr>
-        <w:t>Shader</w:t>
-      </w:r>
-      <w:proofErr w:type="spellEnd"/>
-      <w:r>
-        <w:rPr>
-          <w:rFonts w:ascii="Open Sans" w:eastAsia="Times New Roman" w:hAnsi="Open Sans" w:cs="Open Sans"/>
-          <w:color w:val="4F4F4F"/>
-          <w:sz w:val="24"/>
-          <w:szCs w:val="24"/>
-          <w:lang w:eastAsia="pt-BR"/>
-        </w:rPr>
-        <w:t xml:space="preserve"> e explique o que ele faz no seu vídeo.</w:t>
-      </w:r>
-    </w:p>
-    <w:p>
-      <w:pPr>
-        <w:shd w:val="clear" w:color="auto" w:fill="FFFFFF"/>
-        <w:spacing w:after="0" w:line="320" w:lineRule="atLeast"/>
-        <w:jc w:val="both"/>
-        <w:rPr>
-          <w:rFonts w:ascii="Open Sans" w:eastAsia="Times New Roman" w:hAnsi="Open Sans" w:cs="Open Sans"/>
-          <w:color w:val="4F4F4F"/>
-          <w:sz w:val="24"/>
-          <w:szCs w:val="24"/>
-          <w:lang w:eastAsia="pt-BR"/>
-        </w:rPr>
-      </w:pPr>
-    </w:p>
-    <w:p>
-      <w:pPr>
-        <w:shd w:val="clear" w:color="auto" w:fill="FFFFFF"/>
-        <w:spacing w:after="0" w:line="320" w:lineRule="atLeast"/>
-        <w:jc w:val="both"/>
-        <w:rPr>
-          <w:rFonts w:ascii="Open Sans" w:eastAsia="Times New Roman" w:hAnsi="Open Sans" w:cs="Open Sans"/>
-          <w:color w:val="4F4F4F"/>
-          <w:sz w:val="24"/>
-          <w:szCs w:val="24"/>
-          <w:lang w:eastAsia="pt-BR"/>
-        </w:rPr>
-      </w:pPr>
-    </w:p>
-    <w:p>
-      <w:pPr>
-        <w:shd w:val="clear" w:color="auto" w:fill="FFFFFF"/>
-        <w:spacing w:after="0" w:line="320" w:lineRule="atLeast"/>
-        <w:jc w:val="both"/>
-        <w:rPr>
-          <w:rFonts w:ascii="Open Sans" w:eastAsia="Times New Roman" w:hAnsi="Open Sans" w:cs="Open Sans"/>
-          <w:color w:val="4F4F4F"/>
-          <w:sz w:val="24"/>
-          <w:szCs w:val="24"/>
-          <w:lang w:eastAsia="pt-BR"/>
-        </w:rPr>
-      </w:pPr>
-    </w:p>
-    <w:p>
-      <w:pPr>
-        <w:shd w:val="clear" w:color="auto" w:fill="FFFFFF"/>
-        <w:spacing w:after="0" w:line="320" w:lineRule="atLeast"/>
-        <w:jc w:val="both"/>
-        <w:rPr>
-          <w:rFonts w:ascii="Open Sans" w:eastAsia="Times New Roman" w:hAnsi="Open Sans" w:cs="Open Sans"/>
-          <w:color w:val="4F4F4F"/>
-          <w:sz w:val="24"/>
-          <w:szCs w:val="24"/>
-          <w:lang w:eastAsia="pt-BR"/>
-        </w:rPr>
-      </w:pPr>
-    </w:p>
-    <w:p>
-      <w:pPr>
-        <w:shd w:val="clear" w:color="auto" w:fill="FFFFFF"/>
-        <w:spacing w:after="0" w:line="320" w:lineRule="atLeast"/>
-        <w:jc w:val="both"/>
-        <w:rPr>
-          <w:rFonts w:ascii="Open Sans" w:eastAsia="Times New Roman" w:hAnsi="Open Sans" w:cs="Open Sans"/>
-          <w:color w:val="4F4F4F"/>
-          <w:sz w:val="24"/>
-          <w:szCs w:val="24"/>
-          <w:lang w:eastAsia="pt-BR"/>
-        </w:rPr>
-      </w:pPr>
-    </w:p>
-    <w:p>
-      <w:pPr>
-        <w:shd w:val="clear" w:color="auto" w:fill="FFFFFF"/>
-        <w:spacing w:before="420" w:after="75" w:line="320" w:lineRule="atLeast"/>
-        <w:jc w:val="both"/>
-        <w:outlineLvl w:val="2"/>
+        <w:t>Complete pelo menos 2 Testes de Usuário e mostre as notas em seu vídeo sobre o que você aprendeu de cada teste.</w:t>
+      </w:r>
+    </w:p>
+    <w:p>
+      <w:pPr>
+        <w:shd w:val="clear" w:color="auto" w:fill="FFFFFF"/>
+        <w:spacing w:after="0" w:line="320" w:lineRule="atLeast"/>
+        <w:jc w:val="both"/>
+        <w:rPr>
+          <w:rFonts w:ascii="Open Sans" w:eastAsia="Times New Roman" w:hAnsi="Open Sans" w:cs="Open Sans"/>
+          <w:color w:val="4F4F4F"/>
+          <w:sz w:val="24"/>
+          <w:szCs w:val="24"/>
+          <w:lang w:eastAsia="pt-BR"/>
+        </w:rPr>
+      </w:pPr>
+    </w:p>
+    <w:p>
+      <w:pPr>
+        <w:shd w:val="clear" w:color="auto" w:fill="FFFFFF"/>
+        <w:spacing w:after="0" w:line="320" w:lineRule="atLeast"/>
+        <w:jc w:val="both"/>
+        <w:rPr>
+          <w:rFonts w:ascii="Open Sans" w:eastAsia="Times New Roman" w:hAnsi="Open Sans" w:cs="Open Sans"/>
+          <w:color w:val="4F4F4F"/>
+          <w:sz w:val="24"/>
+          <w:szCs w:val="24"/>
+          <w:lang w:eastAsia="pt-BR"/>
+        </w:rPr>
+      </w:pPr>
+    </w:p>
+    <w:p>
+      <w:pPr>
+        <w:shd w:val="clear" w:color="auto" w:fill="FFFFFF"/>
+        <w:spacing w:after="0" w:line="320" w:lineRule="atLeast"/>
+        <w:jc w:val="both"/>
+        <w:rPr>
+          <w:rFonts w:ascii="Open Sans" w:eastAsia="Times New Roman" w:hAnsi="Open Sans" w:cs="Open Sans"/>
+          <w:color w:val="4F4F4F"/>
+          <w:sz w:val="24"/>
+          <w:szCs w:val="24"/>
+          <w:lang w:eastAsia="pt-BR"/>
+        </w:rPr>
+      </w:pPr>
+    </w:p>
+    <w:p>
+      <w:pPr>
+        <w:shd w:val="clear" w:color="auto" w:fill="FFFFFF"/>
+        <w:spacing w:after="0" w:line="320" w:lineRule="atLeast"/>
+        <w:jc w:val="both"/>
+        <w:rPr>
+          <w:rFonts w:ascii="Open Sans" w:eastAsia="Times New Roman" w:hAnsi="Open Sans" w:cs="Open Sans"/>
+          <w:color w:val="4F4F4F"/>
+          <w:sz w:val="24"/>
+          <w:szCs w:val="24"/>
+          <w:lang w:eastAsia="pt-BR"/>
+        </w:rPr>
+      </w:pPr>
+    </w:p>
+    <w:p>
+      <w:pPr>
+        <w:shd w:val="clear" w:color="auto" w:fill="FFFFFF"/>
+        <w:spacing w:after="0" w:line="320" w:lineRule="atLeast"/>
+        <w:jc w:val="both"/>
+        <w:rPr>
+          <w:rFonts w:ascii="Open Sans" w:eastAsia="Times New Roman" w:hAnsi="Open Sans" w:cs="Open Sans"/>
+          <w:color w:val="4F4F4F"/>
+          <w:sz w:val="24"/>
+          <w:szCs w:val="24"/>
+          <w:lang w:eastAsia="pt-BR"/>
+        </w:rPr>
+      </w:pPr>
+    </w:p>
+    <w:p>
+      <w:pPr>
+        <w:shd w:val="clear" w:color="auto" w:fill="FFFFFF"/>
+        <w:spacing w:after="0" w:line="320" w:lineRule="atLeast"/>
+        <w:jc w:val="both"/>
+        <w:rPr>
+          <w:rFonts w:ascii="Open Sans" w:eastAsia="Times New Roman" w:hAnsi="Open Sans" w:cs="Open Sans"/>
+          <w:color w:val="4F4F4F"/>
+          <w:sz w:val="24"/>
+          <w:szCs w:val="24"/>
+          <w:lang w:eastAsia="pt-BR"/>
+        </w:rPr>
+      </w:pPr>
+    </w:p>
+    <w:p>
+      <w:pPr>
+        <w:shd w:val="clear" w:color="auto" w:fill="FFFFFF"/>
+        <w:spacing w:after="0" w:line="320" w:lineRule="atLeast"/>
+        <w:jc w:val="both"/>
+        <w:rPr>
+          <w:rFonts w:ascii="Open Sans" w:eastAsia="Times New Roman" w:hAnsi="Open Sans" w:cs="Open Sans"/>
+          <w:color w:val="4F4F4F"/>
+          <w:sz w:val="24"/>
+          <w:szCs w:val="24"/>
+          <w:lang w:eastAsia="pt-BR"/>
+        </w:rPr>
+      </w:pPr>
+    </w:p>
+    <w:p>
+      <w:pPr>
+        <w:shd w:val="clear" w:color="auto" w:fill="FFFFFF"/>
+        <w:spacing w:after="0" w:line="320" w:lineRule="atLeast"/>
+        <w:jc w:val="both"/>
+        <w:rPr>
+          <w:rFonts w:ascii="Open Sans" w:eastAsia="Times New Roman" w:hAnsi="Open Sans" w:cs="Open Sans"/>
+          <w:color w:val="4F4F4F"/>
+          <w:sz w:val="24"/>
+          <w:szCs w:val="24"/>
+          <w:lang w:eastAsia="pt-BR"/>
+        </w:rPr>
+      </w:pPr>
+    </w:p>
+    <w:p>
+      <w:pPr>
         <w:rPr>
           <w:rFonts w:ascii="Open Sans" w:eastAsia="Times New Roman" w:hAnsi="Open Sans" w:cs="Open Sans"/>
           <w:b/>
@@ -3783,7 +3603,34 @@
           <w:szCs w:val="27"/>
           <w:lang w:eastAsia="pt-BR"/>
         </w:rPr>
-        <w:t>4. Realização Multiplayer (500 pontos)</w:t>
+        <w:lastRenderedPageBreak/>
+        <w:t xml:space="preserve">3. Realização Compute </w:t>
+      </w:r>
+      <w:proofErr w:type="spellStart"/>
+      <w:r>
+        <w:rPr>
+          <w:rFonts w:ascii="Open Sans" w:eastAsia="Times New Roman" w:hAnsi="Open Sans" w:cs="Open Sans"/>
+          <w:b/>
+          <w:bCs/>
+          <w:color w:val="2E3D49"/>
+          <w:sz w:val="27"/>
+          <w:szCs w:val="27"/>
+          <w:lang w:eastAsia="pt-BR"/>
+        </w:rPr>
+        <w:t>Shader</w:t>
+      </w:r>
+      <w:proofErr w:type="spellEnd"/>
+      <w:r>
+        <w:rPr>
+          <w:rFonts w:ascii="Open Sans" w:eastAsia="Times New Roman" w:hAnsi="Open Sans" w:cs="Open Sans"/>
+          <w:b/>
+          <w:bCs/>
+          <w:color w:val="2E3D49"/>
+          <w:sz w:val="27"/>
+          <w:szCs w:val="27"/>
+          <w:lang w:eastAsia="pt-BR"/>
+        </w:rPr>
+        <w:t xml:space="preserve"> (500 pontos)</w:t>
       </w:r>
     </w:p>
     <w:p>
@@ -3809,18 +3656,18 @@
           <w:lang w:eastAsia="pt-BR"/>
         </w:rPr>
         <w:drawing>
-          <wp:anchor distT="0" distB="0" distL="114300" distR="114300" simplePos="0" relativeHeight="251674624" behindDoc="0" locked="0" layoutInCell="1" allowOverlap="1">
+          <wp:anchor distT="0" distB="0" distL="114300" distR="114300" simplePos="0" relativeHeight="251673600" behindDoc="0" locked="0" layoutInCell="1" allowOverlap="1">
             <wp:simplePos x="0" y="0"/>
             <wp:positionH relativeFrom="column">
               <wp:posOffset>-3810</wp:posOffset>
             </wp:positionH>
             <wp:positionV relativeFrom="paragraph">
-              <wp:posOffset>-1905</wp:posOffset>
+              <wp:posOffset>0</wp:posOffset>
             </wp:positionV>
             <wp:extent cx="1224000" cy="1224000"/>
             <wp:effectExtent l="0" t="0" r="0" b="0"/>
             <wp:wrapSquare wrapText="bothSides"/>
-            <wp:docPr id="22" name="Imagem 22" descr="https://lh3.googleusercontent.com/VvtK4QxIniuU9VYUredxKgzerz-RKoFqMVMx4nwVbB07loqnvFZnJ4bwLtKeCDGNDdzIvhst-koHFK_d04hj=s0#w=534&amp;h=534"/>
+            <wp:docPr id="23" name="Imagem 23" descr="https://lh3.googleusercontent.com/1zjCh4OEScAcoEXB1dawLNF5PkDGqC4wjPRLEX5Zdf-XHR8JD5r4D0NudEPayxlICZ1-wplADtgTTSdxb5h6=s0#w=534&amp;h=534"/>
             <wp:cNvGraphicFramePr>
               <a:graphicFrameLocks xmlns:a="http://schemas.openxmlformats.org/drawingml/2006/main" noChangeAspect="1"/>
             </wp:cNvGraphicFramePr>
@@ -3828,7 +3675,7 @@
               <a:graphicData uri="http://schemas.openxmlformats.org/drawingml/2006/picture">
                 <pic:pic xmlns:pic="http://schemas.openxmlformats.org/drawingml/2006/picture">
                   <pic:nvPicPr>
-                    <pic:cNvPr id="0" name="Picture 390" descr="https://lh3.googleusercontent.com/VvtK4QxIniuU9VYUredxKgzerz-RKoFqMVMx4nwVbB07loqnvFZnJ4bwLtKeCDGNDdzIvhst-koHFK_d04hj=s0#w=534&amp;h=534"/>
+                    <pic:cNvPr id="0" name="Picture 389" descr="https://lh3.googleusercontent.com/1zjCh4OEScAcoEXB1dawLNF5PkDGqC4wjPRLEX5Zdf-XHR8JD5r4D0NudEPayxlICZ1-wplADtgTTSdxb5h6=s0#w=534&amp;h=534"/>
                     <pic:cNvPicPr>
                       <a:picLocks noChangeAspect="1" noChangeArrowheads="1"/>
                     </pic:cNvPicPr>
@@ -3873,71 +3720,103 @@
           <w:szCs w:val="24"/>
           <w:lang w:eastAsia="pt-BR"/>
         </w:rPr>
-        <w:t>Use uma solução de rede para permitir que 2 ou mais jogadores joguem uns com os outros.</w:t>
-      </w:r>
-    </w:p>
-    <w:p>
-      <w:pPr>
-        <w:shd w:val="clear" w:color="auto" w:fill="FFFFFF"/>
-        <w:spacing w:after="0" w:line="320" w:lineRule="atLeast"/>
-        <w:jc w:val="both"/>
-        <w:rPr>
-          <w:rFonts w:ascii="Open Sans" w:eastAsia="Times New Roman" w:hAnsi="Open Sans" w:cs="Open Sans"/>
-          <w:color w:val="4F4F4F"/>
-          <w:sz w:val="24"/>
-          <w:szCs w:val="24"/>
-          <w:lang w:eastAsia="pt-BR"/>
-        </w:rPr>
-      </w:pPr>
-    </w:p>
-    <w:p>
-      <w:pPr>
-        <w:shd w:val="clear" w:color="auto" w:fill="FFFFFF"/>
-        <w:spacing w:after="0" w:line="320" w:lineRule="atLeast"/>
-        <w:jc w:val="both"/>
-        <w:rPr>
-          <w:rFonts w:ascii="Open Sans" w:eastAsia="Times New Roman" w:hAnsi="Open Sans" w:cs="Open Sans"/>
-          <w:color w:val="4F4F4F"/>
-          <w:sz w:val="24"/>
-          <w:szCs w:val="24"/>
-          <w:lang w:eastAsia="pt-BR"/>
-        </w:rPr>
-      </w:pPr>
-    </w:p>
-    <w:p>
-      <w:pPr>
-        <w:shd w:val="clear" w:color="auto" w:fill="FFFFFF"/>
-        <w:spacing w:after="0" w:line="320" w:lineRule="atLeast"/>
-        <w:jc w:val="both"/>
-        <w:rPr>
-          <w:rFonts w:ascii="Open Sans" w:eastAsia="Times New Roman" w:hAnsi="Open Sans" w:cs="Open Sans"/>
-          <w:color w:val="4F4F4F"/>
-          <w:sz w:val="24"/>
-          <w:szCs w:val="24"/>
-          <w:lang w:eastAsia="pt-BR"/>
-        </w:rPr>
-      </w:pPr>
-    </w:p>
-    <w:p>
-      <w:pPr>
-        <w:shd w:val="clear" w:color="auto" w:fill="FFFFFF"/>
-        <w:spacing w:after="0" w:line="320" w:lineRule="atLeast"/>
-        <w:jc w:val="both"/>
-        <w:rPr>
-          <w:rFonts w:ascii="Open Sans" w:eastAsia="Times New Roman" w:hAnsi="Open Sans" w:cs="Open Sans"/>
-          <w:color w:val="4F4F4F"/>
-          <w:sz w:val="24"/>
-          <w:szCs w:val="24"/>
-          <w:lang w:eastAsia="pt-BR"/>
-        </w:rPr>
-      </w:pPr>
-    </w:p>
-    <w:p>
-      <w:pPr>
-        <w:shd w:val="clear" w:color="auto" w:fill="FFFFFF"/>
-        <w:spacing w:before="420" w:after="75" w:line="320" w:lineRule="atLeast"/>
-        <w:jc w:val="both"/>
-        <w:outlineLvl w:val="2"/>
+        <w:t xml:space="preserve">Escreva seu próprio Compute </w:t>
+      </w:r>
+      <w:proofErr w:type="spellStart"/>
+      <w:r>
+        <w:rPr>
+          <w:rFonts w:ascii="Open Sans" w:eastAsia="Times New Roman" w:hAnsi="Open Sans" w:cs="Open Sans"/>
+          <w:color w:val="4F4F4F"/>
+          <w:sz w:val="24"/>
+          <w:szCs w:val="24"/>
+          <w:lang w:eastAsia="pt-BR"/>
+        </w:rPr>
+        <w:t>Shader</w:t>
+      </w:r>
+      <w:proofErr w:type="spellEnd"/>
+      <w:r>
+        <w:rPr>
+          <w:rFonts w:ascii="Open Sans" w:eastAsia="Times New Roman" w:hAnsi="Open Sans" w:cs="Open Sans"/>
+          <w:color w:val="4F4F4F"/>
+          <w:sz w:val="24"/>
+          <w:szCs w:val="24"/>
+          <w:lang w:eastAsia="pt-BR"/>
+        </w:rPr>
+        <w:t xml:space="preserve"> e explique o que ele faz no seu vídeo.</w:t>
+      </w:r>
+    </w:p>
+    <w:p>
+      <w:pPr>
+        <w:shd w:val="clear" w:color="auto" w:fill="FFFFFF"/>
+        <w:spacing w:after="0" w:line="320" w:lineRule="atLeast"/>
+        <w:jc w:val="both"/>
+        <w:rPr>
+          <w:rFonts w:ascii="Open Sans" w:eastAsia="Times New Roman" w:hAnsi="Open Sans" w:cs="Open Sans"/>
+          <w:color w:val="4F4F4F"/>
+          <w:sz w:val="24"/>
+          <w:szCs w:val="24"/>
+          <w:lang w:eastAsia="pt-BR"/>
+        </w:rPr>
+      </w:pPr>
+    </w:p>
+    <w:p>
+      <w:pPr>
+        <w:shd w:val="clear" w:color="auto" w:fill="FFFFFF"/>
+        <w:spacing w:after="0" w:line="320" w:lineRule="atLeast"/>
+        <w:jc w:val="both"/>
+        <w:rPr>
+          <w:rFonts w:ascii="Open Sans" w:eastAsia="Times New Roman" w:hAnsi="Open Sans" w:cs="Open Sans"/>
+          <w:color w:val="4F4F4F"/>
+          <w:sz w:val="24"/>
+          <w:szCs w:val="24"/>
+          <w:lang w:eastAsia="pt-BR"/>
+        </w:rPr>
+      </w:pPr>
+    </w:p>
+    <w:p>
+      <w:pPr>
+        <w:shd w:val="clear" w:color="auto" w:fill="FFFFFF"/>
+        <w:spacing w:after="0" w:line="320" w:lineRule="atLeast"/>
+        <w:jc w:val="both"/>
+        <w:rPr>
+          <w:rFonts w:ascii="Open Sans" w:eastAsia="Times New Roman" w:hAnsi="Open Sans" w:cs="Open Sans"/>
+          <w:color w:val="4F4F4F"/>
+          <w:sz w:val="24"/>
+          <w:szCs w:val="24"/>
+          <w:lang w:eastAsia="pt-BR"/>
+        </w:rPr>
+      </w:pPr>
+    </w:p>
+    <w:p>
+      <w:pPr>
+        <w:shd w:val="clear" w:color="auto" w:fill="FFFFFF"/>
+        <w:spacing w:after="0" w:line="320" w:lineRule="atLeast"/>
+        <w:jc w:val="both"/>
+        <w:rPr>
+          <w:rFonts w:ascii="Open Sans" w:eastAsia="Times New Roman" w:hAnsi="Open Sans" w:cs="Open Sans"/>
+          <w:color w:val="4F4F4F"/>
+          <w:sz w:val="24"/>
+          <w:szCs w:val="24"/>
+          <w:lang w:eastAsia="pt-BR"/>
+        </w:rPr>
+      </w:pPr>
+    </w:p>
+    <w:p>
+      <w:pPr>
+        <w:shd w:val="clear" w:color="auto" w:fill="FFFFFF"/>
+        <w:spacing w:after="0" w:line="320" w:lineRule="atLeast"/>
+        <w:jc w:val="both"/>
+        <w:rPr>
+          <w:rFonts w:ascii="Open Sans" w:eastAsia="Times New Roman" w:hAnsi="Open Sans" w:cs="Open Sans"/>
+          <w:color w:val="4F4F4F"/>
+          <w:sz w:val="24"/>
+          <w:szCs w:val="24"/>
+          <w:lang w:eastAsia="pt-BR"/>
+        </w:rPr>
+      </w:pPr>
+    </w:p>
+    <w:p>
+      <w:pPr>
         <w:rPr>
           <w:rFonts w:ascii="Open Sans" w:eastAsia="Times New Roman" w:hAnsi="Open Sans" w:cs="Open Sans"/>
           <w:b/>
@@ -3948,7 +3827,9 @@
           <w:lang w:eastAsia="pt-BR"/>
         </w:rPr>
       </w:pPr>
-      <w:r>
+    </w:p>
+    <w:p>
+      <w:pPr>
         <w:rPr>
           <w:rFonts w:ascii="Open Sans" w:eastAsia="Times New Roman" w:hAnsi="Open Sans" w:cs="Open Sans"/>
           <w:b/>
@@ -3958,7 +3839,18 @@
           <w:szCs w:val="27"/>
           <w:lang w:eastAsia="pt-BR"/>
         </w:rPr>
-        <w:t>5. Realização Vídeo de Realidade Mista (500 pontos)</w:t>
+      </w:pPr>
+      <w:r>
+        <w:rPr>
+          <w:rFonts w:ascii="Open Sans" w:eastAsia="Times New Roman" w:hAnsi="Open Sans" w:cs="Open Sans"/>
+          <w:b/>
+          <w:bCs/>
+          <w:color w:val="2E3D49"/>
+          <w:sz w:val="27"/>
+          <w:szCs w:val="27"/>
+          <w:lang w:eastAsia="pt-BR"/>
+        </w:rPr>
+        <w:t>4. Realização Multiplayer (500 pontos)</w:t>
       </w:r>
     </w:p>
     <w:p>
@@ -3984,18 +3876,18 @@
           <w:lang w:eastAsia="pt-BR"/>
         </w:rPr>
         <w:drawing>
-          <wp:anchor distT="0" distB="0" distL="114300" distR="114300" simplePos="0" relativeHeight="251675648" behindDoc="0" locked="0" layoutInCell="1" allowOverlap="1">
+          <wp:anchor distT="0" distB="0" distL="114300" distR="114300" simplePos="0" relativeHeight="251674624" behindDoc="0" locked="0" layoutInCell="1" allowOverlap="1">
             <wp:simplePos x="0" y="0"/>
             <wp:positionH relativeFrom="column">
               <wp:posOffset>-3810</wp:posOffset>
             </wp:positionH>
             <wp:positionV relativeFrom="paragraph">
-              <wp:posOffset>-4445</wp:posOffset>
+              <wp:posOffset>-1905</wp:posOffset>
             </wp:positionV>
             <wp:extent cx="1224000" cy="1224000"/>
             <wp:effectExtent l="0" t="0" r="0" b="0"/>
             <wp:wrapSquare wrapText="bothSides"/>
-            <wp:docPr id="21" name="Imagem 21" descr="https://lh3.googleusercontent.com/Vm48AHlmlyCFxKYvfYUcQoK-qPhf-BhT_1vM5cYwJlMrhyWNsyANU_jyiMPX6IhLppOmWA_KK4cX1cprZQ=s0#w=534&amp;h=534"/>
+            <wp:docPr id="22" name="Imagem 22" descr="https://lh3.googleusercontent.com/VvtK4QxIniuU9VYUredxKgzerz-RKoFqMVMx4nwVbB07loqnvFZnJ4bwLtKeCDGNDdzIvhst-koHFK_d04hj=s0#w=534&amp;h=534"/>
             <wp:cNvGraphicFramePr>
               <a:graphicFrameLocks xmlns:a="http://schemas.openxmlformats.org/drawingml/2006/main" noChangeAspect="1"/>
             </wp:cNvGraphicFramePr>
@@ -4003,7 +3895,7 @@
               <a:graphicData uri="http://schemas.openxmlformats.org/drawingml/2006/picture">
                 <pic:pic xmlns:pic="http://schemas.openxmlformats.org/drawingml/2006/picture">
                   <pic:nvPicPr>
-                    <pic:cNvPr id="0" name="Picture 391" descr="https://lh3.googleusercontent.com/Vm48AHlmlyCFxKYvfYUcQoK-qPhf-BhT_1vM5cYwJlMrhyWNsyANU_jyiMPX6IhLppOmWA_KK4cX1cprZQ=s0#w=534&amp;h=534"/>
+                    <pic:cNvPr id="0" name="Picture 390" descr="https://lh3.googleusercontent.com/VvtK4QxIniuU9VYUredxKgzerz-RKoFqMVMx4nwVbB07loqnvFZnJ4bwLtKeCDGNDdzIvhst-koHFK_d04hj=s0#w=534&amp;h=534"/>
                     <pic:cNvPicPr>
                       <a:picLocks noChangeAspect="1" noChangeArrowheads="1"/>
                     </pic:cNvPicPr>
@@ -4048,52 +3940,67 @@
           <w:szCs w:val="24"/>
           <w:lang w:eastAsia="pt-BR"/>
         </w:rPr>
-        <w:t>Em seu vídeo enviado, grave sua experiência de VR em realidade mista. </w:t>
-      </w:r>
-      <w:hyperlink r:id="rId22" w:tgtFrame="_blank" w:history="1">
-        <w:r>
-          <w:rPr>
-            <w:rFonts w:ascii="Open Sans" w:eastAsia="Times New Roman" w:hAnsi="Open Sans" w:cs="Open Sans"/>
-            <w:color w:val="02B3E4"/>
-            <w:sz w:val="24"/>
-            <w:szCs w:val="24"/>
-            <w:u w:val="single"/>
-            <w:lang w:eastAsia="pt-BR"/>
-          </w:rPr>
-          <w:t>Aqui está um vídeo de exemplo</w:t>
-        </w:r>
-      </w:hyperlink>
-      <w:r>
-        <w:rPr>
-          <w:rFonts w:ascii="Open Sans" w:eastAsia="Times New Roman" w:hAnsi="Open Sans" w:cs="Open Sans"/>
-          <w:color w:val="4F4F4F"/>
-          <w:sz w:val="24"/>
-          <w:szCs w:val="24"/>
-          <w:lang w:eastAsia="pt-BR"/>
-        </w:rPr>
-        <w:t>. Você precisará de uma tela verde e então vai precisar seguir as instruções online (existem muitos vídeos e textos sobre como fazer isso) para gravar sua experiência corretamente e então compor a saída.</w:t>
-      </w:r>
-    </w:p>
-    <w:p>
-      <w:pPr>
-        <w:shd w:val="clear" w:color="auto" w:fill="FFFFFF"/>
-        <w:spacing w:after="0" w:line="320" w:lineRule="atLeast"/>
-        <w:jc w:val="both"/>
-        <w:rPr>
-          <w:rFonts w:ascii="Open Sans" w:eastAsia="Times New Roman" w:hAnsi="Open Sans" w:cs="Open Sans"/>
-          <w:color w:val="4F4F4F"/>
-          <w:sz w:val="24"/>
-          <w:szCs w:val="24"/>
-          <w:lang w:eastAsia="pt-BR"/>
-        </w:rPr>
-      </w:pPr>
-    </w:p>
-    <w:p>
-      <w:pPr>
-        <w:shd w:val="clear" w:color="auto" w:fill="FFFFFF"/>
-        <w:spacing w:before="420" w:after="75" w:line="320" w:lineRule="atLeast"/>
-        <w:jc w:val="both"/>
-        <w:outlineLvl w:val="2"/>
+        <w:t>Use uma solução de rede para permitir que 2 ou mais jogadores joguem uns com os outros.</w:t>
+      </w:r>
+    </w:p>
+    <w:p>
+      <w:pPr>
+        <w:shd w:val="clear" w:color="auto" w:fill="FFFFFF"/>
+        <w:spacing w:after="0" w:line="320" w:lineRule="atLeast"/>
+        <w:jc w:val="both"/>
+        <w:rPr>
+          <w:rFonts w:ascii="Open Sans" w:eastAsia="Times New Roman" w:hAnsi="Open Sans" w:cs="Open Sans"/>
+          <w:color w:val="4F4F4F"/>
+          <w:sz w:val="24"/>
+          <w:szCs w:val="24"/>
+          <w:lang w:eastAsia="pt-BR"/>
+        </w:rPr>
+      </w:pPr>
+    </w:p>
+    <w:p>
+      <w:pPr>
+        <w:shd w:val="clear" w:color="auto" w:fill="FFFFFF"/>
+        <w:spacing w:after="0" w:line="320" w:lineRule="atLeast"/>
+        <w:jc w:val="both"/>
+        <w:rPr>
+          <w:rFonts w:ascii="Open Sans" w:eastAsia="Times New Roman" w:hAnsi="Open Sans" w:cs="Open Sans"/>
+          <w:color w:val="4F4F4F"/>
+          <w:sz w:val="24"/>
+          <w:szCs w:val="24"/>
+          <w:lang w:eastAsia="pt-BR"/>
+        </w:rPr>
+      </w:pPr>
+    </w:p>
+    <w:p>
+      <w:pPr>
+        <w:shd w:val="clear" w:color="auto" w:fill="FFFFFF"/>
+        <w:spacing w:after="0" w:line="320" w:lineRule="atLeast"/>
+        <w:jc w:val="both"/>
+        <w:rPr>
+          <w:rFonts w:ascii="Open Sans" w:eastAsia="Times New Roman" w:hAnsi="Open Sans" w:cs="Open Sans"/>
+          <w:color w:val="4F4F4F"/>
+          <w:sz w:val="24"/>
+          <w:szCs w:val="24"/>
+          <w:lang w:eastAsia="pt-BR"/>
+        </w:rPr>
+      </w:pPr>
+    </w:p>
+    <w:p>
+      <w:pPr>
+        <w:shd w:val="clear" w:color="auto" w:fill="FFFFFF"/>
+        <w:spacing w:after="0" w:line="320" w:lineRule="atLeast"/>
+        <w:jc w:val="both"/>
+        <w:rPr>
+          <w:rFonts w:ascii="Open Sans" w:eastAsia="Times New Roman" w:hAnsi="Open Sans" w:cs="Open Sans"/>
+          <w:color w:val="4F4F4F"/>
+          <w:sz w:val="24"/>
+          <w:szCs w:val="24"/>
+          <w:lang w:eastAsia="pt-BR"/>
+        </w:rPr>
+      </w:pPr>
+    </w:p>
+    <w:p>
+      <w:pPr>
         <w:rPr>
           <w:rFonts w:ascii="Open Sans" w:eastAsia="Times New Roman" w:hAnsi="Open Sans" w:cs="Open Sans"/>
           <w:b/>
@@ -4104,7 +4011,9 @@
           <w:lang w:eastAsia="pt-BR"/>
         </w:rPr>
       </w:pPr>
-      <w:r>
+    </w:p>
+    <w:p>
+      <w:pPr>
         <w:rPr>
           <w:rFonts w:ascii="Open Sans" w:eastAsia="Times New Roman" w:hAnsi="Open Sans" w:cs="Open Sans"/>
           <w:b/>
@@ -4114,7 +4023,18 @@
           <w:szCs w:val="27"/>
           <w:lang w:eastAsia="pt-BR"/>
         </w:rPr>
-        <w:t>6. Realização Loja de Aplicativos (1000 pontos)</w:t>
+      </w:pPr>
+      <w:r>
+        <w:rPr>
+          <w:rFonts w:ascii="Open Sans" w:eastAsia="Times New Roman" w:hAnsi="Open Sans" w:cs="Open Sans"/>
+          <w:b/>
+          <w:bCs/>
+          <w:color w:val="2E3D49"/>
+          <w:sz w:val="27"/>
+          <w:szCs w:val="27"/>
+          <w:lang w:eastAsia="pt-BR"/>
+        </w:rPr>
+        <w:t>5. Realização Vídeo de Realidade Mista (500 pontos)</w:t>
       </w:r>
     </w:p>
     <w:p>
@@ -4140,18 +4060,18 @@
           <w:lang w:eastAsia="pt-BR"/>
         </w:rPr>
         <w:drawing>
-          <wp:anchor distT="0" distB="0" distL="114300" distR="114300" simplePos="0" relativeHeight="251676672" behindDoc="0" locked="0" layoutInCell="1" allowOverlap="1">
+          <wp:anchor distT="0" distB="0" distL="114300" distR="114300" simplePos="0" relativeHeight="251675648" behindDoc="0" locked="0" layoutInCell="1" allowOverlap="1">
             <wp:simplePos x="0" y="0"/>
             <wp:positionH relativeFrom="column">
               <wp:posOffset>-3810</wp:posOffset>
             </wp:positionH>
             <wp:positionV relativeFrom="paragraph">
-              <wp:posOffset>2540</wp:posOffset>
+              <wp:posOffset>-4445</wp:posOffset>
             </wp:positionV>
             <wp:extent cx="1224000" cy="1224000"/>
             <wp:effectExtent l="0" t="0" r="0" b="0"/>
             <wp:wrapSquare wrapText="bothSides"/>
-            <wp:docPr id="20" name="Imagem 20" descr="https://lh3.googleusercontent.com/iDmh6nVHNHvGWCRoVAhhaoGJ8ybBfnGJlLCmt_onKzE8zqWY5hLqoYhr74UKB5hd3hnqefqHSlrpFZqkmFg=s0#w=534&amp;h=534"/>
+            <wp:docPr id="21" name="Imagem 21" descr="https://lh3.googleusercontent.com/Vm48AHlmlyCFxKYvfYUcQoK-qPhf-BhT_1vM5cYwJlMrhyWNsyANU_jyiMPX6IhLppOmWA_KK4cX1cprZQ=s0#w=534&amp;h=534"/>
             <wp:cNvGraphicFramePr>
               <a:graphicFrameLocks xmlns:a="http://schemas.openxmlformats.org/drawingml/2006/main" noChangeAspect="1"/>
             </wp:cNvGraphicFramePr>
@@ -4159,13 +4079,13 @@
               <a:graphicData uri="http://schemas.openxmlformats.org/drawingml/2006/picture">
                 <pic:pic xmlns:pic="http://schemas.openxmlformats.org/drawingml/2006/picture">
                   <pic:nvPicPr>
-                    <pic:cNvPr id="0" name="Picture 392" descr="https://lh3.googleusercontent.com/iDmh6nVHNHvGWCRoVAhhaoGJ8ybBfnGJlLCmt_onKzE8zqWY5hLqoYhr74UKB5hd3hnqefqHSlrpFZqkmFg=s0#w=534&amp;h=534"/>
+                    <pic:cNvPr id="0" name="Picture 391" descr="https://lh3.googleusercontent.com/Vm48AHlmlyCFxKYvfYUcQoK-qPhf-BhT_1vM5cYwJlMrhyWNsyANU_jyiMPX6IhLppOmWA_KK4cX1cprZQ=s0#w=534&amp;h=534"/>
                     <pic:cNvPicPr>
                       <a:picLocks noChangeAspect="1" noChangeArrowheads="1"/>
                     </pic:cNvPicPr>
                   </pic:nvPicPr>
                   <pic:blipFill>
-                    <a:blip r:embed="rId23" cstate="print">
+                    <a:blip r:embed="rId22" cstate="print">
                       <a:extLst>
                         <a:ext uri="{28A0092B-C50C-407E-A947-70E740481C1C}">
                           <a14:useLocalDpi xmlns:a14="http://schemas.microsoft.com/office/drawing/2010/main" val="0"/>
@@ -4204,6 +4124,171 @@
           <w:szCs w:val="24"/>
           <w:lang w:eastAsia="pt-BR"/>
         </w:rPr>
+        <w:t>Em seu vídeo enviado, grave sua experiência de VR em realidade mista. </w:t>
+      </w:r>
+      <w:hyperlink r:id="rId23" w:tgtFrame="_blank" w:history="1">
+        <w:r>
+          <w:rPr>
+            <w:rFonts w:ascii="Open Sans" w:eastAsia="Times New Roman" w:hAnsi="Open Sans" w:cs="Open Sans"/>
+            <w:color w:val="02B3E4"/>
+            <w:sz w:val="24"/>
+            <w:szCs w:val="24"/>
+            <w:u w:val="single"/>
+            <w:lang w:eastAsia="pt-BR"/>
+          </w:rPr>
+          <w:t>Aqui está um vídeo de exemplo</w:t>
+        </w:r>
+      </w:hyperlink>
+      <w:r>
+        <w:rPr>
+          <w:rFonts w:ascii="Open Sans" w:eastAsia="Times New Roman" w:hAnsi="Open Sans" w:cs="Open Sans"/>
+          <w:color w:val="4F4F4F"/>
+          <w:sz w:val="24"/>
+          <w:szCs w:val="24"/>
+          <w:lang w:eastAsia="pt-BR"/>
+        </w:rPr>
+        <w:t>. Você precisará de uma tela verde e então vai precisar seguir as instruções online (existem muitos vídeos e textos sobre como fazer isso) para gravar sua experiência corretamente e então compor a saída.</w:t>
+      </w:r>
+    </w:p>
+    <w:p>
+      <w:pPr>
+        <w:shd w:val="clear" w:color="auto" w:fill="FFFFFF"/>
+        <w:spacing w:after="0" w:line="320" w:lineRule="atLeast"/>
+        <w:jc w:val="both"/>
+        <w:rPr>
+          <w:rFonts w:ascii="Open Sans" w:eastAsia="Times New Roman" w:hAnsi="Open Sans" w:cs="Open Sans"/>
+          <w:color w:val="4F4F4F"/>
+          <w:sz w:val="24"/>
+          <w:szCs w:val="24"/>
+          <w:lang w:eastAsia="pt-BR"/>
+        </w:rPr>
+      </w:pPr>
+    </w:p>
+    <w:p>
+      <w:pPr>
+        <w:rPr>
+          <w:rFonts w:ascii="Open Sans" w:eastAsia="Times New Roman" w:hAnsi="Open Sans" w:cs="Open Sans"/>
+          <w:b/>
+          <w:bCs/>
+          <w:color w:val="2E3D49"/>
+          <w:sz w:val="27"/>
+          <w:szCs w:val="27"/>
+          <w:lang w:eastAsia="pt-BR"/>
+        </w:rPr>
+      </w:pPr>
+    </w:p>
+    <w:p>
+      <w:pPr>
+        <w:rPr>
+          <w:rFonts w:ascii="Open Sans" w:eastAsia="Times New Roman" w:hAnsi="Open Sans" w:cs="Open Sans"/>
+          <w:b/>
+          <w:bCs/>
+          <w:color w:val="2E3D49"/>
+          <w:sz w:val="27"/>
+          <w:szCs w:val="27"/>
+          <w:lang w:eastAsia="pt-BR"/>
+        </w:rPr>
+      </w:pPr>
+      <w:r>
+        <w:rPr>
+          <w:rFonts w:ascii="Open Sans" w:eastAsia="Times New Roman" w:hAnsi="Open Sans" w:cs="Open Sans"/>
+          <w:b/>
+          <w:bCs/>
+          <w:color w:val="2E3D49"/>
+          <w:sz w:val="27"/>
+          <w:szCs w:val="27"/>
+          <w:lang w:eastAsia="pt-BR"/>
+        </w:rPr>
+        <w:t>6. Realização Loja de Aplicativos (1000 pontos)</w:t>
+      </w:r>
+    </w:p>
+    <w:p>
+      <w:pPr>
+        <w:shd w:val="clear" w:color="auto" w:fill="FFFFFF"/>
+        <w:spacing w:after="0" w:line="320" w:lineRule="atLeast"/>
+        <w:jc w:val="both"/>
+        <w:rPr>
+          <w:rFonts w:ascii="Open Sans" w:eastAsia="Times New Roman" w:hAnsi="Open Sans" w:cs="Open Sans"/>
+          <w:color w:val="4F4F4F"/>
+          <w:sz w:val="24"/>
+          <w:szCs w:val="24"/>
+          <w:lang w:eastAsia="pt-BR"/>
+        </w:rPr>
+      </w:pPr>
+      <w:r>
+        <w:rPr>
+          <w:rFonts w:ascii="Open Sans" w:eastAsia="Times New Roman" w:hAnsi="Open Sans" w:cs="Open Sans"/>
+          <w:noProof/>
+          <w:color w:val="4F4F4F"/>
+          <w:sz w:val="24"/>
+          <w:szCs w:val="24"/>
+          <w:lang w:eastAsia="pt-BR"/>
+        </w:rPr>
+        <w:drawing>
+          <wp:anchor distT="0" distB="0" distL="114300" distR="114300" simplePos="0" relativeHeight="251676672" behindDoc="0" locked="0" layoutInCell="1" allowOverlap="1">
+            <wp:simplePos x="0" y="0"/>
+            <wp:positionH relativeFrom="column">
+              <wp:posOffset>-3810</wp:posOffset>
+            </wp:positionH>
+            <wp:positionV relativeFrom="paragraph">
+              <wp:posOffset>2540</wp:posOffset>
+            </wp:positionV>
+            <wp:extent cx="1224000" cy="1224000"/>
+            <wp:effectExtent l="0" t="0" r="0" b="0"/>
+            <wp:wrapSquare wrapText="bothSides"/>
+            <wp:docPr id="20" name="Imagem 20" descr="https://lh3.googleusercontent.com/iDmh6nVHNHvGWCRoVAhhaoGJ8ybBfnGJlLCmt_onKzE8zqWY5hLqoYhr74UKB5hd3hnqefqHSlrpFZqkmFg=s0#w=534&amp;h=534"/>
+            <wp:cNvGraphicFramePr>
+              <a:graphicFrameLocks xmlns:a="http://schemas.openxmlformats.org/drawingml/2006/main" noChangeAspect="1"/>
+            </wp:cNvGraphicFramePr>
+            <a:graphic xmlns:a="http://schemas.openxmlformats.org/drawingml/2006/main">
+              <a:graphicData uri="http://schemas.openxmlformats.org/drawingml/2006/picture">
+                <pic:pic xmlns:pic="http://schemas.openxmlformats.org/drawingml/2006/picture">
+                  <pic:nvPicPr>
+                    <pic:cNvPr id="0" name="Picture 392" descr="https://lh3.googleusercontent.com/iDmh6nVHNHvGWCRoVAhhaoGJ8ybBfnGJlLCmt_onKzE8zqWY5hLqoYhr74UKB5hd3hnqefqHSlrpFZqkmFg=s0#w=534&amp;h=534"/>
+                    <pic:cNvPicPr>
+                      <a:picLocks noChangeAspect="1" noChangeArrowheads="1"/>
+                    </pic:cNvPicPr>
+                  </pic:nvPicPr>
+                  <pic:blipFill>
+                    <a:blip r:embed="rId24" cstate="print">
+                      <a:extLst>
+                        <a:ext uri="{28A0092B-C50C-407E-A947-70E740481C1C}">
+                          <a14:useLocalDpi xmlns:a14="http://schemas.microsoft.com/office/drawing/2010/main" val="0"/>
+                        </a:ext>
+                      </a:extLst>
+                    </a:blip>
+                    <a:srcRect/>
+                    <a:stretch>
+                      <a:fillRect/>
+                    </a:stretch>
+                  </pic:blipFill>
+                  <pic:spPr bwMode="auto">
+                    <a:xfrm>
+                      <a:off x="0" y="0"/>
+                      <a:ext cx="1224000" cy="1224000"/>
+                    </a:xfrm>
+                    <a:prstGeom prst="rect">
+                      <a:avLst/>
+                    </a:prstGeom>
+                    <a:noFill/>
+                    <a:ln>
+                      <a:noFill/>
+                    </a:ln>
+                  </pic:spPr>
+                </pic:pic>
+              </a:graphicData>
+            </a:graphic>
+          </wp:anchor>
+        </w:drawing>
+      </w:r>
+      <w:r>
+        <w:rPr>
+          <w:rFonts w:ascii="Open Sans" w:eastAsia="Times New Roman" w:hAnsi="Open Sans" w:cs="Open Sans"/>
+          <w:color w:val="4F4F4F"/>
+          <w:sz w:val="24"/>
+          <w:szCs w:val="24"/>
+          <w:lang w:eastAsia="pt-BR"/>
+        </w:rPr>
         <w:t xml:space="preserve">Coloque seu aplicativo em uma loja (Play Store para Android, App Store para iOS, </w:t>
       </w:r>
       <w:proofErr w:type="spellStart"/>
@@ -4283,7 +4368,7 @@
       </w:pPr>
     </w:pPrDefault>
   </w:docDefaults>
-  <w:latentStyles w:defLockedState="0" w:defUIPriority="99" w:defSemiHidden="0" w:defUnhideWhenUsed="0" w:defQFormat="0" w:count="375">
+  <w:latentStyles w:defLockedState="0" w:defUIPriority="99" w:defSemiHidden="0" w:defUnhideWhenUsed="0" w:defQFormat="0" w:count="376">
     <w:lsdException w:name="Normal" w:uiPriority="0" w:qFormat="1"/>
     <w:lsdException w:name="heading 1" w:uiPriority="9" w:qFormat="1"/>
     <w:lsdException w:name="heading 2" w:semiHidden="1" w:uiPriority="9" w:unhideWhenUsed="1" w:qFormat="1"/>
@@ -4389,7 +4474,6 @@
     <w:lsdException w:name="HTML Sample" w:semiHidden="1" w:unhideWhenUsed="1"/>
     <w:lsdException w:name="HTML Typewriter" w:semiHidden="1" w:unhideWhenUsed="1"/>
     <w:lsdException w:name="HTML Variable" w:semiHidden="1" w:unhideWhenUsed="1"/>
-    <w:lsdException w:name="Normal Table" w:semiHidden="1" w:unhideWhenUsed="1"/>
     <w:lsdException w:name="annotation subject" w:semiHidden="1" w:unhideWhenUsed="1"/>
     <w:lsdException w:name="No List" w:semiHidden="1" w:unhideWhenUsed="1"/>
     <w:lsdException w:name="Outline List 1" w:semiHidden="1" w:unhideWhenUsed="1"/>
@@ -4436,10 +4520,8 @@
     <w:lsdException w:name="Table Subtle 2" w:semiHidden="1" w:unhideWhenUsed="1"/>
     <w:lsdException w:name="Table Web 1" w:semiHidden="1" w:unhideWhenUsed="1"/>
     <w:lsdException w:name="Table Web 2" w:semiHidden="1" w:unhideWhenUsed="1"/>
-    <w:lsdException w:name="Table Web 3" w:semiHidden="1" w:unhideWhenUsed="1"/>
     <w:lsdException w:name="Balloon Text" w:semiHidden="1" w:unhideWhenUsed="1"/>
     <w:lsdException w:name="Table Grid" w:uiPriority="39"/>
-    <w:lsdException w:name="Table Theme" w:semiHidden="1" w:unhideWhenUsed="1"/>
     <w:lsdException w:name="Placeholder Text" w:semiHidden="1"/>
     <w:lsdException w:name="No Spacing" w:uiPriority="1" w:qFormat="1"/>
     <w:lsdException w:name="Light Shading" w:uiPriority="60"/>
@@ -4659,6 +4741,7 @@
     <w:lsdException w:name="Smart Hyperlink" w:semiHidden="1" w:unhideWhenUsed="1"/>
     <w:lsdException w:name="Hashtag" w:semiHidden="1" w:unhideWhenUsed="1"/>
     <w:lsdException w:name="Unresolved Mention" w:semiHidden="1" w:unhideWhenUsed="1"/>
+    <w:lsdException w:name="Smart Link" w:semiHidden="1" w:unhideWhenUsed="1"/>
   </w:latentStyles>
   <w:style w:type="paragraph" w:default="1" w:styleId="Normal">
     <w:name w:val="Normal"/>
@@ -5130,4 +5213,16 @@
     </a:ext>
   </a:extLst>
 </a:theme>
+</file>
+
+<file path=customXml/item1.xml><?xml version="1.0" encoding="utf-8"?>
+<b:Sources xmlns:b="http://schemas.openxmlformats.org/officeDocument/2006/bibliography" xmlns="http://schemas.openxmlformats.org/officeDocument/2006/bibliography" SelectedStyle="\APASixthEditionOfficeOnline.xsl" StyleName="APA" Version="6"/>
+</file>
+
+<file path=customXml/itemProps1.xml><?xml version="1.0" encoding="utf-8"?>
+<ds:datastoreItem xmlns:ds="http://schemas.openxmlformats.org/officeDocument/2006/customXml" ds:itemID="{2AEA0DDD-9AAC-4248-AE9F-49450399170D}">
+  <ds:schemaRefs>
+    <ds:schemaRef ds:uri="http://schemas.openxmlformats.org/officeDocument/2006/bibliography"/>
+  </ds:schemaRefs>
+</ds:datastoreItem>
 </file>
</xml_diff>